<commit_message>
added paragrahp on Cinelytic
</commit_message>
<xml_diff>
--- a/Report and Documents/Interm Report - Povilas Kubilius C16370803.docx
+++ b/Report and Documents/Interm Report - Povilas Kubilius C16370803.docx
@@ -670,7 +670,7 @@
             <w:rPr>
               <w:rFonts w:eastAsiaTheme="minorEastAsia"/>
               <w:noProof/>
-              <w:lang w:eastAsia="en-IE"/>
+              <w:lang w:val="en-GB" w:eastAsia="en-GB"/>
             </w:rPr>
           </w:pPr>
           <w:r>
@@ -697,7 +697,7 @@
             </w:rPr>
             <w:fldChar w:fldCharType="separate"/>
           </w:r>
-          <w:hyperlink w:anchor="_Toc21978017" w:history="1">
+          <w:hyperlink w:anchor="_Toc26455018" w:history="1">
             <w:r>
               <w:rPr>
                 <w:rStyle w:val="Hyperlink"/>
@@ -724,7 +724,7 @@
                 <w:noProof/>
                 <w:webHidden/>
               </w:rPr>
-              <w:instrText xml:space="preserve"> PAGEREF _Toc21978017 \h </w:instrText>
+              <w:instrText xml:space="preserve"> PAGEREF _Toc26455018 \h </w:instrText>
             </w:r>
             <w:r>
               <w:rPr>
@@ -765,10 +765,10 @@
             <w:rPr>
               <w:rFonts w:eastAsiaTheme="minorEastAsia"/>
               <w:noProof/>
-              <w:lang w:eastAsia="en-IE"/>
+              <w:lang w:val="en-GB" w:eastAsia="en-GB"/>
             </w:rPr>
           </w:pPr>
-          <w:hyperlink w:anchor="_Toc21978018" w:history="1">
+          <w:hyperlink w:anchor="_Toc26455019" w:history="1">
             <w:r>
               <w:rPr>
                 <w:rStyle w:val="Hyperlink"/>
@@ -780,7 +780,7 @@
               <w:rPr>
                 <w:rFonts w:eastAsiaTheme="minorEastAsia"/>
                 <w:noProof/>
-                <w:lang w:eastAsia="en-IE"/>
+                <w:lang w:val="en-GB" w:eastAsia="en-GB"/>
               </w:rPr>
               <w:tab/>
             </w:r>
@@ -810,7 +810,7 @@
                 <w:noProof/>
                 <w:webHidden/>
               </w:rPr>
-              <w:instrText xml:space="preserve"> PAGEREF _Toc21978018 \h </w:instrText>
+              <w:instrText xml:space="preserve"> PAGEREF _Toc26455019 \h </w:instrText>
             </w:r>
             <w:r>
               <w:rPr>
@@ -851,10 +851,10 @@
             <w:rPr>
               <w:rFonts w:eastAsiaTheme="minorEastAsia"/>
               <w:noProof/>
-              <w:lang w:eastAsia="en-IE"/>
+              <w:lang w:val="en-GB" w:eastAsia="en-GB"/>
             </w:rPr>
           </w:pPr>
-          <w:hyperlink w:anchor="_Toc21978019" w:history="1">
+          <w:hyperlink w:anchor="_Toc26455020" w:history="1">
             <w:r>
               <w:rPr>
                 <w:rStyle w:val="Hyperlink"/>
@@ -866,7 +866,7 @@
               <w:rPr>
                 <w:rFonts w:eastAsiaTheme="minorEastAsia"/>
                 <w:noProof/>
-                <w:lang w:eastAsia="en-IE"/>
+                <w:lang w:val="en-GB" w:eastAsia="en-GB"/>
               </w:rPr>
               <w:tab/>
             </w:r>
@@ -896,7 +896,7 @@
                 <w:noProof/>
                 <w:webHidden/>
               </w:rPr>
-              <w:instrText xml:space="preserve"> PAGEREF _Toc21978019 \h </w:instrText>
+              <w:instrText xml:space="preserve"> PAGEREF _Toc26455020 \h </w:instrText>
             </w:r>
             <w:r>
               <w:rPr>
@@ -937,10 +937,10 @@
             <w:rPr>
               <w:rFonts w:eastAsiaTheme="minorEastAsia"/>
               <w:noProof/>
-              <w:lang w:eastAsia="en-IE"/>
+              <w:lang w:val="en-GB" w:eastAsia="en-GB"/>
             </w:rPr>
           </w:pPr>
-          <w:hyperlink w:anchor="_Toc21978020" w:history="1">
+          <w:hyperlink w:anchor="_Toc26455021" w:history="1">
             <w:r>
               <w:rPr>
                 <w:rStyle w:val="Hyperlink"/>
@@ -952,7 +952,7 @@
               <w:rPr>
                 <w:rFonts w:eastAsiaTheme="minorEastAsia"/>
                 <w:noProof/>
-                <w:lang w:eastAsia="en-IE"/>
+                <w:lang w:val="en-GB" w:eastAsia="en-GB"/>
               </w:rPr>
               <w:tab/>
             </w:r>
@@ -982,7 +982,7 @@
                 <w:noProof/>
                 <w:webHidden/>
               </w:rPr>
-              <w:instrText xml:space="preserve"> PAGEREF _Toc21978020 \h </w:instrText>
+              <w:instrText xml:space="preserve"> PAGEREF _Toc26455021 \h </w:instrText>
             </w:r>
             <w:r>
               <w:rPr>
@@ -1002,7 +1002,7 @@
                 <w:noProof/>
                 <w:webHidden/>
               </w:rPr>
-              <w:t>8</w:t>
+              <w:t>9</w:t>
             </w:r>
             <w:r>
               <w:rPr>
@@ -1023,10 +1023,10 @@
             <w:rPr>
               <w:rFonts w:eastAsiaTheme="minorEastAsia"/>
               <w:noProof/>
-              <w:lang w:eastAsia="en-IE"/>
+              <w:lang w:val="en-GB" w:eastAsia="en-GB"/>
             </w:rPr>
           </w:pPr>
-          <w:hyperlink w:anchor="_Toc21978021" w:history="1">
+          <w:hyperlink w:anchor="_Toc26455022" w:history="1">
             <w:r>
               <w:rPr>
                 <w:rStyle w:val="Hyperlink"/>
@@ -1038,7 +1038,7 @@
               <w:rPr>
                 <w:rFonts w:eastAsiaTheme="minorEastAsia"/>
                 <w:noProof/>
-                <w:lang w:eastAsia="en-IE"/>
+                <w:lang w:val="en-GB" w:eastAsia="en-GB"/>
               </w:rPr>
               <w:tab/>
             </w:r>
@@ -1068,7 +1068,7 @@
                 <w:noProof/>
                 <w:webHidden/>
               </w:rPr>
-              <w:instrText xml:space="preserve"> PAGEREF _Toc21978021 \h </w:instrText>
+              <w:instrText xml:space="preserve"> PAGEREF _Toc26455022 \h </w:instrText>
             </w:r>
             <w:r>
               <w:rPr>
@@ -1088,7 +1088,7 @@
                 <w:noProof/>
                 <w:webHidden/>
               </w:rPr>
-              <w:t>8</w:t>
+              <w:t>9</w:t>
             </w:r>
             <w:r>
               <w:rPr>
@@ -1109,10 +1109,10 @@
             <w:rPr>
               <w:rFonts w:eastAsiaTheme="minorEastAsia"/>
               <w:noProof/>
-              <w:lang w:eastAsia="en-IE"/>
+              <w:lang w:val="en-GB" w:eastAsia="en-GB"/>
             </w:rPr>
           </w:pPr>
-          <w:hyperlink w:anchor="_Toc21978022" w:history="1">
+          <w:hyperlink w:anchor="_Toc26455023" w:history="1">
             <w:r>
               <w:rPr>
                 <w:rStyle w:val="Hyperlink"/>
@@ -1124,7 +1124,7 @@
               <w:rPr>
                 <w:rFonts w:eastAsiaTheme="minorEastAsia"/>
                 <w:noProof/>
-                <w:lang w:eastAsia="en-IE"/>
+                <w:lang w:val="en-GB" w:eastAsia="en-GB"/>
               </w:rPr>
               <w:tab/>
             </w:r>
@@ -1154,7 +1154,7 @@
                 <w:noProof/>
                 <w:webHidden/>
               </w:rPr>
-              <w:instrText xml:space="preserve"> PAGEREF _Toc21978022 \h </w:instrText>
+              <w:instrText xml:space="preserve"> PAGEREF _Toc26455023 \h </w:instrText>
             </w:r>
             <w:r>
               <w:rPr>
@@ -1174,7 +1174,7 @@
                 <w:noProof/>
                 <w:webHidden/>
               </w:rPr>
-              <w:t>8</w:t>
+              <w:t>9</w:t>
             </w:r>
             <w:r>
               <w:rPr>
@@ -1194,10 +1194,10 @@
             <w:rPr>
               <w:rFonts w:eastAsiaTheme="minorEastAsia"/>
               <w:noProof/>
-              <w:lang w:eastAsia="en-IE"/>
+              <w:lang w:val="en-GB" w:eastAsia="en-GB"/>
             </w:rPr>
           </w:pPr>
-          <w:hyperlink w:anchor="_Toc21978023" w:history="1">
+          <w:hyperlink w:anchor="_Toc26455024" w:history="1">
             <w:r>
               <w:rPr>
                 <w:rStyle w:val="Hyperlink"/>
@@ -1224,7 +1224,7 @@
                 <w:noProof/>
                 <w:webHidden/>
               </w:rPr>
-              <w:instrText xml:space="preserve"> PAGEREF _Toc21978023 \h </w:instrText>
+              <w:instrText xml:space="preserve"> PAGEREF _Toc26455024 \h </w:instrText>
             </w:r>
             <w:r>
               <w:rPr>
@@ -1244,7 +1244,7 @@
                 <w:noProof/>
                 <w:webHidden/>
               </w:rPr>
-              <w:t>9</w:t>
+              <w:t>10</w:t>
             </w:r>
             <w:r>
               <w:rPr>
@@ -1264,10 +1264,10 @@
             <w:rPr>
               <w:rFonts w:eastAsiaTheme="minorEastAsia"/>
               <w:noProof/>
-              <w:lang w:eastAsia="en-IE"/>
+              <w:lang w:val="en-GB" w:eastAsia="en-GB"/>
             </w:rPr>
           </w:pPr>
-          <w:hyperlink w:anchor="_Toc21978024" w:history="1">
+          <w:hyperlink w:anchor="_Toc26455025" w:history="1">
             <w:r>
               <w:rPr>
                 <w:rStyle w:val="Hyperlink"/>
@@ -1294,7 +1294,7 @@
                 <w:noProof/>
                 <w:webHidden/>
               </w:rPr>
-              <w:instrText xml:space="preserve"> PAGEREF _Toc21978024 \h </w:instrText>
+              <w:instrText xml:space="preserve"> PAGEREF _Toc26455025 \h </w:instrText>
             </w:r>
             <w:r>
               <w:rPr>
@@ -1314,7 +1314,7 @@
                 <w:noProof/>
                 <w:webHidden/>
               </w:rPr>
-              <w:t>9</w:t>
+              <w:t>10</w:t>
             </w:r>
             <w:r>
               <w:rPr>
@@ -1334,16 +1334,16 @@
             <w:rPr>
               <w:rFonts w:eastAsiaTheme="minorEastAsia"/>
               <w:noProof/>
-              <w:lang w:eastAsia="en-IE"/>
+              <w:lang w:val="en-GB" w:eastAsia="en-GB"/>
             </w:rPr>
           </w:pPr>
-          <w:hyperlink w:anchor="_Toc21978025" w:history="1">
+          <w:hyperlink w:anchor="_Toc26455026" w:history="1">
             <w:r>
               <w:rPr>
                 <w:rStyle w:val="Hyperlink"/>
                 <w:noProof/>
               </w:rPr>
-              <w:t>2.2. Alternative Existing Solutions to Your Problem</w:t>
+              <w:t>Artificial Neural Networks</w:t>
             </w:r>
             <w:r>
               <w:rPr>
@@ -1364,7 +1364,7 @@
                 <w:noProof/>
                 <w:webHidden/>
               </w:rPr>
-              <w:instrText xml:space="preserve"> PAGEREF _Toc21978025 \h </w:instrText>
+              <w:instrText xml:space="preserve"> PAGEREF _Toc26455026 \h </w:instrText>
             </w:r>
             <w:r>
               <w:rPr>
@@ -1384,7 +1384,7 @@
                 <w:noProof/>
                 <w:webHidden/>
               </w:rPr>
-              <w:t>9</w:t>
+              <w:t>10</w:t>
             </w:r>
             <w:r>
               <w:rPr>
@@ -1404,16 +1404,16 @@
             <w:rPr>
               <w:rFonts w:eastAsiaTheme="minorEastAsia"/>
               <w:noProof/>
-              <w:lang w:eastAsia="en-IE"/>
+              <w:lang w:val="en-GB" w:eastAsia="en-GB"/>
             </w:rPr>
           </w:pPr>
-          <w:hyperlink w:anchor="_Toc21978026" w:history="1">
+          <w:hyperlink w:anchor="_Toc26455027" w:history="1">
             <w:r>
               <w:rPr>
                 <w:rStyle w:val="Hyperlink"/>
                 <w:noProof/>
               </w:rPr>
-              <w:t>2.3. Technologies you’ve researched</w:t>
+              <w:t>Data Mining</w:t>
             </w:r>
             <w:r>
               <w:rPr>
@@ -1434,7 +1434,7 @@
                 <w:noProof/>
                 <w:webHidden/>
               </w:rPr>
-              <w:instrText xml:space="preserve"> PAGEREF _Toc21978026 \h </w:instrText>
+              <w:instrText xml:space="preserve"> PAGEREF _Toc26455027 \h </w:instrText>
             </w:r>
             <w:r>
               <w:rPr>
@@ -1454,7 +1454,7 @@
                 <w:noProof/>
                 <w:webHidden/>
               </w:rPr>
-              <w:t>9</w:t>
+              <w:t>11</w:t>
             </w:r>
             <w:r>
               <w:rPr>
@@ -1474,16 +1474,16 @@
             <w:rPr>
               <w:rFonts w:eastAsiaTheme="minorEastAsia"/>
               <w:noProof/>
-              <w:lang w:eastAsia="en-IE"/>
+              <w:lang w:val="en-GB" w:eastAsia="en-GB"/>
             </w:rPr>
           </w:pPr>
-          <w:hyperlink w:anchor="_Toc21978027" w:history="1">
+          <w:hyperlink w:anchor="_Toc26455028" w:history="1">
             <w:r>
               <w:rPr>
                 <w:rStyle w:val="Hyperlink"/>
                 <w:noProof/>
               </w:rPr>
-              <w:t>2.4. Other Research you’ve done</w:t>
+              <w:t>2.2. Alternative Existing Solutions to Your Problem</w:t>
             </w:r>
             <w:r>
               <w:rPr>
@@ -1504,7 +1504,7 @@
                 <w:noProof/>
                 <w:webHidden/>
               </w:rPr>
-              <w:instrText xml:space="preserve"> PAGEREF _Toc21978027 \h </w:instrText>
+              <w:instrText xml:space="preserve"> PAGEREF _Toc26455028 \h </w:instrText>
             </w:r>
             <w:r>
               <w:rPr>
@@ -1524,7 +1524,7 @@
                 <w:noProof/>
                 <w:webHidden/>
               </w:rPr>
-              <w:t>9</w:t>
+              <w:t>11</w:t>
             </w:r>
             <w:r>
               <w:rPr>
@@ -1544,16 +1544,16 @@
             <w:rPr>
               <w:rFonts w:eastAsiaTheme="minorEastAsia"/>
               <w:noProof/>
-              <w:lang w:eastAsia="en-IE"/>
+              <w:lang w:val="en-GB" w:eastAsia="en-GB"/>
             </w:rPr>
           </w:pPr>
-          <w:hyperlink w:anchor="_Toc21978028" w:history="1">
+          <w:hyperlink w:anchor="_Toc26455029" w:history="1">
             <w:r>
               <w:rPr>
                 <w:rStyle w:val="Hyperlink"/>
                 <w:noProof/>
               </w:rPr>
-              <w:t>2.5. Existing Final Year Projects</w:t>
+              <w:t>2.3. Technologies you’ve researched</w:t>
             </w:r>
             <w:r>
               <w:rPr>
@@ -1574,7 +1574,7 @@
                 <w:noProof/>
                 <w:webHidden/>
               </w:rPr>
-              <w:instrText xml:space="preserve"> PAGEREF _Toc21978028 \h </w:instrText>
+              <w:instrText xml:space="preserve"> PAGEREF _Toc26455029 \h </w:instrText>
             </w:r>
             <w:r>
               <w:rPr>
@@ -1594,7 +1594,7 @@
                 <w:noProof/>
                 <w:webHidden/>
               </w:rPr>
-              <w:t>9</w:t>
+              <w:t>11</w:t>
             </w:r>
             <w:r>
               <w:rPr>
@@ -1614,15 +1614,155 @@
             <w:rPr>
               <w:rFonts w:eastAsiaTheme="minorEastAsia"/>
               <w:noProof/>
-              <w:lang w:eastAsia="en-IE"/>
+              <w:lang w:val="en-GB" w:eastAsia="en-GB"/>
             </w:rPr>
           </w:pPr>
-          <w:hyperlink w:anchor="_Toc21978029" w:history="1">
+          <w:hyperlink w:anchor="_Toc26455030" w:history="1">
             <w:r>
               <w:rPr>
                 <w:rStyle w:val="Hyperlink"/>
                 <w:noProof/>
               </w:rPr>
+              <w:t>2.4. Other Research you’ve done</w:t>
+            </w:r>
+            <w:r>
+              <w:rPr>
+                <w:noProof/>
+                <w:webHidden/>
+              </w:rPr>
+              <w:tab/>
+            </w:r>
+            <w:r>
+              <w:rPr>
+                <w:noProof/>
+                <w:webHidden/>
+              </w:rPr>
+              <w:fldChar w:fldCharType="begin"/>
+            </w:r>
+            <w:r>
+              <w:rPr>
+                <w:noProof/>
+                <w:webHidden/>
+              </w:rPr>
+              <w:instrText xml:space="preserve"> PAGEREF _Toc26455030 \h </w:instrText>
+            </w:r>
+            <w:r>
+              <w:rPr>
+                <w:noProof/>
+                <w:webHidden/>
+              </w:rPr>
+            </w:r>
+            <w:r>
+              <w:rPr>
+                <w:noProof/>
+                <w:webHidden/>
+              </w:rPr>
+              <w:fldChar w:fldCharType="separate"/>
+            </w:r>
+            <w:r>
+              <w:rPr>
+                <w:noProof/>
+                <w:webHidden/>
+              </w:rPr>
+              <w:t>11</w:t>
+            </w:r>
+            <w:r>
+              <w:rPr>
+                <w:noProof/>
+                <w:webHidden/>
+              </w:rPr>
+              <w:fldChar w:fldCharType="end"/>
+            </w:r>
+          </w:hyperlink>
+        </w:p>
+        <w:p>
+          <w:pPr>
+            <w:pStyle w:val="TOC2"/>
+            <w:tabs>
+              <w:tab w:val="right" w:leader="dot" w:pos="9016"/>
+            </w:tabs>
+            <w:rPr>
+              <w:rFonts w:eastAsiaTheme="minorEastAsia"/>
+              <w:noProof/>
+              <w:lang w:val="en-GB" w:eastAsia="en-GB"/>
+            </w:rPr>
+          </w:pPr>
+          <w:hyperlink w:anchor="_Toc26455031" w:history="1">
+            <w:r>
+              <w:rPr>
+                <w:rStyle w:val="Hyperlink"/>
+                <w:noProof/>
+              </w:rPr>
+              <w:t>2.5. Existing Final Year Projects</w:t>
+            </w:r>
+            <w:r>
+              <w:rPr>
+                <w:noProof/>
+                <w:webHidden/>
+              </w:rPr>
+              <w:tab/>
+            </w:r>
+            <w:r>
+              <w:rPr>
+                <w:noProof/>
+                <w:webHidden/>
+              </w:rPr>
+              <w:fldChar w:fldCharType="begin"/>
+            </w:r>
+            <w:r>
+              <w:rPr>
+                <w:noProof/>
+                <w:webHidden/>
+              </w:rPr>
+              <w:instrText xml:space="preserve"> PAGEREF _Toc26455031 \h </w:instrText>
+            </w:r>
+            <w:r>
+              <w:rPr>
+                <w:noProof/>
+                <w:webHidden/>
+              </w:rPr>
+            </w:r>
+            <w:r>
+              <w:rPr>
+                <w:noProof/>
+                <w:webHidden/>
+              </w:rPr>
+              <w:fldChar w:fldCharType="separate"/>
+            </w:r>
+            <w:r>
+              <w:rPr>
+                <w:noProof/>
+                <w:webHidden/>
+              </w:rPr>
+              <w:t>12</w:t>
+            </w:r>
+            <w:r>
+              <w:rPr>
+                <w:noProof/>
+                <w:webHidden/>
+              </w:rPr>
+              <w:fldChar w:fldCharType="end"/>
+            </w:r>
+          </w:hyperlink>
+        </w:p>
+        <w:p>
+          <w:pPr>
+            <w:pStyle w:val="TOC2"/>
+            <w:tabs>
+              <w:tab w:val="right" w:leader="dot" w:pos="9016"/>
+            </w:tabs>
+            <w:rPr>
+              <w:rFonts w:eastAsiaTheme="minorEastAsia"/>
+              <w:noProof/>
+              <w:lang w:val="en-GB" w:eastAsia="en-GB"/>
+            </w:rPr>
+          </w:pPr>
+          <w:hyperlink w:anchor="_Toc26455032" w:history="1">
+            <w:r>
+              <w:rPr>
+                <w:rStyle w:val="Hyperlink"/>
+                <w:noProof/>
+              </w:rPr>
               <w:t>2.6. Conclusions</w:t>
             </w:r>
             <w:r>
@@ -1644,7 +1784,7 @@
                 <w:noProof/>
                 <w:webHidden/>
               </w:rPr>
-              <w:instrText xml:space="preserve"> PAGEREF _Toc21978029 \h </w:instrText>
+              <w:instrText xml:space="preserve"> PAGEREF _Toc26455032 \h </w:instrText>
             </w:r>
             <w:r>
               <w:rPr>
@@ -1664,7 +1804,7 @@
                 <w:noProof/>
                 <w:webHidden/>
               </w:rPr>
-              <w:t>9</w:t>
+              <w:t>12</w:t>
             </w:r>
             <w:r>
               <w:rPr>
@@ -1684,10 +1824,10 @@
             <w:rPr>
               <w:rFonts w:eastAsiaTheme="minorEastAsia"/>
               <w:noProof/>
-              <w:lang w:eastAsia="en-IE"/>
+              <w:lang w:val="en-GB" w:eastAsia="en-GB"/>
             </w:rPr>
           </w:pPr>
-          <w:hyperlink w:anchor="_Toc21978030" w:history="1">
+          <w:hyperlink w:anchor="_Toc26455033" w:history="1">
             <w:r>
               <w:rPr>
                 <w:rStyle w:val="Hyperlink"/>
@@ -1714,7 +1854,7 @@
                 <w:noProof/>
                 <w:webHidden/>
               </w:rPr>
-              <w:instrText xml:space="preserve"> PAGEREF _Toc21978030 \h </w:instrText>
+              <w:instrText xml:space="preserve"> PAGEREF _Toc26455033 \h </w:instrText>
             </w:r>
             <w:r>
               <w:rPr>
@@ -1734,7 +1874,7 @@
                 <w:noProof/>
                 <w:webHidden/>
               </w:rPr>
-              <w:t>10</w:t>
+              <w:t>13</w:t>
             </w:r>
             <w:r>
               <w:rPr>
@@ -1754,10 +1894,10 @@
             <w:rPr>
               <w:rFonts w:eastAsiaTheme="minorEastAsia"/>
               <w:noProof/>
-              <w:lang w:eastAsia="en-IE"/>
+              <w:lang w:val="en-GB" w:eastAsia="en-GB"/>
             </w:rPr>
           </w:pPr>
-          <w:hyperlink w:anchor="_Toc21978031" w:history="1">
+          <w:hyperlink w:anchor="_Toc26455034" w:history="1">
             <w:r>
               <w:rPr>
                 <w:rStyle w:val="Hyperlink"/>
@@ -1784,7 +1924,7 @@
                 <w:noProof/>
                 <w:webHidden/>
               </w:rPr>
-              <w:instrText xml:space="preserve"> PAGEREF _Toc21978031 \h </w:instrText>
+              <w:instrText xml:space="preserve"> PAGEREF _Toc26455034 \h </w:instrText>
             </w:r>
             <w:r>
               <w:rPr>
@@ -1804,7 +1944,7 @@
                 <w:noProof/>
                 <w:webHidden/>
               </w:rPr>
-              <w:t>10</w:t>
+              <w:t>13</w:t>
             </w:r>
             <w:r>
               <w:rPr>
@@ -1824,10 +1964,10 @@
             <w:rPr>
               <w:rFonts w:eastAsiaTheme="minorEastAsia"/>
               <w:noProof/>
-              <w:lang w:eastAsia="en-IE"/>
+              <w:lang w:val="en-GB" w:eastAsia="en-GB"/>
             </w:rPr>
           </w:pPr>
-          <w:hyperlink w:anchor="_Toc21978032" w:history="1">
+          <w:hyperlink w:anchor="_Toc26455035" w:history="1">
             <w:r>
               <w:rPr>
                 <w:rStyle w:val="Hyperlink"/>
@@ -1854,7 +1994,7 @@
                 <w:noProof/>
                 <w:webHidden/>
               </w:rPr>
-              <w:instrText xml:space="preserve"> PAGEREF _Toc21978032 \h </w:instrText>
+              <w:instrText xml:space="preserve"> PAGEREF _Toc26455035 \h </w:instrText>
             </w:r>
             <w:r>
               <w:rPr>
@@ -1874,7 +2014,7 @@
                 <w:noProof/>
                 <w:webHidden/>
               </w:rPr>
-              <w:t>10</w:t>
+              <w:t>13</w:t>
             </w:r>
             <w:r>
               <w:rPr>
@@ -1894,10 +2034,10 @@
             <w:rPr>
               <w:rFonts w:eastAsiaTheme="minorEastAsia"/>
               <w:noProof/>
-              <w:lang w:eastAsia="en-IE"/>
+              <w:lang w:val="en-GB" w:eastAsia="en-GB"/>
             </w:rPr>
           </w:pPr>
-          <w:hyperlink w:anchor="_Toc21978033" w:history="1">
+          <w:hyperlink w:anchor="_Toc26455036" w:history="1">
             <w:r>
               <w:rPr>
                 <w:rStyle w:val="Hyperlink"/>
@@ -1924,7 +2064,7 @@
                 <w:noProof/>
                 <w:webHidden/>
               </w:rPr>
-              <w:instrText xml:space="preserve"> PAGEREF _Toc21978033 \h </w:instrText>
+              <w:instrText xml:space="preserve"> PAGEREF _Toc26455036 \h </w:instrText>
             </w:r>
             <w:r>
               <w:rPr>
@@ -1944,7 +2084,7 @@
                 <w:noProof/>
                 <w:webHidden/>
               </w:rPr>
-              <w:t>10</w:t>
+              <w:t>13</w:t>
             </w:r>
             <w:r>
               <w:rPr>
@@ -1964,10 +2104,10 @@
             <w:rPr>
               <w:rFonts w:eastAsiaTheme="minorEastAsia"/>
               <w:noProof/>
-              <w:lang w:eastAsia="en-IE"/>
+              <w:lang w:val="en-GB" w:eastAsia="en-GB"/>
             </w:rPr>
           </w:pPr>
-          <w:hyperlink w:anchor="_Toc21978034" w:history="1">
+          <w:hyperlink w:anchor="_Toc26455037" w:history="1">
             <w:r>
               <w:rPr>
                 <w:rStyle w:val="Hyperlink"/>
@@ -1994,7 +2134,7 @@
                 <w:noProof/>
                 <w:webHidden/>
               </w:rPr>
-              <w:instrText xml:space="preserve"> PAGEREF _Toc21978034 \h </w:instrText>
+              <w:instrText xml:space="preserve"> PAGEREF _Toc26455037 \h </w:instrText>
             </w:r>
             <w:r>
               <w:rPr>
@@ -2014,7 +2154,7 @@
                 <w:noProof/>
                 <w:webHidden/>
               </w:rPr>
-              <w:t>10</w:t>
+              <w:t>13</w:t>
             </w:r>
             <w:r>
               <w:rPr>
@@ -2034,10 +2174,10 @@
             <w:rPr>
               <w:rFonts w:eastAsiaTheme="minorEastAsia"/>
               <w:noProof/>
-              <w:lang w:eastAsia="en-IE"/>
+              <w:lang w:val="en-GB" w:eastAsia="en-GB"/>
             </w:rPr>
           </w:pPr>
-          <w:hyperlink w:anchor="_Toc21978035" w:history="1">
+          <w:hyperlink w:anchor="_Toc26455038" w:history="1">
             <w:r>
               <w:rPr>
                 <w:rStyle w:val="Hyperlink"/>
@@ -2064,7 +2204,7 @@
                 <w:noProof/>
                 <w:webHidden/>
               </w:rPr>
-              <w:instrText xml:space="preserve"> PAGEREF _Toc21978035 \h </w:instrText>
+              <w:instrText xml:space="preserve"> PAGEREF _Toc26455038 \h </w:instrText>
             </w:r>
             <w:r>
               <w:rPr>
@@ -2084,7 +2224,7 @@
                 <w:noProof/>
                 <w:webHidden/>
               </w:rPr>
-              <w:t>10</w:t>
+              <w:t>13</w:t>
             </w:r>
             <w:r>
               <w:rPr>
@@ -2104,10 +2244,10 @@
             <w:rPr>
               <w:rFonts w:eastAsiaTheme="minorEastAsia"/>
               <w:noProof/>
-              <w:lang w:eastAsia="en-IE"/>
+              <w:lang w:val="en-GB" w:eastAsia="en-GB"/>
             </w:rPr>
           </w:pPr>
-          <w:hyperlink w:anchor="_Toc21978036" w:history="1">
+          <w:hyperlink w:anchor="_Toc26455039" w:history="1">
             <w:r>
               <w:rPr>
                 <w:rStyle w:val="Hyperlink"/>
@@ -2134,7 +2274,7 @@
                 <w:noProof/>
                 <w:webHidden/>
               </w:rPr>
-              <w:instrText xml:space="preserve"> PAGEREF _Toc21978036 \h </w:instrText>
+              <w:instrText xml:space="preserve"> PAGEREF _Toc26455039 \h </w:instrText>
             </w:r>
             <w:r>
               <w:rPr>
@@ -2154,7 +2294,7 @@
                 <w:noProof/>
                 <w:webHidden/>
               </w:rPr>
-              <w:t>10</w:t>
+              <w:t>13</w:t>
             </w:r>
             <w:r>
               <w:rPr>
@@ -2174,10 +2314,10 @@
             <w:rPr>
               <w:rFonts w:eastAsiaTheme="minorEastAsia"/>
               <w:noProof/>
-              <w:lang w:eastAsia="en-IE"/>
+              <w:lang w:val="en-GB" w:eastAsia="en-GB"/>
             </w:rPr>
           </w:pPr>
-          <w:hyperlink w:anchor="_Toc21978037" w:history="1">
+          <w:hyperlink w:anchor="_Toc26455040" w:history="1">
             <w:r>
               <w:rPr>
                 <w:rStyle w:val="Hyperlink"/>
@@ -2204,7 +2344,7 @@
                 <w:noProof/>
                 <w:webHidden/>
               </w:rPr>
-              <w:instrText xml:space="preserve"> PAGEREF _Toc21978037 \h </w:instrText>
+              <w:instrText xml:space="preserve"> PAGEREF _Toc26455040 \h </w:instrText>
             </w:r>
             <w:r>
               <w:rPr>
@@ -2224,7 +2364,7 @@
                 <w:noProof/>
                 <w:webHidden/>
               </w:rPr>
-              <w:t>10</w:t>
+              <w:t>13</w:t>
             </w:r>
             <w:r>
               <w:rPr>
@@ -2244,10 +2384,10 @@
             <w:rPr>
               <w:rFonts w:eastAsiaTheme="minorEastAsia"/>
               <w:noProof/>
-              <w:lang w:eastAsia="en-IE"/>
+              <w:lang w:val="en-GB" w:eastAsia="en-GB"/>
             </w:rPr>
           </w:pPr>
-          <w:hyperlink w:anchor="_Toc21978038" w:history="1">
+          <w:hyperlink w:anchor="_Toc26455041" w:history="1">
             <w:r>
               <w:rPr>
                 <w:rStyle w:val="Hyperlink"/>
@@ -2274,7 +2414,7 @@
                 <w:noProof/>
                 <w:webHidden/>
               </w:rPr>
-              <w:instrText xml:space="preserve"> PAGEREF _Toc21978038 \h </w:instrText>
+              <w:instrText xml:space="preserve"> PAGEREF _Toc26455041 \h </w:instrText>
             </w:r>
             <w:r>
               <w:rPr>
@@ -2294,7 +2434,7 @@
                 <w:noProof/>
                 <w:webHidden/>
               </w:rPr>
-              <w:t>11</w:t>
+              <w:t>14</w:t>
             </w:r>
             <w:r>
               <w:rPr>
@@ -2314,10 +2454,10 @@
             <w:rPr>
               <w:rFonts w:eastAsiaTheme="minorEastAsia"/>
               <w:noProof/>
-              <w:lang w:eastAsia="en-IE"/>
+              <w:lang w:val="en-GB" w:eastAsia="en-GB"/>
             </w:rPr>
           </w:pPr>
-          <w:hyperlink w:anchor="_Toc21978039" w:history="1">
+          <w:hyperlink w:anchor="_Toc26455042" w:history="1">
             <w:r>
               <w:rPr>
                 <w:rStyle w:val="Hyperlink"/>
@@ -2344,7 +2484,7 @@
                 <w:noProof/>
                 <w:webHidden/>
               </w:rPr>
-              <w:instrText xml:space="preserve"> PAGEREF _Toc21978039 \h </w:instrText>
+              <w:instrText xml:space="preserve"> PAGEREF _Toc26455042 \h </w:instrText>
             </w:r>
             <w:r>
               <w:rPr>
@@ -2364,7 +2504,7 @@
                 <w:noProof/>
                 <w:webHidden/>
               </w:rPr>
-              <w:t>11</w:t>
+              <w:t>14</w:t>
             </w:r>
             <w:r>
               <w:rPr>
@@ -2384,10 +2524,10 @@
             <w:rPr>
               <w:rFonts w:eastAsiaTheme="minorEastAsia"/>
               <w:noProof/>
-              <w:lang w:eastAsia="en-IE"/>
+              <w:lang w:val="en-GB" w:eastAsia="en-GB"/>
             </w:rPr>
           </w:pPr>
-          <w:hyperlink w:anchor="_Toc21978040" w:history="1">
+          <w:hyperlink w:anchor="_Toc26455043" w:history="1">
             <w:r>
               <w:rPr>
                 <w:rStyle w:val="Hyperlink"/>
@@ -2414,7 +2554,7 @@
                 <w:noProof/>
                 <w:webHidden/>
               </w:rPr>
-              <w:instrText xml:space="preserve"> PAGEREF _Toc21978040 \h </w:instrText>
+              <w:instrText xml:space="preserve"> PAGEREF _Toc26455043 \h </w:instrText>
             </w:r>
             <w:r>
               <w:rPr>
@@ -2434,7 +2574,7 @@
                 <w:noProof/>
                 <w:webHidden/>
               </w:rPr>
-              <w:t>11</w:t>
+              <w:t>14</w:t>
             </w:r>
             <w:r>
               <w:rPr>
@@ -2454,10 +2594,10 @@
             <w:rPr>
               <w:rFonts w:eastAsiaTheme="minorEastAsia"/>
               <w:noProof/>
-              <w:lang w:eastAsia="en-IE"/>
+              <w:lang w:val="en-GB" w:eastAsia="en-GB"/>
             </w:rPr>
           </w:pPr>
-          <w:hyperlink w:anchor="_Toc21978041" w:history="1">
+          <w:hyperlink w:anchor="_Toc26455044" w:history="1">
             <w:r>
               <w:rPr>
                 <w:rStyle w:val="Hyperlink"/>
@@ -2484,7 +2624,7 @@
                 <w:noProof/>
                 <w:webHidden/>
               </w:rPr>
-              <w:instrText xml:space="preserve"> PAGEREF _Toc21978041 \h </w:instrText>
+              <w:instrText xml:space="preserve"> PAGEREF _Toc26455044 \h </w:instrText>
             </w:r>
             <w:r>
               <w:rPr>
@@ -2504,7 +2644,7 @@
                 <w:noProof/>
                 <w:webHidden/>
               </w:rPr>
-              <w:t>11</w:t>
+              <w:t>14</w:t>
             </w:r>
             <w:r>
               <w:rPr>
@@ -2524,10 +2664,10 @@
             <w:rPr>
               <w:rFonts w:eastAsiaTheme="minorEastAsia"/>
               <w:noProof/>
-              <w:lang w:eastAsia="en-IE"/>
+              <w:lang w:val="en-GB" w:eastAsia="en-GB"/>
             </w:rPr>
           </w:pPr>
-          <w:hyperlink w:anchor="_Toc21978042" w:history="1">
+          <w:hyperlink w:anchor="_Toc26455045" w:history="1">
             <w:r>
               <w:rPr>
                 <w:rStyle w:val="Hyperlink"/>
@@ -2554,7 +2694,7 @@
                 <w:noProof/>
                 <w:webHidden/>
               </w:rPr>
-              <w:instrText xml:space="preserve"> PAGEREF _Toc21978042 \h </w:instrText>
+              <w:instrText xml:space="preserve"> PAGEREF _Toc26455045 \h </w:instrText>
             </w:r>
             <w:r>
               <w:rPr>
@@ -2574,7 +2714,7 @@
                 <w:noProof/>
                 <w:webHidden/>
               </w:rPr>
-              <w:t>11</w:t>
+              <w:t>14</w:t>
             </w:r>
             <w:r>
               <w:rPr>
@@ -2594,10 +2734,10 @@
             <w:rPr>
               <w:rFonts w:eastAsiaTheme="minorEastAsia"/>
               <w:noProof/>
-              <w:lang w:eastAsia="en-IE"/>
+              <w:lang w:val="en-GB" w:eastAsia="en-GB"/>
             </w:rPr>
           </w:pPr>
-          <w:hyperlink w:anchor="_Toc21978043" w:history="1">
+          <w:hyperlink w:anchor="_Toc26455046" w:history="1">
             <w:r>
               <w:rPr>
                 <w:rStyle w:val="Hyperlink"/>
@@ -2624,7 +2764,7 @@
                 <w:noProof/>
                 <w:webHidden/>
               </w:rPr>
-              <w:instrText xml:space="preserve"> PAGEREF _Toc21978043 \h </w:instrText>
+              <w:instrText xml:space="preserve"> PAGEREF _Toc26455046 \h </w:instrText>
             </w:r>
             <w:r>
               <w:rPr>
@@ -2644,7 +2784,7 @@
                 <w:noProof/>
                 <w:webHidden/>
               </w:rPr>
-              <w:t>11</w:t>
+              <w:t>14</w:t>
             </w:r>
             <w:r>
               <w:rPr>
@@ -2664,10 +2804,10 @@
             <w:rPr>
               <w:rFonts w:eastAsiaTheme="minorEastAsia"/>
               <w:noProof/>
-              <w:lang w:eastAsia="en-IE"/>
+              <w:lang w:val="en-GB" w:eastAsia="en-GB"/>
             </w:rPr>
           </w:pPr>
-          <w:hyperlink w:anchor="_Toc21978044" w:history="1">
+          <w:hyperlink w:anchor="_Toc26455047" w:history="1">
             <w:r>
               <w:rPr>
                 <w:rStyle w:val="Hyperlink"/>
@@ -2694,7 +2834,7 @@
                 <w:noProof/>
                 <w:webHidden/>
               </w:rPr>
-              <w:instrText xml:space="preserve"> PAGEREF _Toc21978044 \h </w:instrText>
+              <w:instrText xml:space="preserve"> PAGEREF _Toc26455047 \h </w:instrText>
             </w:r>
             <w:r>
               <w:rPr>
@@ -2714,7 +2854,7 @@
                 <w:noProof/>
                 <w:webHidden/>
               </w:rPr>
-              <w:t>11</w:t>
+              <w:t>14</w:t>
             </w:r>
             <w:r>
               <w:rPr>
@@ -2734,10 +2874,10 @@
             <w:rPr>
               <w:rFonts w:eastAsiaTheme="minorEastAsia"/>
               <w:noProof/>
-              <w:lang w:eastAsia="en-IE"/>
+              <w:lang w:val="en-GB" w:eastAsia="en-GB"/>
             </w:rPr>
           </w:pPr>
-          <w:hyperlink w:anchor="_Toc21978045" w:history="1">
+          <w:hyperlink w:anchor="_Toc26455048" w:history="1">
             <w:r>
               <w:rPr>
                 <w:rStyle w:val="Hyperlink"/>
@@ -2764,7 +2904,7 @@
                 <w:noProof/>
                 <w:webHidden/>
               </w:rPr>
-              <w:instrText xml:space="preserve"> PAGEREF _Toc21978045 \h </w:instrText>
+              <w:instrText xml:space="preserve"> PAGEREF _Toc26455048 \h </w:instrText>
             </w:r>
             <w:r>
               <w:rPr>
@@ -2784,7 +2924,7 @@
                 <w:noProof/>
                 <w:webHidden/>
               </w:rPr>
-              <w:t>12</w:t>
+              <w:t>15</w:t>
             </w:r>
             <w:r>
               <w:rPr>
@@ -2804,10 +2944,10 @@
             <w:rPr>
               <w:rFonts w:eastAsiaTheme="minorEastAsia"/>
               <w:noProof/>
-              <w:lang w:eastAsia="en-IE"/>
+              <w:lang w:val="en-GB" w:eastAsia="en-GB"/>
             </w:rPr>
           </w:pPr>
-          <w:hyperlink w:anchor="_Toc21978046" w:history="1">
+          <w:hyperlink w:anchor="_Toc26455049" w:history="1">
             <w:r>
               <w:rPr>
                 <w:rStyle w:val="Hyperlink"/>
@@ -2834,7 +2974,7 @@
                 <w:noProof/>
                 <w:webHidden/>
               </w:rPr>
-              <w:instrText xml:space="preserve"> PAGEREF _Toc21978046 \h </w:instrText>
+              <w:instrText xml:space="preserve"> PAGEREF _Toc26455049 \h </w:instrText>
             </w:r>
             <w:r>
               <w:rPr>
@@ -2854,7 +2994,7 @@
                 <w:noProof/>
                 <w:webHidden/>
               </w:rPr>
-              <w:t>12</w:t>
+              <w:t>15</w:t>
             </w:r>
             <w:r>
               <w:rPr>
@@ -2874,10 +3014,10 @@
             <w:rPr>
               <w:rFonts w:eastAsiaTheme="minorEastAsia"/>
               <w:noProof/>
-              <w:lang w:eastAsia="en-IE"/>
+              <w:lang w:val="en-GB" w:eastAsia="en-GB"/>
             </w:rPr>
           </w:pPr>
-          <w:hyperlink w:anchor="_Toc21978047" w:history="1">
+          <w:hyperlink w:anchor="_Toc26455050" w:history="1">
             <w:r>
               <w:rPr>
                 <w:rStyle w:val="Hyperlink"/>
@@ -2904,7 +3044,7 @@
                 <w:noProof/>
                 <w:webHidden/>
               </w:rPr>
-              <w:instrText xml:space="preserve"> PAGEREF _Toc21978047 \h </w:instrText>
+              <w:instrText xml:space="preserve"> PAGEREF _Toc26455050 \h </w:instrText>
             </w:r>
             <w:r>
               <w:rPr>
@@ -2924,7 +3064,7 @@
                 <w:noProof/>
                 <w:webHidden/>
               </w:rPr>
-              <w:t>12</w:t>
+              <w:t>15</w:t>
             </w:r>
             <w:r>
               <w:rPr>
@@ -2944,10 +3084,10 @@
             <w:rPr>
               <w:rFonts w:eastAsiaTheme="minorEastAsia"/>
               <w:noProof/>
-              <w:lang w:eastAsia="en-IE"/>
+              <w:lang w:val="en-GB" w:eastAsia="en-GB"/>
             </w:rPr>
           </w:pPr>
-          <w:hyperlink w:anchor="_Toc21978048" w:history="1">
+          <w:hyperlink w:anchor="_Toc26455051" w:history="1">
             <w:r>
               <w:rPr>
                 <w:rStyle w:val="Hyperlink"/>
@@ -2974,7 +3114,7 @@
                 <w:noProof/>
                 <w:webHidden/>
               </w:rPr>
-              <w:instrText xml:space="preserve"> PAGEREF _Toc21978048 \h </w:instrText>
+              <w:instrText xml:space="preserve"> PAGEREF _Toc26455051 \h </w:instrText>
             </w:r>
             <w:r>
               <w:rPr>
@@ -2994,7 +3134,7 @@
                 <w:noProof/>
                 <w:webHidden/>
               </w:rPr>
-              <w:t>12</w:t>
+              <w:t>15</w:t>
             </w:r>
             <w:r>
               <w:rPr>
@@ -3014,10 +3154,10 @@
             <w:rPr>
               <w:rFonts w:eastAsiaTheme="minorEastAsia"/>
               <w:noProof/>
-              <w:lang w:eastAsia="en-IE"/>
+              <w:lang w:val="en-GB" w:eastAsia="en-GB"/>
             </w:rPr>
           </w:pPr>
-          <w:hyperlink w:anchor="_Toc21978049" w:history="1">
+          <w:hyperlink w:anchor="_Toc26455052" w:history="1">
             <w:r>
               <w:rPr>
                 <w:rStyle w:val="Hyperlink"/>
@@ -3044,7 +3184,7 @@
                 <w:noProof/>
                 <w:webHidden/>
               </w:rPr>
-              <w:instrText xml:space="preserve"> PAGEREF _Toc21978049 \h </w:instrText>
+              <w:instrText xml:space="preserve"> PAGEREF _Toc26455052 \h </w:instrText>
             </w:r>
             <w:r>
               <w:rPr>
@@ -3064,7 +3204,7 @@
                 <w:noProof/>
                 <w:webHidden/>
               </w:rPr>
-              <w:t>12</w:t>
+              <w:t>15</w:t>
             </w:r>
             <w:r>
               <w:rPr>
@@ -3084,10 +3224,10 @@
             <w:rPr>
               <w:rFonts w:eastAsiaTheme="minorEastAsia"/>
               <w:noProof/>
-              <w:lang w:eastAsia="en-IE"/>
+              <w:lang w:val="en-GB" w:eastAsia="en-GB"/>
             </w:rPr>
           </w:pPr>
-          <w:hyperlink w:anchor="_Toc21978050" w:history="1">
+          <w:hyperlink w:anchor="_Toc26455053" w:history="1">
             <w:r>
               <w:rPr>
                 <w:rStyle w:val="Hyperlink"/>
@@ -3114,7 +3254,7 @@
                 <w:noProof/>
                 <w:webHidden/>
               </w:rPr>
-              <w:instrText xml:space="preserve"> PAGEREF _Toc21978050 \h </w:instrText>
+              <w:instrText xml:space="preserve"> PAGEREF _Toc26455053 \h </w:instrText>
             </w:r>
             <w:r>
               <w:rPr>
@@ -3134,7 +3274,7 @@
                 <w:noProof/>
                 <w:webHidden/>
               </w:rPr>
-              <w:t>13</w:t>
+              <w:t>16</w:t>
             </w:r>
             <w:r>
               <w:rPr>
@@ -3154,10 +3294,10 @@
             <w:rPr>
               <w:rFonts w:eastAsiaTheme="minorEastAsia"/>
               <w:noProof/>
-              <w:lang w:eastAsia="en-IE"/>
+              <w:lang w:val="en-GB" w:eastAsia="en-GB"/>
             </w:rPr>
           </w:pPr>
-          <w:hyperlink w:anchor="_Toc21978051" w:history="1">
+          <w:hyperlink w:anchor="_Toc26455054" w:history="1">
             <w:r>
               <w:rPr>
                 <w:rStyle w:val="Hyperlink"/>
@@ -3184,7 +3324,7 @@
                 <w:noProof/>
                 <w:webHidden/>
               </w:rPr>
-              <w:instrText xml:space="preserve"> PAGEREF _Toc21978051 \h </w:instrText>
+              <w:instrText xml:space="preserve"> PAGEREF _Toc26455054 \h </w:instrText>
             </w:r>
             <w:r>
               <w:rPr>
@@ -3204,7 +3344,7 @@
                 <w:noProof/>
                 <w:webHidden/>
               </w:rPr>
-              <w:t>13</w:t>
+              <w:t>16</w:t>
             </w:r>
             <w:r>
               <w:rPr>
@@ -3224,10 +3364,10 @@
             <w:rPr>
               <w:rFonts w:eastAsiaTheme="minorEastAsia"/>
               <w:noProof/>
-              <w:lang w:eastAsia="en-IE"/>
+              <w:lang w:val="en-GB" w:eastAsia="en-GB"/>
             </w:rPr>
           </w:pPr>
-          <w:hyperlink w:anchor="_Toc21978052" w:history="1">
+          <w:hyperlink w:anchor="_Toc26455055" w:history="1">
             <w:r>
               <w:rPr>
                 <w:rStyle w:val="Hyperlink"/>
@@ -3254,7 +3394,7 @@
                 <w:noProof/>
                 <w:webHidden/>
               </w:rPr>
-              <w:instrText xml:space="preserve"> PAGEREF _Toc21978052 \h </w:instrText>
+              <w:instrText xml:space="preserve"> PAGEREF _Toc26455055 \h </w:instrText>
             </w:r>
             <w:r>
               <w:rPr>
@@ -3274,7 +3414,7 @@
                 <w:noProof/>
                 <w:webHidden/>
               </w:rPr>
-              <w:t>13</w:t>
+              <w:t>16</w:t>
             </w:r>
             <w:r>
               <w:rPr>
@@ -3294,10 +3434,10 @@
             <w:rPr>
               <w:rFonts w:eastAsiaTheme="minorEastAsia"/>
               <w:noProof/>
-              <w:lang w:eastAsia="en-IE"/>
+              <w:lang w:val="en-GB" w:eastAsia="en-GB"/>
             </w:rPr>
           </w:pPr>
-          <w:hyperlink w:anchor="_Toc21978053" w:history="1">
+          <w:hyperlink w:anchor="_Toc26455056" w:history="1">
             <w:r>
               <w:rPr>
                 <w:rStyle w:val="Hyperlink"/>
@@ -3324,7 +3464,7 @@
                 <w:noProof/>
                 <w:webHidden/>
               </w:rPr>
-              <w:instrText xml:space="preserve"> PAGEREF _Toc21978053 \h </w:instrText>
+              <w:instrText xml:space="preserve"> PAGEREF _Toc26455056 \h </w:instrText>
             </w:r>
             <w:r>
               <w:rPr>
@@ -3344,7 +3484,7 @@
                 <w:noProof/>
                 <w:webHidden/>
               </w:rPr>
-              <w:t>13</w:t>
+              <w:t>16</w:t>
             </w:r>
             <w:r>
               <w:rPr>
@@ -3364,10 +3504,10 @@
             <w:rPr>
               <w:rFonts w:eastAsiaTheme="minorEastAsia"/>
               <w:noProof/>
-              <w:lang w:eastAsia="en-IE"/>
+              <w:lang w:val="en-GB" w:eastAsia="en-GB"/>
             </w:rPr>
           </w:pPr>
-          <w:hyperlink w:anchor="_Toc21978054" w:history="1">
+          <w:hyperlink w:anchor="_Toc26455057" w:history="1">
             <w:r>
               <w:rPr>
                 <w:rStyle w:val="Hyperlink"/>
@@ -3394,7 +3534,7 @@
                 <w:noProof/>
                 <w:webHidden/>
               </w:rPr>
-              <w:instrText xml:space="preserve"> PAGEREF _Toc21978054 \h </w:instrText>
+              <w:instrText xml:space="preserve"> PAGEREF _Toc26455057 \h </w:instrText>
             </w:r>
             <w:r>
               <w:rPr>
@@ -3414,7 +3554,7 @@
                 <w:noProof/>
                 <w:webHidden/>
               </w:rPr>
-              <w:t>13</w:t>
+              <w:t>16</w:t>
             </w:r>
             <w:r>
               <w:rPr>
@@ -3434,10 +3574,10 @@
             <w:rPr>
               <w:rFonts w:eastAsiaTheme="minorEastAsia"/>
               <w:noProof/>
-              <w:lang w:eastAsia="en-IE"/>
+              <w:lang w:val="en-GB" w:eastAsia="en-GB"/>
             </w:rPr>
           </w:pPr>
-          <w:hyperlink w:anchor="_Toc21978055" w:history="1">
+          <w:hyperlink w:anchor="_Toc26455058" w:history="1">
             <w:r>
               <w:rPr>
                 <w:rStyle w:val="Hyperlink"/>
@@ -3464,7 +3604,7 @@
                 <w:noProof/>
                 <w:webHidden/>
               </w:rPr>
-              <w:instrText xml:space="preserve"> PAGEREF _Toc21978055 \h </w:instrText>
+              <w:instrText xml:space="preserve"> PAGEREF _Toc26455058 \h </w:instrText>
             </w:r>
             <w:r>
               <w:rPr>
@@ -3484,7 +3624,7 @@
                 <w:noProof/>
                 <w:webHidden/>
               </w:rPr>
-              <w:t>14</w:t>
+              <w:t>17</w:t>
             </w:r>
             <w:r>
               <w:rPr>
@@ -3516,7 +3656,7 @@
       <w:pPr>
         <w:pStyle w:val="Heading1"/>
       </w:pPr>
-      <w:bookmarkStart w:id="0" w:name="_Toc21978017"/>
+      <w:bookmarkStart w:id="0" w:name="_Toc26455018"/>
       <w:r>
         <w:lastRenderedPageBreak/>
         <w:t>1. Introduction</w:t>
@@ -3555,7 +3695,7 @@
           <w:numId w:val="1"/>
         </w:numPr>
       </w:pPr>
-      <w:bookmarkStart w:id="1" w:name="_Toc21978018"/>
+      <w:bookmarkStart w:id="1" w:name="_Toc26455019"/>
       <w:r>
         <w:t>Project Background</w:t>
       </w:r>
@@ -3659,7 +3799,7 @@
           <w:numId w:val="1"/>
         </w:numPr>
       </w:pPr>
-      <w:bookmarkStart w:id="2" w:name="_Toc21978019"/>
+      <w:bookmarkStart w:id="2" w:name="_Toc26455020"/>
       <w:r>
         <w:lastRenderedPageBreak/>
         <w:t>Project Description</w:t>
@@ -3794,7 +3934,7 @@
           <w:numId w:val="1"/>
         </w:numPr>
       </w:pPr>
-      <w:bookmarkStart w:id="3" w:name="_Toc21978020"/>
+      <w:bookmarkStart w:id="3" w:name="_Toc26455021"/>
       <w:r>
         <w:lastRenderedPageBreak/>
         <w:t>Project Aims and Objectives</w:t>
@@ -3845,7 +3985,7 @@
           <w:numId w:val="1"/>
         </w:numPr>
       </w:pPr>
-      <w:bookmarkStart w:id="4" w:name="_Toc21978021"/>
+      <w:bookmarkStart w:id="4" w:name="_Toc26455022"/>
       <w:r>
         <w:t>Project Scope</w:t>
       </w:r>
@@ -3880,7 +4020,7 @@
           <w:numId w:val="1"/>
         </w:numPr>
       </w:pPr>
-      <w:bookmarkStart w:id="5" w:name="_Toc21978022"/>
+      <w:bookmarkStart w:id="5" w:name="_Toc26455023"/>
       <w:r>
         <w:t>Thesis Roadmap</w:t>
       </w:r>
@@ -3919,7 +4059,7 @@
       <w:pPr>
         <w:pStyle w:val="Heading1"/>
       </w:pPr>
-      <w:bookmarkStart w:id="6" w:name="_Toc21978023"/>
+      <w:bookmarkStart w:id="6" w:name="_Toc26455024"/>
       <w:r>
         <w:lastRenderedPageBreak/>
         <w:t xml:space="preserve">2. </w:t>
@@ -3934,7 +4074,7 @@
       <w:pPr>
         <w:pStyle w:val="Heading2"/>
       </w:pPr>
-      <w:bookmarkStart w:id="7" w:name="_Toc21978024"/>
+      <w:bookmarkStart w:id="7" w:name="_Toc26455025"/>
       <w:r>
         <w:t>2.1. Introduction</w:t>
       </w:r>
@@ -3949,10 +4089,7 @@
         <w:t>the background research related to artificial neural networks</w:t>
       </w:r>
       <w:r>
-        <w:t xml:space="preserve">, </w:t>
-      </w:r>
-      <w:r>
-        <w:t>data mining</w:t>
+        <w:t>, data mining</w:t>
       </w:r>
       <w:r>
         <w:t xml:space="preserve"> and</w:t>
@@ -3976,22 +4113,18 @@
         <w:t xml:space="preserve"> from machine learning</w:t>
       </w:r>
       <w:r>
-        <w:t xml:space="preserve"> techniques such as the use of artificial neural networks. Using the data acquired, we can train the neural</w:t>
-      </w:r>
-      <w:r>
-        <w:t xml:space="preserve"> networks</w:t>
-      </w:r>
-      <w:r>
-        <w:t xml:space="preserve"> to find and recognize patterns in the data, creating a model which can be used to make predictions from new observations as inputs. The whole processes of acquiring large data sets, processing them and using artificial intelligence to extract useful information and make future predictions is called data mining.</w:t>
+        <w:t xml:space="preserve"> techniques such as the use of artificial neural networks. Using the data acquired, we can train the neural networks to find and recognize patterns in the data, creating a model which can be used to make predictions from new observations as inputs. The whole processes of acquiring large data sets, processing them and using artificial intelligence to extract useful information and make future predictions is called data mining.</w:t>
       </w:r>
     </w:p>
     <w:p>
       <w:pPr>
         <w:pStyle w:val="Heading2"/>
       </w:pPr>
+      <w:bookmarkStart w:id="8" w:name="_Toc26455026"/>
       <w:r>
         <w:t>Artificial Neural Networks</w:t>
       </w:r>
+      <w:bookmarkEnd w:id="8"/>
     </w:p>
     <w:p>
       <w:r>
@@ -4095,9 +4228,11 @@
       <w:pPr>
         <w:pStyle w:val="Heading2"/>
       </w:pPr>
+      <w:bookmarkStart w:id="9" w:name="_Toc26455027"/>
       <w:r>
         <w:t>Data Mining</w:t>
       </w:r>
+      <w:bookmarkEnd w:id="9"/>
     </w:p>
     <w:p>
       <w:pPr>
@@ -4123,22 +4258,20 @@
       <w:r>
         <w:t xml:space="preserve">. Data mining can produce models with powerful predictive abilities which can solve business problems and predict trends. </w:t>
       </w:r>
-      <w:bookmarkStart w:id="8" w:name="_GoBack"/>
-      <w:bookmarkEnd w:id="8"/>
     </w:p>
     <w:p/>
     <w:p>
       <w:pPr>
         <w:pStyle w:val="Heading2"/>
       </w:pPr>
-      <w:bookmarkStart w:id="9" w:name="_Toc21978025"/>
+      <w:bookmarkStart w:id="10" w:name="_Toc26455028"/>
       <w:r>
         <w:t xml:space="preserve">2.2. </w:t>
       </w:r>
       <w:r>
         <w:t>Alternative Existing Solutions to Your Problem</w:t>
       </w:r>
-      <w:bookmarkEnd w:id="9"/>
+      <w:bookmarkEnd w:id="10"/>
     </w:p>
     <w:p>
       <w:pPr>
@@ -4147,65 +4280,166 @@
     </w:p>
     <w:p>
       <w:r>
-        <w:t xml:space="preserve">Software you’ve </w:t>
-      </w:r>
-      <w:proofErr w:type="gramStart"/>
-      <w:r>
-        <w:t>looked into</w:t>
-      </w:r>
-      <w:proofErr w:type="gramEnd"/>
+        <w:t xml:space="preserve">The use of artificial intelligence in Hollywood’s film industry is become more </w:t>
+      </w:r>
+      <w:r>
+        <w:t>prevalent</w:t>
+      </w:r>
+      <w:r>
+        <w:t xml:space="preserve"> in the last decade. </w:t>
+      </w:r>
+      <w:r>
+        <w:t xml:space="preserve">Making movies can be very expensive, so the production companies want to know if their idea for a movie will be worth while making. There are several companies that have started up in the last decade to provide a software solution for this. Companies like </w:t>
+      </w:r>
+      <w:r>
+        <w:t>Cinelytic</w:t>
+      </w:r>
+      <w:r>
+        <w:t>, Vault and ScriptBook use data mining and artificial intelligence to make estimate predictions on what will be the movie’s box office based on budget, planned actors for the cast and other relevant factors. [4]</w:t>
+      </w:r>
+    </w:p>
+    <w:p>
+      <w:pPr>
+        <w:pStyle w:val="Heading2"/>
+      </w:pPr>
+      <w:bookmarkStart w:id="11" w:name="_Hlk26455977"/>
+      <w:r>
+        <w:t>Cinelytic</w:t>
+      </w:r>
+    </w:p>
+    <w:bookmarkEnd w:id="11"/>
+    <w:p>
+      <w:r>
+        <w:t xml:space="preserve">Cinelytic is a software platform which uses artificial intelligence to provide analytic insight for movie studio and independent film makers on possible success and profit for the movie they plan to produce. Cinelytic uses data that is both proprietary and licensed by third parties to create prediction models that allow the users to evaluate the project value and minimised risks. </w:t>
+      </w:r>
+      <w:r>
+        <w:t>[5]</w:t>
+      </w:r>
+    </w:p>
+    <w:p>
+      <w:r>
+        <w:t>Cinelytic</w:t>
+      </w:r>
       <w:r>
         <w:t xml:space="preserve"> </w:t>
       </w:r>
-    </w:p>
-    <w:p>
-      <w:r>
-        <w:t xml:space="preserve">The use of artificial intelligence in Hollywood’s film industry is become more </w:t>
-      </w:r>
-      <w:r>
-        <w:t>prevalent</w:t>
-      </w:r>
-      <w:r>
-        <w:t xml:space="preserve"> in the last decade. </w:t>
-      </w:r>
-    </w:p>
-    <w:p>
-      <w:proofErr w:type="spellStart"/>
-      <w:r>
-        <w:t>C</w:t>
-      </w:r>
-      <w:r>
-        <w:t>inelytic</w:t>
-      </w:r>
-      <w:proofErr w:type="spellEnd"/>
-      <w:r>
-        <w:t xml:space="preserve">, </w:t>
-      </w:r>
-      <w:r>
-        <w:t>vault-ai</w:t>
-      </w:r>
-      <w:r>
-        <w:t xml:space="preserve">, </w:t>
-      </w:r>
-      <w:proofErr w:type="spellStart"/>
-      <w:r>
-        <w:t>scriptbook</w:t>
-      </w:r>
-      <w:proofErr w:type="spellEnd"/>
+      <w:r>
+        <w:t xml:space="preserve">makes movie success predictions from inputs such as the movie’s budget and the main actors cast in the movie. It provides comprehensive visualisation of data and graphs of the results, each after easily understood and business decisions can be made quickly. Cinelytic has been proven to be useful to film makers for “unparalleled accuracy”. Cinelytic software doesn’t touch on the creative parts of the movie projects. CEO of Cineltyic, </w:t>
+      </w:r>
+      <w:r>
+        <w:t>Tobias Queisser</w:t>
+      </w:r>
+      <w:r>
+        <w:t>, said “</w:t>
+      </w:r>
+      <w:r>
+        <w:t>we want to bring the ‘gut’ part of the decision down to 60%. The creative part should probably still override, but in order to create a better product, execute and market it better, and find a more financially satisfying outcome, it helps to use a more methodical approach</w:t>
+      </w:r>
+      <w:bookmarkStart w:id="12" w:name="_GoBack"/>
+      <w:bookmarkEnd w:id="12"/>
+      <w:r>
+        <w:t xml:space="preserve"> to project evaluation and risk </w:t>
+      </w:r>
+      <w:r>
+        <w:t>assessment</w:t>
+      </w:r>
+      <w:r>
+        <w:t>” [6].</w:t>
+      </w:r>
+    </w:p>
+    <w:p>
+      <w:pPr>
+        <w:jc w:val="center"/>
+      </w:pPr>
+      <w:r>
+        <w:rPr>
+          <w:noProof/>
+        </w:rPr>
+        <w:lastRenderedPageBreak/>
+        <w:drawing>
+          <wp:inline distT="0" distB="0" distL="0" distR="0" wp14:anchorId="389046F1" wp14:editId="43025A0C">
+            <wp:extent cx="4752975" cy="3136353"/>
+            <wp:effectExtent l="0" t="0" r="0" b="6985"/>
+            <wp:docPr id="4" name="Picture 4" descr="Image result for cinelytic"/>
+            <wp:cNvGraphicFramePr>
+              <a:graphicFrameLocks xmlns:a="http://schemas.openxmlformats.org/drawingml/2006/main" noChangeAspect="1"/>
+            </wp:cNvGraphicFramePr>
+            <a:graphic xmlns:a="http://schemas.openxmlformats.org/drawingml/2006/main">
+              <a:graphicData uri="http://schemas.openxmlformats.org/drawingml/2006/picture">
+                <pic:pic xmlns:pic="http://schemas.openxmlformats.org/drawingml/2006/picture">
+                  <pic:nvPicPr>
+                    <pic:cNvPr id="0" name="Picture 1" descr="Image result for cinelytic"/>
+                    <pic:cNvPicPr>
+                      <a:picLocks noChangeAspect="1" noChangeArrowheads="1"/>
+                    </pic:cNvPicPr>
+                  </pic:nvPicPr>
+                  <pic:blipFill>
+                    <a:blip r:embed="rId13" cstate="print">
+                      <a:extLst>
+                        <a:ext uri="{28A0092B-C50C-407E-A947-70E740481C1C}">
+                          <a14:useLocalDpi xmlns:a14="http://schemas.microsoft.com/office/drawing/2010/main" val="0"/>
+                        </a:ext>
+                      </a:extLst>
+                    </a:blip>
+                    <a:srcRect/>
+                    <a:stretch>
+                      <a:fillRect/>
+                    </a:stretch>
+                  </pic:blipFill>
+                  <pic:spPr bwMode="auto">
+                    <a:xfrm>
+                      <a:off x="0" y="0"/>
+                      <a:ext cx="4770083" cy="3147642"/>
+                    </a:xfrm>
+                    <a:prstGeom prst="rect">
+                      <a:avLst/>
+                    </a:prstGeom>
+                    <a:noFill/>
+                    <a:ln>
+                      <a:noFill/>
+                    </a:ln>
+                  </pic:spPr>
+                </pic:pic>
+              </a:graphicData>
+            </a:graphic>
+          </wp:inline>
+        </w:drawing>
+      </w:r>
+    </w:p>
+    <w:p>
+      <w:pPr>
+        <w:pStyle w:val="Heading2"/>
+      </w:pPr>
+      <w:r>
+        <w:t>Vault</w:t>
+      </w:r>
+      <w:r>
+        <w:t xml:space="preserve"> AI</w:t>
+      </w:r>
     </w:p>
     <w:p/>
     <w:p>
       <w:pPr>
         <w:pStyle w:val="Heading2"/>
       </w:pPr>
-      <w:bookmarkStart w:id="10" w:name="_Toc21978026"/>
+      <w:r>
+        <w:t>ScriptBook</w:t>
+      </w:r>
+    </w:p>
+    <w:p/>
+    <w:p/>
+    <w:p>
+      <w:pPr>
+        <w:pStyle w:val="Heading2"/>
+      </w:pPr>
+      <w:bookmarkStart w:id="13" w:name="_Toc26455029"/>
       <w:r>
         <w:t xml:space="preserve">2.3. </w:t>
       </w:r>
       <w:r>
         <w:t>Technologies you’ve researched</w:t>
       </w:r>
-      <w:bookmarkEnd w:id="10"/>
+      <w:bookmarkEnd w:id="13"/>
     </w:p>
     <w:p>
       <w:pPr>
@@ -4222,11 +4456,11 @@
       <w:pPr>
         <w:pStyle w:val="Heading2"/>
       </w:pPr>
-      <w:bookmarkStart w:id="11" w:name="_Toc21978027"/>
+      <w:bookmarkStart w:id="14" w:name="_Toc26455030"/>
       <w:r>
         <w:t>2.4. Other Research you’ve done</w:t>
       </w:r>
-      <w:bookmarkEnd w:id="11"/>
+      <w:bookmarkEnd w:id="14"/>
     </w:p>
     <w:p>
       <w:pPr>
@@ -4243,7 +4477,7 @@
       <w:pPr>
         <w:pStyle w:val="Heading2"/>
       </w:pPr>
-      <w:bookmarkStart w:id="12" w:name="_Toc21978028"/>
+      <w:bookmarkStart w:id="15" w:name="_Toc26455031"/>
       <w:r>
         <w:t>2.5</w:t>
       </w:r>
@@ -4253,7 +4487,7 @@
       <w:r>
         <w:t>Existing Final Year Projects</w:t>
       </w:r>
-      <w:bookmarkEnd w:id="12"/>
+      <w:bookmarkEnd w:id="15"/>
     </w:p>
     <w:p/>
     <w:p>
@@ -4266,35 +4500,65 @@
         <w:rPr>
           <w:rStyle w:val="IntenseEmphasis"/>
         </w:rPr>
-        <w:t>Secure Document Sharing</w:t>
-      </w:r>
-      <w:r>
+        <w:t>Secure Document Sharing - Owen Kane</w:t>
+      </w:r>
+    </w:p>
+    <w:p>
+      <w:r>
+        <w:t>This project creates a secure online system to create, edit and share documents over the internet. It uses client-side AES encryption algorithm to encrypt the files before they are sent over the internet. This way the data will never be sent in plain text format for any man-in-the-middle to see the contents of the data in case where they are sniffing and capturing passing packets online.</w:t>
+      </w:r>
+    </w:p>
+    <w:p>
+      <w:r>
+        <w:t xml:space="preserve">This is a good approach to file sharing. This increases the privacy and security of data from being access by unauthorized users. The technologies used are also like what I want use, like Python and JavaScript, in a client-server architecture. Any transition of data between the tiers in the architecture </w:t>
+      </w:r>
+      <w:r>
+        <w:lastRenderedPageBreak/>
+        <w:t>use a secure encrypted transfer protocol, SSL/TLS. SSL is used when data is retrieved from the database to the server, and again when data is sent from server to client and vice versa. This a good approach, with I’ll have do the same in my own project.</w:t>
+      </w:r>
+    </w:p>
+    <w:p>
+      <w:r>
+        <w:t>The project was very well tested. Used multiple types of tests, such as ad-hoc testing, unit testing and integration testing. Testing is vital to any coding project, but more so to project with computer security as possible bugs in the guys can expose vulnerabilities and opportunities for hackers to steal confidential or sensitive data.</w:t>
+      </w:r>
+    </w:p>
+    <w:p>
+      <w:pPr>
         <w:rPr>
           <w:rStyle w:val="IntenseEmphasis"/>
         </w:rPr>
-        <w:t xml:space="preserve"> - </w:t>
-      </w:r>
+      </w:pPr>
       <w:r>
         <w:rPr>
           <w:rStyle w:val="IntenseEmphasis"/>
         </w:rPr>
-        <w:t>Owen Kane</w:t>
-      </w:r>
-    </w:p>
-    <w:p>
-      <w:r>
-        <w:lastRenderedPageBreak/>
-        <w:t>This project creates a secure online system to create, edit and share documents over the internet. It uses client-side AES encryption algorithm to encrypt the files before they are sent over the internet. This way the data will never be sent in plain text format for any man-in-the-middle to see the contents of the data in case where they are sniffing and capturing passing packets online.</w:t>
-      </w:r>
-    </w:p>
-    <w:p>
-      <w:r>
-        <w:t>This is a good approach to file sharing. This increases the privacy and security of data from being access by unauthorized users. The technologies used are also like what I want use, like Python and JavaScript, in a client-server architecture. Any transition of data between the tiers in the architecture use a secure encrypted transfer protocol, SSL/TLS. SSL is used when data is retrieved from the database to the server, and again when data is sent from server to client and vice versa. This a good approach, with I’ll have do the same in my own project.</w:t>
-      </w:r>
-    </w:p>
-    <w:p>
-      <w:r>
-        <w:t>The project was very well tested. Used multiple types of tests, such as ad-hoc testing, unit testing and integration testing. Testing is vital to any coding project, but more so to project with computer security as possible bugs in the guys can expose vulnerabilities and opportunities for hackers to steal confidential or sensitive data.</w:t>
+        <w:t>Education Tool for Web-Based Vulnerabilities - Cormac Kelly</w:t>
+      </w:r>
+    </w:p>
+    <w:p>
+      <w:pPr>
+        <w:rPr>
+          <w:lang w:val="en-GB"/>
+        </w:rPr>
+      </w:pPr>
+      <w:r>
+        <w:rPr>
+          <w:lang w:val="en-GB"/>
+        </w:rPr>
+        <w:t xml:space="preserve">Interesting project scans your Java files for possible SQ L Injection vulnerabilities. It is designed as an education tool. I like the way it is a web application, making it accessible and easy by the user. It encourages to design code with security in mind and using this tool as quick test for any obvious security flaws pertaining to SQL Injection. I like the idea behind the project, to raise awareness about computer security and encouraging to write secure code. </w:t>
+      </w:r>
+    </w:p>
+    <w:p>
+      <w:pPr>
+        <w:rPr>
+          <w:lang w:val="en-GB"/>
+        </w:rPr>
+      </w:pPr>
+      <w:r>
+        <w:rPr>
+          <w:lang w:val="en-GB"/>
+        </w:rPr>
+        <w:t xml:space="preserve">The project used many technologies and languages. For the code base, Python, Java and JavaScript were used. These are well suited and straightforward languages to use to make a web application and the server back end. These languages also have graphical user interface libraries to make the program easily accessible. </w:t>
       </w:r>
     </w:p>
     <w:p>
@@ -4305,59 +4569,8 @@
       </w:pPr>
       <w:r>
         <w:rPr>
-          <w:rStyle w:val="IntenseEmphasis"/>
-        </w:rPr>
-        <w:t>Education Tool for Web-Based Vulnerabilities</w:t>
-      </w:r>
-      <w:r>
-        <w:rPr>
-          <w:rStyle w:val="IntenseEmphasis"/>
-        </w:rPr>
-        <w:t xml:space="preserve"> - </w:t>
-      </w:r>
-      <w:r>
-        <w:rPr>
-          <w:rStyle w:val="IntenseEmphasis"/>
-        </w:rPr>
-        <w:t>Cormac Kelly</w:t>
-      </w:r>
-    </w:p>
-    <w:p>
-      <w:pPr>
-        <w:rPr>
           <w:lang w:val="en-GB"/>
         </w:rPr>
-      </w:pPr>
-      <w:r>
-        <w:rPr>
-          <w:lang w:val="en-GB"/>
-        </w:rPr>
-        <w:t xml:space="preserve">Interesting project scans your Java files for possible SQ L Injection vulnerabilities. It is designed as an education tool. I like the way it is a web application, making it accessible and easy by the user. It encourages to design code with security in mind and using this tool as quick test for any obvious security flaws pertaining to SQL Injection. I like the idea behind the project, to raise awareness about computer security and encouraging to write secure code. </w:t>
-      </w:r>
-    </w:p>
-    <w:p>
-      <w:pPr>
-        <w:rPr>
-          <w:lang w:val="en-GB"/>
-        </w:rPr>
-      </w:pPr>
-      <w:r>
-        <w:rPr>
-          <w:lang w:val="en-GB"/>
-        </w:rPr>
-        <w:t xml:space="preserve">The project used many technologies and languages. For the code base, Python, Java and JavaScript were used. These are well suited and straightforward languages to use to make a web application and the server back end. These languages also have graphical user interface libraries to make the program easily accessible. </w:t>
-      </w:r>
-    </w:p>
-    <w:p>
-      <w:pPr>
-        <w:rPr>
-          <w:rStyle w:val="IntenseEmphasis"/>
-        </w:rPr>
-      </w:pPr>
-      <w:r>
-        <w:rPr>
-          <w:lang w:val="en-GB"/>
-        </w:rPr>
         <w:t xml:space="preserve">I like this project due to its emphasis on the user interface. It’s perhaps the most important aspect of any software because that’s all the user is going to see. It’s important that is comprehensive and easy to use. As I will also need a user interface for my web application that doesn’t look confusing or bland. </w:t>
       </w:r>
     </w:p>
@@ -4370,14 +4583,14 @@
       <w:pPr>
         <w:pStyle w:val="Heading2"/>
       </w:pPr>
-      <w:bookmarkStart w:id="13" w:name="_Toc21978029"/>
+      <w:bookmarkStart w:id="16" w:name="_Toc26455032"/>
       <w:r>
         <w:t>2.6</w:t>
       </w:r>
       <w:r>
         <w:t>. Conclusions</w:t>
       </w:r>
-      <w:bookmarkEnd w:id="13"/>
+      <w:bookmarkEnd w:id="16"/>
     </w:p>
     <w:p/>
     <w:p/>
@@ -4398,7 +4611,7 @@
       <w:pPr>
         <w:pStyle w:val="Heading1"/>
       </w:pPr>
-      <w:bookmarkStart w:id="14" w:name="_Toc21978030"/>
+      <w:bookmarkStart w:id="17" w:name="_Toc26455033"/>
       <w:r>
         <w:lastRenderedPageBreak/>
         <w:t xml:space="preserve">3. Prototype </w:t>
@@ -4406,7 +4619,7 @@
       <w:r>
         <w:t>Design</w:t>
       </w:r>
-      <w:bookmarkEnd w:id="14"/>
+      <w:bookmarkEnd w:id="17"/>
       <w:r>
         <w:t xml:space="preserve"> </w:t>
       </w:r>
@@ -4446,18 +4659,18 @@
       <w:pPr>
         <w:pStyle w:val="Heading2"/>
       </w:pPr>
-      <w:bookmarkStart w:id="15" w:name="_Toc21978031"/>
+      <w:bookmarkStart w:id="18" w:name="_Toc26455034"/>
       <w:r>
         <w:t>3.1 Introduction</w:t>
       </w:r>
-      <w:bookmarkEnd w:id="15"/>
+      <w:bookmarkEnd w:id="18"/>
     </w:p>
     <w:p/>
     <w:p>
       <w:pPr>
         <w:pStyle w:val="Heading2"/>
       </w:pPr>
-      <w:bookmarkStart w:id="16" w:name="_Toc21978032"/>
+      <w:bookmarkStart w:id="19" w:name="_Toc26455035"/>
       <w:r>
         <w:t>3.2</w:t>
       </w:r>
@@ -4467,14 +4680,14 @@
       <w:r>
         <w:t xml:space="preserve"> Methodology</w:t>
       </w:r>
-      <w:bookmarkEnd w:id="16"/>
+      <w:bookmarkEnd w:id="19"/>
     </w:p>
     <w:p/>
     <w:p>
       <w:pPr>
         <w:pStyle w:val="Heading2"/>
       </w:pPr>
-      <w:bookmarkStart w:id="17" w:name="_Toc21978033"/>
+      <w:bookmarkStart w:id="20" w:name="_Toc26455036"/>
       <w:r>
         <w:t>3.3</w:t>
       </w:r>
@@ -4484,7 +4697,7 @@
       <w:r>
         <w:t>Overview of System</w:t>
       </w:r>
-      <w:bookmarkEnd w:id="17"/>
+      <w:bookmarkEnd w:id="20"/>
     </w:p>
     <w:p/>
     <w:p>
@@ -4497,11 +4710,11 @@
       <w:pPr>
         <w:pStyle w:val="Heading2"/>
       </w:pPr>
-      <w:bookmarkStart w:id="18" w:name="_Toc21978034"/>
+      <w:bookmarkStart w:id="21" w:name="_Toc26455037"/>
       <w:r>
         <w:t>3.4. Front-End</w:t>
       </w:r>
-      <w:bookmarkEnd w:id="18"/>
+      <w:bookmarkEnd w:id="21"/>
     </w:p>
     <w:p/>
     <w:p>
@@ -4514,22 +4727,22 @@
       <w:pPr>
         <w:pStyle w:val="Heading2"/>
       </w:pPr>
-      <w:bookmarkStart w:id="19" w:name="_Toc21978035"/>
+      <w:bookmarkStart w:id="22" w:name="_Toc26455038"/>
       <w:r>
         <w:t>3.5. Middle-Tier</w:t>
       </w:r>
-      <w:bookmarkEnd w:id="19"/>
+      <w:bookmarkEnd w:id="22"/>
     </w:p>
     <w:p/>
     <w:p>
       <w:pPr>
         <w:pStyle w:val="Heading2"/>
       </w:pPr>
-      <w:bookmarkStart w:id="20" w:name="_Toc21978036"/>
+      <w:bookmarkStart w:id="23" w:name="_Toc26455039"/>
       <w:r>
         <w:t>3.6. Back-End</w:t>
       </w:r>
-      <w:bookmarkEnd w:id="20"/>
+      <w:bookmarkEnd w:id="23"/>
     </w:p>
     <w:p/>
     <w:p>
@@ -4542,14 +4755,14 @@
       <w:pPr>
         <w:pStyle w:val="Heading2"/>
       </w:pPr>
-      <w:bookmarkStart w:id="21" w:name="_Toc21978037"/>
+      <w:bookmarkStart w:id="24" w:name="_Toc26455040"/>
       <w:r>
         <w:t>3.7</w:t>
       </w:r>
       <w:r>
         <w:t>. Conclusions</w:t>
       </w:r>
-      <w:bookmarkEnd w:id="21"/>
+      <w:bookmarkEnd w:id="24"/>
     </w:p>
     <w:p/>
     <w:p>
@@ -4569,7 +4782,7 @@
       <w:pPr>
         <w:pStyle w:val="Heading1"/>
       </w:pPr>
-      <w:bookmarkStart w:id="22" w:name="_Toc21978038"/>
+      <w:bookmarkStart w:id="25" w:name="_Toc26455041"/>
       <w:r>
         <w:lastRenderedPageBreak/>
         <w:t xml:space="preserve">4. </w:t>
@@ -4583,7 +4796,7 @@
       <w:r>
         <w:t>velopment</w:t>
       </w:r>
-      <w:bookmarkEnd w:id="22"/>
+      <w:bookmarkEnd w:id="25"/>
     </w:p>
     <w:p/>
     <w:p>
@@ -4620,18 +4833,18 @@
       <w:pPr>
         <w:pStyle w:val="Heading2"/>
       </w:pPr>
-      <w:bookmarkStart w:id="23" w:name="_Toc21978039"/>
+      <w:bookmarkStart w:id="26" w:name="_Toc26455042"/>
       <w:r>
         <w:t>4.1. Introduction</w:t>
       </w:r>
-      <w:bookmarkEnd w:id="23"/>
+      <w:bookmarkEnd w:id="26"/>
     </w:p>
     <w:p/>
     <w:p>
       <w:pPr>
         <w:pStyle w:val="Heading2"/>
       </w:pPr>
-      <w:bookmarkStart w:id="24" w:name="_Toc21978040"/>
+      <w:bookmarkStart w:id="27" w:name="_Toc26455043"/>
       <w:r>
         <w:t xml:space="preserve">4.2. </w:t>
       </w:r>
@@ -4641,60 +4854,60 @@
       <w:r>
         <w:t xml:space="preserve"> Development</w:t>
       </w:r>
-      <w:bookmarkEnd w:id="24"/>
+      <w:bookmarkEnd w:id="27"/>
     </w:p>
     <w:p/>
     <w:p>
       <w:pPr>
         <w:pStyle w:val="Heading2"/>
       </w:pPr>
-      <w:bookmarkStart w:id="25" w:name="_Toc21978041"/>
+      <w:bookmarkStart w:id="28" w:name="_Toc26455044"/>
       <w:r>
         <w:t xml:space="preserve">4.3. </w:t>
       </w:r>
       <w:r>
         <w:t>Front-End</w:t>
       </w:r>
-      <w:bookmarkEnd w:id="25"/>
+      <w:bookmarkEnd w:id="28"/>
     </w:p>
     <w:p/>
     <w:p>
       <w:pPr>
         <w:pStyle w:val="Heading2"/>
       </w:pPr>
-      <w:bookmarkStart w:id="26" w:name="_Toc21978042"/>
+      <w:bookmarkStart w:id="29" w:name="_Toc26455045"/>
       <w:r>
         <w:t xml:space="preserve">4.4. </w:t>
       </w:r>
       <w:r>
         <w:t>Middle-Tier</w:t>
       </w:r>
-      <w:bookmarkEnd w:id="26"/>
+      <w:bookmarkEnd w:id="29"/>
     </w:p>
     <w:p/>
     <w:p>
       <w:pPr>
         <w:pStyle w:val="Heading2"/>
       </w:pPr>
-      <w:bookmarkStart w:id="27" w:name="_Toc21978043"/>
+      <w:bookmarkStart w:id="30" w:name="_Toc26455046"/>
       <w:r>
         <w:t xml:space="preserve">4.5. </w:t>
       </w:r>
       <w:r>
         <w:t>Back-End</w:t>
       </w:r>
-      <w:bookmarkEnd w:id="27"/>
+      <w:bookmarkEnd w:id="30"/>
     </w:p>
     <w:p/>
     <w:p>
       <w:pPr>
         <w:pStyle w:val="Heading2"/>
       </w:pPr>
-      <w:bookmarkStart w:id="28" w:name="_Toc21978044"/>
+      <w:bookmarkStart w:id="31" w:name="_Toc26455047"/>
       <w:r>
         <w:t>4.6. Conclusions</w:t>
       </w:r>
-      <w:bookmarkEnd w:id="28"/>
+      <w:bookmarkEnd w:id="31"/>
     </w:p>
     <w:p/>
     <w:p>
@@ -4714,7 +4927,7 @@
       <w:pPr>
         <w:pStyle w:val="Heading1"/>
       </w:pPr>
-      <w:bookmarkStart w:id="29" w:name="_Toc21978045"/>
+      <w:bookmarkStart w:id="32" w:name="_Toc26455048"/>
       <w:r>
         <w:lastRenderedPageBreak/>
         <w:t xml:space="preserve">5. </w:t>
@@ -4725,7 +4938,7 @@
       <w:r>
         <w:t>Evaluation</w:t>
       </w:r>
-      <w:bookmarkEnd w:id="29"/>
+      <w:bookmarkEnd w:id="32"/>
     </w:p>
     <w:p/>
     <w:p>
@@ -4755,11 +4968,11 @@
       <w:pPr>
         <w:pStyle w:val="Heading2"/>
       </w:pPr>
-      <w:bookmarkStart w:id="30" w:name="_Toc21978046"/>
+      <w:bookmarkStart w:id="33" w:name="_Toc26455049"/>
       <w:r>
         <w:t>5.1. Introduction</w:t>
       </w:r>
-      <w:bookmarkEnd w:id="30"/>
+      <w:bookmarkEnd w:id="33"/>
     </w:p>
     <w:p>
       <w:pPr>
@@ -4770,14 +4983,14 @@
       <w:pPr>
         <w:pStyle w:val="Heading2"/>
       </w:pPr>
-      <w:bookmarkStart w:id="31" w:name="_Toc21978047"/>
+      <w:bookmarkStart w:id="34" w:name="_Toc26455050"/>
       <w:r>
         <w:t xml:space="preserve">5.2. </w:t>
       </w:r>
       <w:r>
         <w:t>Plan for Testing</w:t>
       </w:r>
-      <w:bookmarkEnd w:id="31"/>
+      <w:bookmarkEnd w:id="34"/>
     </w:p>
     <w:p>
       <w:pPr>
@@ -4788,7 +5001,7 @@
       <w:pPr>
         <w:pStyle w:val="Heading2"/>
       </w:pPr>
-      <w:bookmarkStart w:id="32" w:name="_Toc21978048"/>
+      <w:bookmarkStart w:id="35" w:name="_Toc26455051"/>
       <w:r>
         <w:t xml:space="preserve">5.3. </w:t>
       </w:r>
@@ -4798,7 +5011,7 @@
       <w:r>
         <w:t xml:space="preserve"> Evaluation</w:t>
       </w:r>
-      <w:bookmarkEnd w:id="32"/>
+      <w:bookmarkEnd w:id="35"/>
     </w:p>
     <w:p>
       <w:pPr>
@@ -4809,14 +5022,14 @@
       <w:pPr>
         <w:pStyle w:val="Heading2"/>
       </w:pPr>
-      <w:bookmarkStart w:id="33" w:name="_Toc21978049"/>
+      <w:bookmarkStart w:id="36" w:name="_Toc26455052"/>
       <w:r>
         <w:t>5.4.</w:t>
       </w:r>
       <w:r>
         <w:t xml:space="preserve"> Conclusions</w:t>
       </w:r>
-      <w:bookmarkEnd w:id="33"/>
+      <w:bookmarkEnd w:id="36"/>
     </w:p>
     <w:p/>
     <w:p>
@@ -4836,7 +5049,7 @@
       <w:pPr>
         <w:pStyle w:val="Heading1"/>
       </w:pPr>
-      <w:bookmarkStart w:id="34" w:name="_Toc21978050"/>
+      <w:bookmarkStart w:id="37" w:name="_Toc26455053"/>
       <w:r>
         <w:lastRenderedPageBreak/>
         <w:t xml:space="preserve">6. </w:t>
@@ -4847,7 +5060,7 @@
       <w:r>
         <w:t xml:space="preserve"> and Future Work</w:t>
       </w:r>
-      <w:bookmarkEnd w:id="34"/>
+      <w:bookmarkEnd w:id="37"/>
     </w:p>
     <w:p/>
     <w:p>
@@ -4877,25 +5090,25 @@
       <w:pPr>
         <w:pStyle w:val="Heading2"/>
       </w:pPr>
-      <w:bookmarkStart w:id="35" w:name="_Toc21978051"/>
+      <w:bookmarkStart w:id="38" w:name="_Toc26455054"/>
       <w:r>
         <w:t>6.1. Introduction</w:t>
       </w:r>
-      <w:bookmarkEnd w:id="35"/>
+      <w:bookmarkEnd w:id="38"/>
     </w:p>
     <w:p/>
     <w:p>
       <w:pPr>
         <w:pStyle w:val="Heading2"/>
       </w:pPr>
-      <w:bookmarkStart w:id="36" w:name="_Toc21978052"/>
+      <w:bookmarkStart w:id="39" w:name="_Toc26455055"/>
       <w:r>
         <w:t xml:space="preserve">6.2. </w:t>
       </w:r>
       <w:r>
         <w:t>Issues and Risks</w:t>
       </w:r>
-      <w:bookmarkEnd w:id="36"/>
+      <w:bookmarkEnd w:id="39"/>
     </w:p>
     <w:p>
       <w:pPr>
@@ -4906,25 +5119,25 @@
       <w:pPr>
         <w:pStyle w:val="Heading2"/>
       </w:pPr>
-      <w:bookmarkStart w:id="37" w:name="_Toc21978053"/>
+      <w:bookmarkStart w:id="40" w:name="_Toc26455056"/>
       <w:r>
         <w:t xml:space="preserve">6.3. </w:t>
       </w:r>
       <w:r>
         <w:t>Plans and Future Work</w:t>
       </w:r>
-      <w:bookmarkEnd w:id="37"/>
+      <w:bookmarkEnd w:id="40"/>
     </w:p>
     <w:p/>
     <w:p>
       <w:pPr>
         <w:pStyle w:val="Heading3"/>
       </w:pPr>
-      <w:bookmarkStart w:id="38" w:name="_Toc21978054"/>
+      <w:bookmarkStart w:id="41" w:name="_Toc26455057"/>
       <w:r>
         <w:t>6.3.1. GANTT Chart</w:t>
       </w:r>
-      <w:bookmarkEnd w:id="38"/>
+      <w:bookmarkEnd w:id="41"/>
     </w:p>
     <w:p/>
     <w:p>
@@ -4936,12 +5149,12 @@
       <w:pPr>
         <w:pStyle w:val="Heading1"/>
       </w:pPr>
-      <w:bookmarkStart w:id="39" w:name="_Toc21978055"/>
+      <w:bookmarkStart w:id="42" w:name="_Toc26455058"/>
       <w:r>
         <w:lastRenderedPageBreak/>
         <w:t>Bibliography</w:t>
       </w:r>
-      <w:bookmarkEnd w:id="39"/>
+      <w:bookmarkEnd w:id="42"/>
     </w:p>
     <w:p/>
     <w:p/>
@@ -6365,7 +6578,7 @@
 </file>
 
 <file path=customXml/itemProps1.xml><?xml version="1.0" encoding="utf-8"?>
-<ds:datastoreItem xmlns:ds="http://schemas.openxmlformats.org/officeDocument/2006/customXml" ds:itemID="{0D62866C-9586-412C-898F-8DD8C704248D}">
+<ds:datastoreItem xmlns:ds="http://schemas.openxmlformats.org/officeDocument/2006/customXml" ds:itemID="{0DE493F6-6732-43F6-BA59-A6DCFF9E57C7}">
   <ds:schemaRefs>
     <ds:schemaRef ds:uri="http://schemas.openxmlformats.org/officeDocument/2006/bibliography"/>
   </ds:schemaRefs>

</xml_diff>

<commit_message>
worked on interm report
</commit_message>
<xml_diff>
--- a/Report and Documents/Interm Report - Povilas Kubilius C16370803.docx
+++ b/Report and Documents/Interm Report - Povilas Kubilius C16370803.docx
@@ -382,6 +382,11 @@
       </w:pPr>
     </w:p>
     <w:p>
+      <w:r>
+        <w:t>(not sure how to summarize this project without being very repetitive)</w:t>
+      </w:r>
+    </w:p>
+    <w:p>
       <w:pPr>
         <w:pStyle w:val="Chapterheading"/>
       </w:pPr>
@@ -612,7 +617,7 @@
         <w:rPr>
           <w:color w:val="FF0000"/>
         </w:rPr>
-        <w:t>Body text</w:t>
+        <w:t>How should write the acknowledgements?</w:t>
       </w:r>
     </w:p>
     <w:p>
@@ -697,7 +702,7 @@
             </w:rPr>
             <w:fldChar w:fldCharType="separate"/>
           </w:r>
-          <w:hyperlink w:anchor="_Toc26455018" w:history="1">
+          <w:hyperlink w:anchor="_Toc26550058" w:history="1">
             <w:r>
               <w:rPr>
                 <w:rStyle w:val="Hyperlink"/>
@@ -724,7 +729,7 @@
                 <w:noProof/>
                 <w:webHidden/>
               </w:rPr>
-              <w:instrText xml:space="preserve"> PAGEREF _Toc26455018 \h </w:instrText>
+              <w:instrText xml:space="preserve"> PAGEREF _Toc26550058 \h </w:instrText>
             </w:r>
             <w:r>
               <w:rPr>
@@ -768,7 +773,7 @@
               <w:lang w:val="en-GB" w:eastAsia="en-GB"/>
             </w:rPr>
           </w:pPr>
-          <w:hyperlink w:anchor="_Toc26455019" w:history="1">
+          <w:hyperlink w:anchor="_Toc26550059" w:history="1">
             <w:r>
               <w:rPr>
                 <w:rStyle w:val="Hyperlink"/>
@@ -810,7 +815,7 @@
                 <w:noProof/>
                 <w:webHidden/>
               </w:rPr>
-              <w:instrText xml:space="preserve"> PAGEREF _Toc26455019 \h </w:instrText>
+              <w:instrText xml:space="preserve"> PAGEREF _Toc26550059 \h </w:instrText>
             </w:r>
             <w:r>
               <w:rPr>
@@ -854,7 +859,7 @@
               <w:lang w:val="en-GB" w:eastAsia="en-GB"/>
             </w:rPr>
           </w:pPr>
-          <w:hyperlink w:anchor="_Toc26455020" w:history="1">
+          <w:hyperlink w:anchor="_Toc26550060" w:history="1">
             <w:r>
               <w:rPr>
                 <w:rStyle w:val="Hyperlink"/>
@@ -896,7 +901,7 @@
                 <w:noProof/>
                 <w:webHidden/>
               </w:rPr>
-              <w:instrText xml:space="preserve"> PAGEREF _Toc26455020 \h </w:instrText>
+              <w:instrText xml:space="preserve"> PAGEREF _Toc26550060 \h </w:instrText>
             </w:r>
             <w:r>
               <w:rPr>
@@ -940,7 +945,7 @@
               <w:lang w:val="en-GB" w:eastAsia="en-GB"/>
             </w:rPr>
           </w:pPr>
-          <w:hyperlink w:anchor="_Toc26455021" w:history="1">
+          <w:hyperlink w:anchor="_Toc26550061" w:history="1">
             <w:r>
               <w:rPr>
                 <w:rStyle w:val="Hyperlink"/>
@@ -982,7 +987,7 @@
                 <w:noProof/>
                 <w:webHidden/>
               </w:rPr>
-              <w:instrText xml:space="preserve"> PAGEREF _Toc26455021 \h </w:instrText>
+              <w:instrText xml:space="preserve"> PAGEREF _Toc26550061 \h </w:instrText>
             </w:r>
             <w:r>
               <w:rPr>
@@ -1026,7 +1031,7 @@
               <w:lang w:val="en-GB" w:eastAsia="en-GB"/>
             </w:rPr>
           </w:pPr>
-          <w:hyperlink w:anchor="_Toc26455022" w:history="1">
+          <w:hyperlink w:anchor="_Toc26550062" w:history="1">
             <w:r>
               <w:rPr>
                 <w:rStyle w:val="Hyperlink"/>
@@ -1068,7 +1073,7 @@
                 <w:noProof/>
                 <w:webHidden/>
               </w:rPr>
-              <w:instrText xml:space="preserve"> PAGEREF _Toc26455022 \h </w:instrText>
+              <w:instrText xml:space="preserve"> PAGEREF _Toc26550062 \h </w:instrText>
             </w:r>
             <w:r>
               <w:rPr>
@@ -1112,7 +1117,7 @@
               <w:lang w:val="en-GB" w:eastAsia="en-GB"/>
             </w:rPr>
           </w:pPr>
-          <w:hyperlink w:anchor="_Toc26455023" w:history="1">
+          <w:hyperlink w:anchor="_Toc26550063" w:history="1">
             <w:r>
               <w:rPr>
                 <w:rStyle w:val="Hyperlink"/>
@@ -1154,7 +1159,7 @@
                 <w:noProof/>
                 <w:webHidden/>
               </w:rPr>
-              <w:instrText xml:space="preserve"> PAGEREF _Toc26455023 \h </w:instrText>
+              <w:instrText xml:space="preserve"> PAGEREF _Toc26550063 \h </w:instrText>
             </w:r>
             <w:r>
               <w:rPr>
@@ -1197,7 +1202,7 @@
               <w:lang w:val="en-GB" w:eastAsia="en-GB"/>
             </w:rPr>
           </w:pPr>
-          <w:hyperlink w:anchor="_Toc26455024" w:history="1">
+          <w:hyperlink w:anchor="_Toc26550064" w:history="1">
             <w:r>
               <w:rPr>
                 <w:rStyle w:val="Hyperlink"/>
@@ -1224,7 +1229,7 @@
                 <w:noProof/>
                 <w:webHidden/>
               </w:rPr>
-              <w:instrText xml:space="preserve"> PAGEREF _Toc26455024 \h </w:instrText>
+              <w:instrText xml:space="preserve"> PAGEREF _Toc26550064 \h </w:instrText>
             </w:r>
             <w:r>
               <w:rPr>
@@ -1267,7 +1272,7 @@
               <w:lang w:val="en-GB" w:eastAsia="en-GB"/>
             </w:rPr>
           </w:pPr>
-          <w:hyperlink w:anchor="_Toc26455025" w:history="1">
+          <w:hyperlink w:anchor="_Toc26550065" w:history="1">
             <w:r>
               <w:rPr>
                 <w:rStyle w:val="Hyperlink"/>
@@ -1294,7 +1299,7 @@
                 <w:noProof/>
                 <w:webHidden/>
               </w:rPr>
-              <w:instrText xml:space="preserve"> PAGEREF _Toc26455025 \h </w:instrText>
+              <w:instrText xml:space="preserve"> PAGEREF _Toc26550065 \h </w:instrText>
             </w:r>
             <w:r>
               <w:rPr>
@@ -1337,7 +1342,7 @@
               <w:lang w:val="en-GB" w:eastAsia="en-GB"/>
             </w:rPr>
           </w:pPr>
-          <w:hyperlink w:anchor="_Toc26455026" w:history="1">
+          <w:hyperlink w:anchor="_Toc26550066" w:history="1">
             <w:r>
               <w:rPr>
                 <w:rStyle w:val="Hyperlink"/>
@@ -1364,7 +1369,7 @@
                 <w:noProof/>
                 <w:webHidden/>
               </w:rPr>
-              <w:instrText xml:space="preserve"> PAGEREF _Toc26455026 \h </w:instrText>
+              <w:instrText xml:space="preserve"> PAGEREF _Toc26550066 \h </w:instrText>
             </w:r>
             <w:r>
               <w:rPr>
@@ -1407,7 +1412,7 @@
               <w:lang w:val="en-GB" w:eastAsia="en-GB"/>
             </w:rPr>
           </w:pPr>
-          <w:hyperlink w:anchor="_Toc26455027" w:history="1">
+          <w:hyperlink w:anchor="_Toc26550067" w:history="1">
             <w:r>
               <w:rPr>
                 <w:rStyle w:val="Hyperlink"/>
@@ -1434,7 +1439,7 @@
                 <w:noProof/>
                 <w:webHidden/>
               </w:rPr>
-              <w:instrText xml:space="preserve"> PAGEREF _Toc26455027 \h </w:instrText>
+              <w:instrText xml:space="preserve"> PAGEREF _Toc26550067 \h </w:instrText>
             </w:r>
             <w:r>
               <w:rPr>
@@ -1477,7 +1482,7 @@
               <w:lang w:val="en-GB" w:eastAsia="en-GB"/>
             </w:rPr>
           </w:pPr>
-          <w:hyperlink w:anchor="_Toc26455028" w:history="1">
+          <w:hyperlink w:anchor="_Toc26550068" w:history="1">
             <w:r>
               <w:rPr>
                 <w:rStyle w:val="Hyperlink"/>
@@ -1504,7 +1509,7 @@
                 <w:noProof/>
                 <w:webHidden/>
               </w:rPr>
-              <w:instrText xml:space="preserve"> PAGEREF _Toc26455028 \h </w:instrText>
+              <w:instrText xml:space="preserve"> PAGEREF _Toc26550068 \h </w:instrText>
             </w:r>
             <w:r>
               <w:rPr>
@@ -1547,13 +1552,13 @@
               <w:lang w:val="en-GB" w:eastAsia="en-GB"/>
             </w:rPr>
           </w:pPr>
-          <w:hyperlink w:anchor="_Toc26455029" w:history="1">
+          <w:hyperlink w:anchor="_Toc26550069" w:history="1">
             <w:r>
               <w:rPr>
                 <w:rStyle w:val="Hyperlink"/>
                 <w:noProof/>
               </w:rPr>
-              <w:t>2.3. Technologies you’ve researched</w:t>
+              <w:t>Cinelytic</w:t>
             </w:r>
             <w:r>
               <w:rPr>
@@ -1574,7 +1579,7 @@
                 <w:noProof/>
                 <w:webHidden/>
               </w:rPr>
-              <w:instrText xml:space="preserve"> PAGEREF _Toc26455029 \h </w:instrText>
+              <w:instrText xml:space="preserve"> PAGEREF _Toc26550069 \h </w:instrText>
             </w:r>
             <w:r>
               <w:rPr>
@@ -1617,13 +1622,13 @@
               <w:lang w:val="en-GB" w:eastAsia="en-GB"/>
             </w:rPr>
           </w:pPr>
-          <w:hyperlink w:anchor="_Toc26455030" w:history="1">
+          <w:hyperlink w:anchor="_Toc26550070" w:history="1">
             <w:r>
               <w:rPr>
                 <w:rStyle w:val="Hyperlink"/>
                 <w:noProof/>
               </w:rPr>
-              <w:t>2.4. Other Research you’ve done</w:t>
+              <w:t>Vault AI</w:t>
             </w:r>
             <w:r>
               <w:rPr>
@@ -1644,7 +1649,7 @@
                 <w:noProof/>
                 <w:webHidden/>
               </w:rPr>
-              <w:instrText xml:space="preserve"> PAGEREF _Toc26455030 \h </w:instrText>
+              <w:instrText xml:space="preserve"> PAGEREF _Toc26550070 \h </w:instrText>
             </w:r>
             <w:r>
               <w:rPr>
@@ -1664,7 +1669,7 @@
                 <w:noProof/>
                 <w:webHidden/>
               </w:rPr>
-              <w:t>11</w:t>
+              <w:t>12</w:t>
             </w:r>
             <w:r>
               <w:rPr>
@@ -1687,13 +1692,13 @@
               <w:lang w:val="en-GB" w:eastAsia="en-GB"/>
             </w:rPr>
           </w:pPr>
-          <w:hyperlink w:anchor="_Toc26455031" w:history="1">
+          <w:hyperlink w:anchor="_Toc26550071" w:history="1">
             <w:r>
               <w:rPr>
                 <w:rStyle w:val="Hyperlink"/>
                 <w:noProof/>
               </w:rPr>
-              <w:t>2.5. Existing Final Year Projects</w:t>
+              <w:t>ScriptBook</w:t>
             </w:r>
             <w:r>
               <w:rPr>
@@ -1714,7 +1719,7 @@
                 <w:noProof/>
                 <w:webHidden/>
               </w:rPr>
-              <w:instrText xml:space="preserve"> PAGEREF _Toc26455031 \h </w:instrText>
+              <w:instrText xml:space="preserve"> PAGEREF _Toc26550071 \h </w:instrText>
             </w:r>
             <w:r>
               <w:rPr>
@@ -1734,7 +1739,7 @@
                 <w:noProof/>
                 <w:webHidden/>
               </w:rPr>
-              <w:t>12</w:t>
+              <w:t>13</w:t>
             </w:r>
             <w:r>
               <w:rPr>
@@ -1757,12 +1762,362 @@
               <w:lang w:val="en-GB" w:eastAsia="en-GB"/>
             </w:rPr>
           </w:pPr>
-          <w:hyperlink w:anchor="_Toc26455032" w:history="1">
+          <w:hyperlink w:anchor="_Toc26550072" w:history="1">
             <w:r>
               <w:rPr>
                 <w:rStyle w:val="Hyperlink"/>
                 <w:noProof/>
               </w:rPr>
+              <w:t>2.3. Technologies you’ve researched</w:t>
+            </w:r>
+            <w:r>
+              <w:rPr>
+                <w:noProof/>
+                <w:webHidden/>
+              </w:rPr>
+              <w:tab/>
+            </w:r>
+            <w:r>
+              <w:rPr>
+                <w:noProof/>
+                <w:webHidden/>
+              </w:rPr>
+              <w:fldChar w:fldCharType="begin"/>
+            </w:r>
+            <w:r>
+              <w:rPr>
+                <w:noProof/>
+                <w:webHidden/>
+              </w:rPr>
+              <w:instrText xml:space="preserve"> PAGEREF _Toc26550072 \h </w:instrText>
+            </w:r>
+            <w:r>
+              <w:rPr>
+                <w:noProof/>
+                <w:webHidden/>
+              </w:rPr>
+            </w:r>
+            <w:r>
+              <w:rPr>
+                <w:noProof/>
+                <w:webHidden/>
+              </w:rPr>
+              <w:fldChar w:fldCharType="separate"/>
+            </w:r>
+            <w:r>
+              <w:rPr>
+                <w:noProof/>
+                <w:webHidden/>
+              </w:rPr>
+              <w:t>13</w:t>
+            </w:r>
+            <w:r>
+              <w:rPr>
+                <w:noProof/>
+                <w:webHidden/>
+              </w:rPr>
+              <w:fldChar w:fldCharType="end"/>
+            </w:r>
+          </w:hyperlink>
+        </w:p>
+        <w:p>
+          <w:pPr>
+            <w:pStyle w:val="TOC2"/>
+            <w:tabs>
+              <w:tab w:val="right" w:leader="dot" w:pos="9016"/>
+            </w:tabs>
+            <w:rPr>
+              <w:rFonts w:eastAsiaTheme="minorEastAsia"/>
+              <w:noProof/>
+              <w:lang w:val="en-GB" w:eastAsia="en-GB"/>
+            </w:rPr>
+          </w:pPr>
+          <w:hyperlink w:anchor="_Toc26550073" w:history="1">
+            <w:r>
+              <w:rPr>
+                <w:rStyle w:val="Hyperlink"/>
+                <w:noProof/>
+              </w:rPr>
+              <w:t>Machine Learning Technologies</w:t>
+            </w:r>
+            <w:r>
+              <w:rPr>
+                <w:noProof/>
+                <w:webHidden/>
+              </w:rPr>
+              <w:tab/>
+            </w:r>
+            <w:r>
+              <w:rPr>
+                <w:noProof/>
+                <w:webHidden/>
+              </w:rPr>
+              <w:fldChar w:fldCharType="begin"/>
+            </w:r>
+            <w:r>
+              <w:rPr>
+                <w:noProof/>
+                <w:webHidden/>
+              </w:rPr>
+              <w:instrText xml:space="preserve"> PAGEREF _Toc26550073 \h </w:instrText>
+            </w:r>
+            <w:r>
+              <w:rPr>
+                <w:noProof/>
+                <w:webHidden/>
+              </w:rPr>
+            </w:r>
+            <w:r>
+              <w:rPr>
+                <w:noProof/>
+                <w:webHidden/>
+              </w:rPr>
+              <w:fldChar w:fldCharType="separate"/>
+            </w:r>
+            <w:r>
+              <w:rPr>
+                <w:noProof/>
+                <w:webHidden/>
+              </w:rPr>
+              <w:t>13</w:t>
+            </w:r>
+            <w:r>
+              <w:rPr>
+                <w:noProof/>
+                <w:webHidden/>
+              </w:rPr>
+              <w:fldChar w:fldCharType="end"/>
+            </w:r>
+          </w:hyperlink>
+        </w:p>
+        <w:p>
+          <w:pPr>
+            <w:pStyle w:val="TOC2"/>
+            <w:tabs>
+              <w:tab w:val="right" w:leader="dot" w:pos="9016"/>
+            </w:tabs>
+            <w:rPr>
+              <w:rFonts w:eastAsiaTheme="minorEastAsia"/>
+              <w:noProof/>
+              <w:lang w:val="en-GB" w:eastAsia="en-GB"/>
+            </w:rPr>
+          </w:pPr>
+          <w:hyperlink w:anchor="_Toc26550074" w:history="1">
+            <w:r>
+              <w:rPr>
+                <w:rStyle w:val="Hyperlink"/>
+                <w:noProof/>
+              </w:rPr>
+              <w:t>Web Application Technologies</w:t>
+            </w:r>
+            <w:r>
+              <w:rPr>
+                <w:noProof/>
+                <w:webHidden/>
+              </w:rPr>
+              <w:tab/>
+            </w:r>
+            <w:r>
+              <w:rPr>
+                <w:noProof/>
+                <w:webHidden/>
+              </w:rPr>
+              <w:fldChar w:fldCharType="begin"/>
+            </w:r>
+            <w:r>
+              <w:rPr>
+                <w:noProof/>
+                <w:webHidden/>
+              </w:rPr>
+              <w:instrText xml:space="preserve"> PAGEREF _Toc26550074 \h </w:instrText>
+            </w:r>
+            <w:r>
+              <w:rPr>
+                <w:noProof/>
+                <w:webHidden/>
+              </w:rPr>
+            </w:r>
+            <w:r>
+              <w:rPr>
+                <w:noProof/>
+                <w:webHidden/>
+              </w:rPr>
+              <w:fldChar w:fldCharType="separate"/>
+            </w:r>
+            <w:r>
+              <w:rPr>
+                <w:noProof/>
+                <w:webHidden/>
+              </w:rPr>
+              <w:t>14</w:t>
+            </w:r>
+            <w:r>
+              <w:rPr>
+                <w:noProof/>
+                <w:webHidden/>
+              </w:rPr>
+              <w:fldChar w:fldCharType="end"/>
+            </w:r>
+          </w:hyperlink>
+        </w:p>
+        <w:p>
+          <w:pPr>
+            <w:pStyle w:val="TOC2"/>
+            <w:tabs>
+              <w:tab w:val="right" w:leader="dot" w:pos="9016"/>
+            </w:tabs>
+            <w:rPr>
+              <w:rFonts w:eastAsiaTheme="minorEastAsia"/>
+              <w:noProof/>
+              <w:lang w:val="en-GB" w:eastAsia="en-GB"/>
+            </w:rPr>
+          </w:pPr>
+          <w:hyperlink w:anchor="_Toc26550075" w:history="1">
+            <w:r>
+              <w:rPr>
+                <w:rStyle w:val="Hyperlink"/>
+                <w:noProof/>
+              </w:rPr>
+              <w:t>2.4. Other Research you’ve done</w:t>
+            </w:r>
+            <w:r>
+              <w:rPr>
+                <w:noProof/>
+                <w:webHidden/>
+              </w:rPr>
+              <w:tab/>
+            </w:r>
+            <w:r>
+              <w:rPr>
+                <w:noProof/>
+                <w:webHidden/>
+              </w:rPr>
+              <w:fldChar w:fldCharType="begin"/>
+            </w:r>
+            <w:r>
+              <w:rPr>
+                <w:noProof/>
+                <w:webHidden/>
+              </w:rPr>
+              <w:instrText xml:space="preserve"> PAGEREF _Toc26550075 \h </w:instrText>
+            </w:r>
+            <w:r>
+              <w:rPr>
+                <w:noProof/>
+                <w:webHidden/>
+              </w:rPr>
+            </w:r>
+            <w:r>
+              <w:rPr>
+                <w:noProof/>
+                <w:webHidden/>
+              </w:rPr>
+              <w:fldChar w:fldCharType="separate"/>
+            </w:r>
+            <w:r>
+              <w:rPr>
+                <w:noProof/>
+                <w:webHidden/>
+              </w:rPr>
+              <w:t>14</w:t>
+            </w:r>
+            <w:r>
+              <w:rPr>
+                <w:noProof/>
+                <w:webHidden/>
+              </w:rPr>
+              <w:fldChar w:fldCharType="end"/>
+            </w:r>
+          </w:hyperlink>
+        </w:p>
+        <w:p>
+          <w:pPr>
+            <w:pStyle w:val="TOC2"/>
+            <w:tabs>
+              <w:tab w:val="right" w:leader="dot" w:pos="9016"/>
+            </w:tabs>
+            <w:rPr>
+              <w:rFonts w:eastAsiaTheme="minorEastAsia"/>
+              <w:noProof/>
+              <w:lang w:val="en-GB" w:eastAsia="en-GB"/>
+            </w:rPr>
+          </w:pPr>
+          <w:hyperlink w:anchor="_Toc26550076" w:history="1">
+            <w:r>
+              <w:rPr>
+                <w:rStyle w:val="Hyperlink"/>
+                <w:noProof/>
+              </w:rPr>
+              <w:t>2.5. Existing Final Year Projects</w:t>
+            </w:r>
+            <w:r>
+              <w:rPr>
+                <w:noProof/>
+                <w:webHidden/>
+              </w:rPr>
+              <w:tab/>
+            </w:r>
+            <w:r>
+              <w:rPr>
+                <w:noProof/>
+                <w:webHidden/>
+              </w:rPr>
+              <w:fldChar w:fldCharType="begin"/>
+            </w:r>
+            <w:r>
+              <w:rPr>
+                <w:noProof/>
+                <w:webHidden/>
+              </w:rPr>
+              <w:instrText xml:space="preserve"> PAGEREF _Toc26550076 \h </w:instrText>
+            </w:r>
+            <w:r>
+              <w:rPr>
+                <w:noProof/>
+                <w:webHidden/>
+              </w:rPr>
+            </w:r>
+            <w:r>
+              <w:rPr>
+                <w:noProof/>
+                <w:webHidden/>
+              </w:rPr>
+              <w:fldChar w:fldCharType="separate"/>
+            </w:r>
+            <w:r>
+              <w:rPr>
+                <w:noProof/>
+                <w:webHidden/>
+              </w:rPr>
+              <w:t>15</w:t>
+            </w:r>
+            <w:r>
+              <w:rPr>
+                <w:noProof/>
+                <w:webHidden/>
+              </w:rPr>
+              <w:fldChar w:fldCharType="end"/>
+            </w:r>
+          </w:hyperlink>
+        </w:p>
+        <w:p>
+          <w:pPr>
+            <w:pStyle w:val="TOC2"/>
+            <w:tabs>
+              <w:tab w:val="right" w:leader="dot" w:pos="9016"/>
+            </w:tabs>
+            <w:rPr>
+              <w:rFonts w:eastAsiaTheme="minorEastAsia"/>
+              <w:noProof/>
+              <w:lang w:val="en-GB" w:eastAsia="en-GB"/>
+            </w:rPr>
+          </w:pPr>
+          <w:hyperlink w:anchor="_Toc26550077" w:history="1">
+            <w:r>
+              <w:rPr>
+                <w:rStyle w:val="Hyperlink"/>
+                <w:noProof/>
+              </w:rPr>
               <w:t>2.6. Conclusions</w:t>
             </w:r>
             <w:r>
@@ -1784,7 +2139,7 @@
                 <w:noProof/>
                 <w:webHidden/>
               </w:rPr>
-              <w:instrText xml:space="preserve"> PAGEREF _Toc26455032 \h </w:instrText>
+              <w:instrText xml:space="preserve"> PAGEREF _Toc26550077 \h </w:instrText>
             </w:r>
             <w:r>
               <w:rPr>
@@ -1804,7 +2159,7 @@
                 <w:noProof/>
                 <w:webHidden/>
               </w:rPr>
-              <w:t>12</w:t>
+              <w:t>15</w:t>
             </w:r>
             <w:r>
               <w:rPr>
@@ -1827,7 +2182,7 @@
               <w:lang w:val="en-GB" w:eastAsia="en-GB"/>
             </w:rPr>
           </w:pPr>
-          <w:hyperlink w:anchor="_Toc26455033" w:history="1">
+          <w:hyperlink w:anchor="_Toc26550078" w:history="1">
             <w:r>
               <w:rPr>
                 <w:rStyle w:val="Hyperlink"/>
@@ -1854,7 +2209,7 @@
                 <w:noProof/>
                 <w:webHidden/>
               </w:rPr>
-              <w:instrText xml:space="preserve"> PAGEREF _Toc26455033 \h </w:instrText>
+              <w:instrText xml:space="preserve"> PAGEREF _Toc26550078 \h </w:instrText>
             </w:r>
             <w:r>
               <w:rPr>
@@ -1874,7 +2229,7 @@
                 <w:noProof/>
                 <w:webHidden/>
               </w:rPr>
-              <w:t>13</w:t>
+              <w:t>17</w:t>
             </w:r>
             <w:r>
               <w:rPr>
@@ -1897,7 +2252,7 @@
               <w:lang w:val="en-GB" w:eastAsia="en-GB"/>
             </w:rPr>
           </w:pPr>
-          <w:hyperlink w:anchor="_Toc26455034" w:history="1">
+          <w:hyperlink w:anchor="_Toc26550079" w:history="1">
             <w:r>
               <w:rPr>
                 <w:rStyle w:val="Hyperlink"/>
@@ -1924,7 +2279,7 @@
                 <w:noProof/>
                 <w:webHidden/>
               </w:rPr>
-              <w:instrText xml:space="preserve"> PAGEREF _Toc26455034 \h </w:instrText>
+              <w:instrText xml:space="preserve"> PAGEREF _Toc26550079 \h </w:instrText>
             </w:r>
             <w:r>
               <w:rPr>
@@ -1944,7 +2299,7 @@
                 <w:noProof/>
                 <w:webHidden/>
               </w:rPr>
-              <w:t>13</w:t>
+              <w:t>17</w:t>
             </w:r>
             <w:r>
               <w:rPr>
@@ -1967,7 +2322,7 @@
               <w:lang w:val="en-GB" w:eastAsia="en-GB"/>
             </w:rPr>
           </w:pPr>
-          <w:hyperlink w:anchor="_Toc26455035" w:history="1">
+          <w:hyperlink w:anchor="_Toc26550080" w:history="1">
             <w:r>
               <w:rPr>
                 <w:rStyle w:val="Hyperlink"/>
@@ -1994,7 +2349,7 @@
                 <w:noProof/>
                 <w:webHidden/>
               </w:rPr>
-              <w:instrText xml:space="preserve"> PAGEREF _Toc26455035 \h </w:instrText>
+              <w:instrText xml:space="preserve"> PAGEREF _Toc26550080 \h </w:instrText>
             </w:r>
             <w:r>
               <w:rPr>
@@ -2014,7 +2369,7 @@
                 <w:noProof/>
                 <w:webHidden/>
               </w:rPr>
-              <w:t>13</w:t>
+              <w:t>17</w:t>
             </w:r>
             <w:r>
               <w:rPr>
@@ -2037,13 +2392,13 @@
               <w:lang w:val="en-GB" w:eastAsia="en-GB"/>
             </w:rPr>
           </w:pPr>
-          <w:hyperlink w:anchor="_Toc26455036" w:history="1">
+          <w:hyperlink w:anchor="_Toc26550081" w:history="1">
             <w:r>
               <w:rPr>
                 <w:rStyle w:val="Hyperlink"/>
                 <w:noProof/>
               </w:rPr>
-              <w:t>3.3. Overview of System</w:t>
+              <w:t>Agile Methodology</w:t>
             </w:r>
             <w:r>
               <w:rPr>
@@ -2064,7 +2419,7 @@
                 <w:noProof/>
                 <w:webHidden/>
               </w:rPr>
-              <w:instrText xml:space="preserve"> PAGEREF _Toc26455036 \h </w:instrText>
+              <w:instrText xml:space="preserve"> PAGEREF _Toc26550081 \h </w:instrText>
             </w:r>
             <w:r>
               <w:rPr>
@@ -2084,7 +2439,7 @@
                 <w:noProof/>
                 <w:webHidden/>
               </w:rPr>
-              <w:t>13</w:t>
+              <w:t>17</w:t>
             </w:r>
             <w:r>
               <w:rPr>
@@ -2107,13 +2462,13 @@
               <w:lang w:val="en-GB" w:eastAsia="en-GB"/>
             </w:rPr>
           </w:pPr>
-          <w:hyperlink w:anchor="_Toc26455037" w:history="1">
+          <w:hyperlink w:anchor="_Toc26550082" w:history="1">
             <w:r>
               <w:rPr>
                 <w:rStyle w:val="Hyperlink"/>
                 <w:noProof/>
               </w:rPr>
-              <w:t>3.4. Front-End</w:t>
+              <w:t>Feature-driven development</w:t>
             </w:r>
             <w:r>
               <w:rPr>
@@ -2134,7 +2489,7 @@
                 <w:noProof/>
                 <w:webHidden/>
               </w:rPr>
-              <w:instrText xml:space="preserve"> PAGEREF _Toc26455037 \h </w:instrText>
+              <w:instrText xml:space="preserve"> PAGEREF _Toc26550082 \h </w:instrText>
             </w:r>
             <w:r>
               <w:rPr>
@@ -2154,7 +2509,7 @@
                 <w:noProof/>
                 <w:webHidden/>
               </w:rPr>
-              <w:t>13</w:t>
+              <w:t>18</w:t>
             </w:r>
             <w:r>
               <w:rPr>
@@ -2177,13 +2532,13 @@
               <w:lang w:val="en-GB" w:eastAsia="en-GB"/>
             </w:rPr>
           </w:pPr>
-          <w:hyperlink w:anchor="_Toc26455038" w:history="1">
+          <w:hyperlink w:anchor="_Toc26550083" w:history="1">
             <w:r>
               <w:rPr>
                 <w:rStyle w:val="Hyperlink"/>
                 <w:noProof/>
               </w:rPr>
-              <w:t>3.5. Middle-Tier</w:t>
+              <w:t>3.3. Overview of System</w:t>
             </w:r>
             <w:r>
               <w:rPr>
@@ -2204,7 +2559,7 @@
                 <w:noProof/>
                 <w:webHidden/>
               </w:rPr>
-              <w:instrText xml:space="preserve"> PAGEREF _Toc26455038 \h </w:instrText>
+              <w:instrText xml:space="preserve"> PAGEREF _Toc26550083 \h </w:instrText>
             </w:r>
             <w:r>
               <w:rPr>
@@ -2224,7 +2579,7 @@
                 <w:noProof/>
                 <w:webHidden/>
               </w:rPr>
-              <w:t>13</w:t>
+              <w:t>18</w:t>
             </w:r>
             <w:r>
               <w:rPr>
@@ -2247,13 +2602,13 @@
               <w:lang w:val="en-GB" w:eastAsia="en-GB"/>
             </w:rPr>
           </w:pPr>
-          <w:hyperlink w:anchor="_Toc26455039" w:history="1">
+          <w:hyperlink w:anchor="_Toc26550084" w:history="1">
             <w:r>
               <w:rPr>
                 <w:rStyle w:val="Hyperlink"/>
                 <w:noProof/>
               </w:rPr>
-              <w:t>3.6. Back-End</w:t>
+              <w:t>3.4. Front-End</w:t>
             </w:r>
             <w:r>
               <w:rPr>
@@ -2274,7 +2629,7 @@
                 <w:noProof/>
                 <w:webHidden/>
               </w:rPr>
-              <w:instrText xml:space="preserve"> PAGEREF _Toc26455039 \h </w:instrText>
+              <w:instrText xml:space="preserve"> PAGEREF _Toc26550084 \h </w:instrText>
             </w:r>
             <w:r>
               <w:rPr>
@@ -2294,7 +2649,7 @@
                 <w:noProof/>
                 <w:webHidden/>
               </w:rPr>
-              <w:t>13</w:t>
+              <w:t>18</w:t>
             </w:r>
             <w:r>
               <w:rPr>
@@ -2317,12 +2672,152 @@
               <w:lang w:val="en-GB" w:eastAsia="en-GB"/>
             </w:rPr>
           </w:pPr>
-          <w:hyperlink w:anchor="_Toc26455040" w:history="1">
+          <w:hyperlink w:anchor="_Toc26550085" w:history="1">
             <w:r>
               <w:rPr>
                 <w:rStyle w:val="Hyperlink"/>
                 <w:noProof/>
               </w:rPr>
+              <w:t>3.5. Middle-Tier</w:t>
+            </w:r>
+            <w:r>
+              <w:rPr>
+                <w:noProof/>
+                <w:webHidden/>
+              </w:rPr>
+              <w:tab/>
+            </w:r>
+            <w:r>
+              <w:rPr>
+                <w:noProof/>
+                <w:webHidden/>
+              </w:rPr>
+              <w:fldChar w:fldCharType="begin"/>
+            </w:r>
+            <w:r>
+              <w:rPr>
+                <w:noProof/>
+                <w:webHidden/>
+              </w:rPr>
+              <w:instrText xml:space="preserve"> PAGEREF _Toc26550085 \h </w:instrText>
+            </w:r>
+            <w:r>
+              <w:rPr>
+                <w:noProof/>
+                <w:webHidden/>
+              </w:rPr>
+            </w:r>
+            <w:r>
+              <w:rPr>
+                <w:noProof/>
+                <w:webHidden/>
+              </w:rPr>
+              <w:fldChar w:fldCharType="separate"/>
+            </w:r>
+            <w:r>
+              <w:rPr>
+                <w:noProof/>
+                <w:webHidden/>
+              </w:rPr>
+              <w:t>18</w:t>
+            </w:r>
+            <w:r>
+              <w:rPr>
+                <w:noProof/>
+                <w:webHidden/>
+              </w:rPr>
+              <w:fldChar w:fldCharType="end"/>
+            </w:r>
+          </w:hyperlink>
+        </w:p>
+        <w:p>
+          <w:pPr>
+            <w:pStyle w:val="TOC2"/>
+            <w:tabs>
+              <w:tab w:val="right" w:leader="dot" w:pos="9016"/>
+            </w:tabs>
+            <w:rPr>
+              <w:rFonts w:eastAsiaTheme="minorEastAsia"/>
+              <w:noProof/>
+              <w:lang w:val="en-GB" w:eastAsia="en-GB"/>
+            </w:rPr>
+          </w:pPr>
+          <w:hyperlink w:anchor="_Toc26550086" w:history="1">
+            <w:r>
+              <w:rPr>
+                <w:rStyle w:val="Hyperlink"/>
+                <w:noProof/>
+              </w:rPr>
+              <w:t>3.6. Back-End</w:t>
+            </w:r>
+            <w:r>
+              <w:rPr>
+                <w:noProof/>
+                <w:webHidden/>
+              </w:rPr>
+              <w:tab/>
+            </w:r>
+            <w:r>
+              <w:rPr>
+                <w:noProof/>
+                <w:webHidden/>
+              </w:rPr>
+              <w:fldChar w:fldCharType="begin"/>
+            </w:r>
+            <w:r>
+              <w:rPr>
+                <w:noProof/>
+                <w:webHidden/>
+              </w:rPr>
+              <w:instrText xml:space="preserve"> PAGEREF _Toc26550086 \h </w:instrText>
+            </w:r>
+            <w:r>
+              <w:rPr>
+                <w:noProof/>
+                <w:webHidden/>
+              </w:rPr>
+            </w:r>
+            <w:r>
+              <w:rPr>
+                <w:noProof/>
+                <w:webHidden/>
+              </w:rPr>
+              <w:fldChar w:fldCharType="separate"/>
+            </w:r>
+            <w:r>
+              <w:rPr>
+                <w:noProof/>
+                <w:webHidden/>
+              </w:rPr>
+              <w:t>18</w:t>
+            </w:r>
+            <w:r>
+              <w:rPr>
+                <w:noProof/>
+                <w:webHidden/>
+              </w:rPr>
+              <w:fldChar w:fldCharType="end"/>
+            </w:r>
+          </w:hyperlink>
+        </w:p>
+        <w:p>
+          <w:pPr>
+            <w:pStyle w:val="TOC2"/>
+            <w:tabs>
+              <w:tab w:val="right" w:leader="dot" w:pos="9016"/>
+            </w:tabs>
+            <w:rPr>
+              <w:rFonts w:eastAsiaTheme="minorEastAsia"/>
+              <w:noProof/>
+              <w:lang w:val="en-GB" w:eastAsia="en-GB"/>
+            </w:rPr>
+          </w:pPr>
+          <w:hyperlink w:anchor="_Toc26550087" w:history="1">
+            <w:r>
+              <w:rPr>
+                <w:rStyle w:val="Hyperlink"/>
+                <w:noProof/>
+              </w:rPr>
               <w:t>3.7. Conclusions</w:t>
             </w:r>
             <w:r>
@@ -2344,7 +2839,7 @@
                 <w:noProof/>
                 <w:webHidden/>
               </w:rPr>
-              <w:instrText xml:space="preserve"> PAGEREF _Toc26455040 \h </w:instrText>
+              <w:instrText xml:space="preserve"> PAGEREF _Toc26550087 \h </w:instrText>
             </w:r>
             <w:r>
               <w:rPr>
@@ -2364,7 +2859,7 @@
                 <w:noProof/>
                 <w:webHidden/>
               </w:rPr>
-              <w:t>13</w:t>
+              <w:t>19</w:t>
             </w:r>
             <w:r>
               <w:rPr>
@@ -2387,7 +2882,7 @@
               <w:lang w:val="en-GB" w:eastAsia="en-GB"/>
             </w:rPr>
           </w:pPr>
-          <w:hyperlink w:anchor="_Toc26455041" w:history="1">
+          <w:hyperlink w:anchor="_Toc26550088" w:history="1">
             <w:r>
               <w:rPr>
                 <w:rStyle w:val="Hyperlink"/>
@@ -2414,7 +2909,7 @@
                 <w:noProof/>
                 <w:webHidden/>
               </w:rPr>
-              <w:instrText xml:space="preserve"> PAGEREF _Toc26455041 \h </w:instrText>
+              <w:instrText xml:space="preserve"> PAGEREF _Toc26550088 \h </w:instrText>
             </w:r>
             <w:r>
               <w:rPr>
@@ -2434,7 +2929,7 @@
                 <w:noProof/>
                 <w:webHidden/>
               </w:rPr>
-              <w:t>14</w:t>
+              <w:t>20</w:t>
             </w:r>
             <w:r>
               <w:rPr>
@@ -2457,7 +2952,7 @@
               <w:lang w:val="en-GB" w:eastAsia="en-GB"/>
             </w:rPr>
           </w:pPr>
-          <w:hyperlink w:anchor="_Toc26455042" w:history="1">
+          <w:hyperlink w:anchor="_Toc26550089" w:history="1">
             <w:r>
               <w:rPr>
                 <w:rStyle w:val="Hyperlink"/>
@@ -2484,7 +2979,7 @@
                 <w:noProof/>
                 <w:webHidden/>
               </w:rPr>
-              <w:instrText xml:space="preserve"> PAGEREF _Toc26455042 \h </w:instrText>
+              <w:instrText xml:space="preserve"> PAGEREF _Toc26550089 \h </w:instrText>
             </w:r>
             <w:r>
               <w:rPr>
@@ -2504,7 +2999,7 @@
                 <w:noProof/>
                 <w:webHidden/>
               </w:rPr>
-              <w:t>14</w:t>
+              <w:t>20</w:t>
             </w:r>
             <w:r>
               <w:rPr>
@@ -2527,7 +3022,7 @@
               <w:lang w:val="en-GB" w:eastAsia="en-GB"/>
             </w:rPr>
           </w:pPr>
-          <w:hyperlink w:anchor="_Toc26455043" w:history="1">
+          <w:hyperlink w:anchor="_Toc26550090" w:history="1">
             <w:r>
               <w:rPr>
                 <w:rStyle w:val="Hyperlink"/>
@@ -2554,7 +3049,7 @@
                 <w:noProof/>
                 <w:webHidden/>
               </w:rPr>
-              <w:instrText xml:space="preserve"> PAGEREF _Toc26455043 \h </w:instrText>
+              <w:instrText xml:space="preserve"> PAGEREF _Toc26550090 \h </w:instrText>
             </w:r>
             <w:r>
               <w:rPr>
@@ -2574,7 +3069,7 @@
                 <w:noProof/>
                 <w:webHidden/>
               </w:rPr>
-              <w:t>14</w:t>
+              <w:t>20</w:t>
             </w:r>
             <w:r>
               <w:rPr>
@@ -2597,7 +3092,7 @@
               <w:lang w:val="en-GB" w:eastAsia="en-GB"/>
             </w:rPr>
           </w:pPr>
-          <w:hyperlink w:anchor="_Toc26455044" w:history="1">
+          <w:hyperlink w:anchor="_Toc26550091" w:history="1">
             <w:r>
               <w:rPr>
                 <w:rStyle w:val="Hyperlink"/>
@@ -2624,7 +3119,7 @@
                 <w:noProof/>
                 <w:webHidden/>
               </w:rPr>
-              <w:instrText xml:space="preserve"> PAGEREF _Toc26455044 \h </w:instrText>
+              <w:instrText xml:space="preserve"> PAGEREF _Toc26550091 \h </w:instrText>
             </w:r>
             <w:r>
               <w:rPr>
@@ -2644,7 +3139,7 @@
                 <w:noProof/>
                 <w:webHidden/>
               </w:rPr>
-              <w:t>14</w:t>
+              <w:t>20</w:t>
             </w:r>
             <w:r>
               <w:rPr>
@@ -2667,7 +3162,7 @@
               <w:lang w:val="en-GB" w:eastAsia="en-GB"/>
             </w:rPr>
           </w:pPr>
-          <w:hyperlink w:anchor="_Toc26455045" w:history="1">
+          <w:hyperlink w:anchor="_Toc26550092" w:history="1">
             <w:r>
               <w:rPr>
                 <w:rStyle w:val="Hyperlink"/>
@@ -2694,7 +3189,7 @@
                 <w:noProof/>
                 <w:webHidden/>
               </w:rPr>
-              <w:instrText xml:space="preserve"> PAGEREF _Toc26455045 \h </w:instrText>
+              <w:instrText xml:space="preserve"> PAGEREF _Toc26550092 \h </w:instrText>
             </w:r>
             <w:r>
               <w:rPr>
@@ -2714,7 +3209,7 @@
                 <w:noProof/>
                 <w:webHidden/>
               </w:rPr>
-              <w:t>14</w:t>
+              <w:t>20</w:t>
             </w:r>
             <w:r>
               <w:rPr>
@@ -2737,7 +3232,7 @@
               <w:lang w:val="en-GB" w:eastAsia="en-GB"/>
             </w:rPr>
           </w:pPr>
-          <w:hyperlink w:anchor="_Toc26455046" w:history="1">
+          <w:hyperlink w:anchor="_Toc26550093" w:history="1">
             <w:r>
               <w:rPr>
                 <w:rStyle w:val="Hyperlink"/>
@@ -2764,7 +3259,7 @@
                 <w:noProof/>
                 <w:webHidden/>
               </w:rPr>
-              <w:instrText xml:space="preserve"> PAGEREF _Toc26455046 \h </w:instrText>
+              <w:instrText xml:space="preserve"> PAGEREF _Toc26550093 \h </w:instrText>
             </w:r>
             <w:r>
               <w:rPr>
@@ -2784,7 +3279,7 @@
                 <w:noProof/>
                 <w:webHidden/>
               </w:rPr>
-              <w:t>14</w:t>
+              <w:t>20</w:t>
             </w:r>
             <w:r>
               <w:rPr>
@@ -2807,7 +3302,7 @@
               <w:lang w:val="en-GB" w:eastAsia="en-GB"/>
             </w:rPr>
           </w:pPr>
-          <w:hyperlink w:anchor="_Toc26455047" w:history="1">
+          <w:hyperlink w:anchor="_Toc26550094" w:history="1">
             <w:r>
               <w:rPr>
                 <w:rStyle w:val="Hyperlink"/>
@@ -2834,7 +3329,7 @@
                 <w:noProof/>
                 <w:webHidden/>
               </w:rPr>
-              <w:instrText xml:space="preserve"> PAGEREF _Toc26455047 \h </w:instrText>
+              <w:instrText xml:space="preserve"> PAGEREF _Toc26550094 \h </w:instrText>
             </w:r>
             <w:r>
               <w:rPr>
@@ -2854,7 +3349,7 @@
                 <w:noProof/>
                 <w:webHidden/>
               </w:rPr>
-              <w:t>14</w:t>
+              <w:t>20</w:t>
             </w:r>
             <w:r>
               <w:rPr>
@@ -2877,7 +3372,7 @@
               <w:lang w:val="en-GB" w:eastAsia="en-GB"/>
             </w:rPr>
           </w:pPr>
-          <w:hyperlink w:anchor="_Toc26455048" w:history="1">
+          <w:hyperlink w:anchor="_Toc26550095" w:history="1">
             <w:r>
               <w:rPr>
                 <w:rStyle w:val="Hyperlink"/>
@@ -2904,7 +3399,7 @@
                 <w:noProof/>
                 <w:webHidden/>
               </w:rPr>
-              <w:instrText xml:space="preserve"> PAGEREF _Toc26455048 \h </w:instrText>
+              <w:instrText xml:space="preserve"> PAGEREF _Toc26550095 \h </w:instrText>
             </w:r>
             <w:r>
               <w:rPr>
@@ -2924,7 +3419,7 @@
                 <w:noProof/>
                 <w:webHidden/>
               </w:rPr>
-              <w:t>15</w:t>
+              <w:t>21</w:t>
             </w:r>
             <w:r>
               <w:rPr>
@@ -2947,7 +3442,7 @@
               <w:lang w:val="en-GB" w:eastAsia="en-GB"/>
             </w:rPr>
           </w:pPr>
-          <w:hyperlink w:anchor="_Toc26455049" w:history="1">
+          <w:hyperlink w:anchor="_Toc26550096" w:history="1">
             <w:r>
               <w:rPr>
                 <w:rStyle w:val="Hyperlink"/>
@@ -2974,7 +3469,7 @@
                 <w:noProof/>
                 <w:webHidden/>
               </w:rPr>
-              <w:instrText xml:space="preserve"> PAGEREF _Toc26455049 \h </w:instrText>
+              <w:instrText xml:space="preserve"> PAGEREF _Toc26550096 \h </w:instrText>
             </w:r>
             <w:r>
               <w:rPr>
@@ -2994,7 +3489,7 @@
                 <w:noProof/>
                 <w:webHidden/>
               </w:rPr>
-              <w:t>15</w:t>
+              <w:t>21</w:t>
             </w:r>
             <w:r>
               <w:rPr>
@@ -3017,7 +3512,7 @@
               <w:lang w:val="en-GB" w:eastAsia="en-GB"/>
             </w:rPr>
           </w:pPr>
-          <w:hyperlink w:anchor="_Toc26455050" w:history="1">
+          <w:hyperlink w:anchor="_Toc26550097" w:history="1">
             <w:r>
               <w:rPr>
                 <w:rStyle w:val="Hyperlink"/>
@@ -3044,7 +3539,7 @@
                 <w:noProof/>
                 <w:webHidden/>
               </w:rPr>
-              <w:instrText xml:space="preserve"> PAGEREF _Toc26455050 \h </w:instrText>
+              <w:instrText xml:space="preserve"> PAGEREF _Toc26550097 \h </w:instrText>
             </w:r>
             <w:r>
               <w:rPr>
@@ -3064,7 +3559,7 @@
                 <w:noProof/>
                 <w:webHidden/>
               </w:rPr>
-              <w:t>15</w:t>
+              <w:t>21</w:t>
             </w:r>
             <w:r>
               <w:rPr>
@@ -3087,7 +3582,7 @@
               <w:lang w:val="en-GB" w:eastAsia="en-GB"/>
             </w:rPr>
           </w:pPr>
-          <w:hyperlink w:anchor="_Toc26455051" w:history="1">
+          <w:hyperlink w:anchor="_Toc26550098" w:history="1">
             <w:r>
               <w:rPr>
                 <w:rStyle w:val="Hyperlink"/>
@@ -3114,7 +3609,7 @@
                 <w:noProof/>
                 <w:webHidden/>
               </w:rPr>
-              <w:instrText xml:space="preserve"> PAGEREF _Toc26455051 \h </w:instrText>
+              <w:instrText xml:space="preserve"> PAGEREF _Toc26550098 \h </w:instrText>
             </w:r>
             <w:r>
               <w:rPr>
@@ -3134,7 +3629,7 @@
                 <w:noProof/>
                 <w:webHidden/>
               </w:rPr>
-              <w:t>15</w:t>
+              <w:t>21</w:t>
             </w:r>
             <w:r>
               <w:rPr>
@@ -3157,7 +3652,7 @@
               <w:lang w:val="en-GB" w:eastAsia="en-GB"/>
             </w:rPr>
           </w:pPr>
-          <w:hyperlink w:anchor="_Toc26455052" w:history="1">
+          <w:hyperlink w:anchor="_Toc26550099" w:history="1">
             <w:r>
               <w:rPr>
                 <w:rStyle w:val="Hyperlink"/>
@@ -3184,7 +3679,7 @@
                 <w:noProof/>
                 <w:webHidden/>
               </w:rPr>
-              <w:instrText xml:space="preserve"> PAGEREF _Toc26455052 \h </w:instrText>
+              <w:instrText xml:space="preserve"> PAGEREF _Toc26550099 \h </w:instrText>
             </w:r>
             <w:r>
               <w:rPr>
@@ -3204,7 +3699,7 @@
                 <w:noProof/>
                 <w:webHidden/>
               </w:rPr>
-              <w:t>15</w:t>
+              <w:t>21</w:t>
             </w:r>
             <w:r>
               <w:rPr>
@@ -3227,7 +3722,7 @@
               <w:lang w:val="en-GB" w:eastAsia="en-GB"/>
             </w:rPr>
           </w:pPr>
-          <w:hyperlink w:anchor="_Toc26455053" w:history="1">
+          <w:hyperlink w:anchor="_Toc26550100" w:history="1">
             <w:r>
               <w:rPr>
                 <w:rStyle w:val="Hyperlink"/>
@@ -3254,7 +3749,7 @@
                 <w:noProof/>
                 <w:webHidden/>
               </w:rPr>
-              <w:instrText xml:space="preserve"> PAGEREF _Toc26455053 \h </w:instrText>
+              <w:instrText xml:space="preserve"> PAGEREF _Toc26550100 \h </w:instrText>
             </w:r>
             <w:r>
               <w:rPr>
@@ -3274,7 +3769,7 @@
                 <w:noProof/>
                 <w:webHidden/>
               </w:rPr>
-              <w:t>16</w:t>
+              <w:t>22</w:t>
             </w:r>
             <w:r>
               <w:rPr>
@@ -3297,7 +3792,7 @@
               <w:lang w:val="en-GB" w:eastAsia="en-GB"/>
             </w:rPr>
           </w:pPr>
-          <w:hyperlink w:anchor="_Toc26455054" w:history="1">
+          <w:hyperlink w:anchor="_Toc26550101" w:history="1">
             <w:r>
               <w:rPr>
                 <w:rStyle w:val="Hyperlink"/>
@@ -3324,7 +3819,7 @@
                 <w:noProof/>
                 <w:webHidden/>
               </w:rPr>
-              <w:instrText xml:space="preserve"> PAGEREF _Toc26455054 \h </w:instrText>
+              <w:instrText xml:space="preserve"> PAGEREF _Toc26550101 \h </w:instrText>
             </w:r>
             <w:r>
               <w:rPr>
@@ -3344,7 +3839,7 @@
                 <w:noProof/>
                 <w:webHidden/>
               </w:rPr>
-              <w:t>16</w:t>
+              <w:t>22</w:t>
             </w:r>
             <w:r>
               <w:rPr>
@@ -3367,7 +3862,7 @@
               <w:lang w:val="en-GB" w:eastAsia="en-GB"/>
             </w:rPr>
           </w:pPr>
-          <w:hyperlink w:anchor="_Toc26455055" w:history="1">
+          <w:hyperlink w:anchor="_Toc26550102" w:history="1">
             <w:r>
               <w:rPr>
                 <w:rStyle w:val="Hyperlink"/>
@@ -3394,7 +3889,7 @@
                 <w:noProof/>
                 <w:webHidden/>
               </w:rPr>
-              <w:instrText xml:space="preserve"> PAGEREF _Toc26455055 \h </w:instrText>
+              <w:instrText xml:space="preserve"> PAGEREF _Toc26550102 \h </w:instrText>
             </w:r>
             <w:r>
               <w:rPr>
@@ -3414,7 +3909,7 @@
                 <w:noProof/>
                 <w:webHidden/>
               </w:rPr>
-              <w:t>16</w:t>
+              <w:t>22</w:t>
             </w:r>
             <w:r>
               <w:rPr>
@@ -3437,7 +3932,7 @@
               <w:lang w:val="en-GB" w:eastAsia="en-GB"/>
             </w:rPr>
           </w:pPr>
-          <w:hyperlink w:anchor="_Toc26455056" w:history="1">
+          <w:hyperlink w:anchor="_Toc26550103" w:history="1">
             <w:r>
               <w:rPr>
                 <w:rStyle w:val="Hyperlink"/>
@@ -3464,7 +3959,7 @@
                 <w:noProof/>
                 <w:webHidden/>
               </w:rPr>
-              <w:instrText xml:space="preserve"> PAGEREF _Toc26455056 \h </w:instrText>
+              <w:instrText xml:space="preserve"> PAGEREF _Toc26550103 \h </w:instrText>
             </w:r>
             <w:r>
               <w:rPr>
@@ -3484,7 +3979,7 @@
                 <w:noProof/>
                 <w:webHidden/>
               </w:rPr>
-              <w:t>16</w:t>
+              <w:t>22</w:t>
             </w:r>
             <w:r>
               <w:rPr>
@@ -3507,7 +4002,7 @@
               <w:lang w:val="en-GB" w:eastAsia="en-GB"/>
             </w:rPr>
           </w:pPr>
-          <w:hyperlink w:anchor="_Toc26455057" w:history="1">
+          <w:hyperlink w:anchor="_Toc26550104" w:history="1">
             <w:r>
               <w:rPr>
                 <w:rStyle w:val="Hyperlink"/>
@@ -3534,7 +4029,7 @@
                 <w:noProof/>
                 <w:webHidden/>
               </w:rPr>
-              <w:instrText xml:space="preserve"> PAGEREF _Toc26455057 \h </w:instrText>
+              <w:instrText xml:space="preserve"> PAGEREF _Toc26550104 \h </w:instrText>
             </w:r>
             <w:r>
               <w:rPr>
@@ -3554,7 +4049,7 @@
                 <w:noProof/>
                 <w:webHidden/>
               </w:rPr>
-              <w:t>16</w:t>
+              <w:t>22</w:t>
             </w:r>
             <w:r>
               <w:rPr>
@@ -3577,7 +4072,7 @@
               <w:lang w:val="en-GB" w:eastAsia="en-GB"/>
             </w:rPr>
           </w:pPr>
-          <w:hyperlink w:anchor="_Toc26455058" w:history="1">
+          <w:hyperlink w:anchor="_Toc26550105" w:history="1">
             <w:r>
               <w:rPr>
                 <w:rStyle w:val="Hyperlink"/>
@@ -3604,7 +4099,7 @@
                 <w:noProof/>
                 <w:webHidden/>
               </w:rPr>
-              <w:instrText xml:space="preserve"> PAGEREF _Toc26455058 \h </w:instrText>
+              <w:instrText xml:space="preserve"> PAGEREF _Toc26550105 \h </w:instrText>
             </w:r>
             <w:r>
               <w:rPr>
@@ -3624,7 +4119,7 @@
                 <w:noProof/>
                 <w:webHidden/>
               </w:rPr>
-              <w:t>17</w:t>
+              <w:t>23</w:t>
             </w:r>
             <w:r>
               <w:rPr>
@@ -3651,17 +4146,19 @@
       <w:r>
         <w:br w:type="page"/>
       </w:r>
+      <w:bookmarkStart w:id="0" w:name="_GoBack"/>
+      <w:bookmarkEnd w:id="0"/>
     </w:p>
     <w:p>
       <w:pPr>
         <w:pStyle w:val="Heading1"/>
       </w:pPr>
-      <w:bookmarkStart w:id="0" w:name="_Toc26455018"/>
+      <w:bookmarkStart w:id="1" w:name="_Toc26550058"/>
       <w:r>
         <w:lastRenderedPageBreak/>
         <w:t>1. Introduction</w:t>
       </w:r>
-      <w:bookmarkEnd w:id="0"/>
+      <w:bookmarkEnd w:id="1"/>
     </w:p>
     <w:p/>
     <w:p>
@@ -3695,11 +4192,11 @@
           <w:numId w:val="1"/>
         </w:numPr>
       </w:pPr>
-      <w:bookmarkStart w:id="1" w:name="_Toc26455019"/>
+      <w:bookmarkStart w:id="2" w:name="_Toc26550059"/>
       <w:r>
         <w:t>Project Background</w:t>
       </w:r>
-      <w:bookmarkEnd w:id="1"/>
+      <w:bookmarkEnd w:id="2"/>
     </w:p>
     <w:p>
       <w:r>
@@ -3799,12 +4296,12 @@
           <w:numId w:val="1"/>
         </w:numPr>
       </w:pPr>
-      <w:bookmarkStart w:id="2" w:name="_Toc26455020"/>
+      <w:bookmarkStart w:id="3" w:name="_Toc26550060"/>
       <w:r>
         <w:lastRenderedPageBreak/>
         <w:t>Project Description</w:t>
       </w:r>
-      <w:bookmarkEnd w:id="2"/>
+      <w:bookmarkEnd w:id="3"/>
     </w:p>
     <w:p/>
     <w:p>
@@ -3934,12 +4431,12 @@
           <w:numId w:val="1"/>
         </w:numPr>
       </w:pPr>
-      <w:bookmarkStart w:id="3" w:name="_Toc26455021"/>
+      <w:bookmarkStart w:id="4" w:name="_Toc26550061"/>
       <w:r>
         <w:lastRenderedPageBreak/>
         <w:t>Project Aims and Objectives</w:t>
       </w:r>
-      <w:bookmarkEnd w:id="3"/>
+      <w:bookmarkEnd w:id="4"/>
     </w:p>
     <w:p/>
     <w:p>
@@ -3969,7 +4466,18 @@
     </w:p>
     <w:p>
       <w:r>
-        <w:t xml:space="preserve">In order to have the most accurate possible predictions, a large amount of data is required. </w:t>
+        <w:t>In order to have the most accurate possible predictions, a large amount of data is required.</w:t>
+      </w:r>
+    </w:p>
+    <w:p>
+      <w:r>
+        <w:t>(not too sure how to write the objectives, I would have thought it would be clear from project description my objective is to make movie success</w:t>
+      </w:r>
+      <w:r>
+        <w:t xml:space="preserve"> </w:t>
+      </w:r>
+      <w:r>
+        <w:t>prediction model as a web application)</w:t>
       </w:r>
     </w:p>
     <w:p>
@@ -3985,11 +4493,11 @@
           <w:numId w:val="1"/>
         </w:numPr>
       </w:pPr>
-      <w:bookmarkStart w:id="4" w:name="_Toc26455022"/>
+      <w:bookmarkStart w:id="5" w:name="_Toc26550062"/>
       <w:r>
         <w:t>Project Scope</w:t>
       </w:r>
-      <w:bookmarkEnd w:id="4"/>
+      <w:bookmarkEnd w:id="5"/>
     </w:p>
     <w:p/>
     <w:p>
@@ -4020,11 +4528,11 @@
           <w:numId w:val="1"/>
         </w:numPr>
       </w:pPr>
-      <w:bookmarkStart w:id="5" w:name="_Toc26455023"/>
+      <w:bookmarkStart w:id="6" w:name="_Toc26550063"/>
       <w:r>
         <w:t>Thesis Roadmap</w:t>
       </w:r>
-      <w:bookmarkEnd w:id="5"/>
+      <w:bookmarkEnd w:id="6"/>
     </w:p>
     <w:p/>
     <w:p>
@@ -4041,7 +4549,14 @@
         <w:t xml:space="preserve"> is about.</w:t>
       </w:r>
     </w:p>
-    <w:p/>
+    <w:p>
+      <w:r>
+        <w:t>(I</w:t>
+      </w:r>
+      <w:r>
+        <w:t xml:space="preserve"> plan to write this after I finish writing the chapters)</w:t>
+      </w:r>
+    </w:p>
     <w:p>
       <w:pPr>
         <w:rPr>
@@ -4059,7 +4574,7 @@
       <w:pPr>
         <w:pStyle w:val="Heading1"/>
       </w:pPr>
-      <w:bookmarkStart w:id="6" w:name="_Toc26455024"/>
+      <w:bookmarkStart w:id="7" w:name="_Toc26550064"/>
       <w:r>
         <w:lastRenderedPageBreak/>
         <w:t xml:space="preserve">2. </w:t>
@@ -4067,18 +4582,18 @@
       <w:r>
         <w:t>Literature Review</w:t>
       </w:r>
-      <w:bookmarkEnd w:id="6"/>
+      <w:bookmarkEnd w:id="7"/>
     </w:p>
     <w:p/>
     <w:p>
       <w:pPr>
         <w:pStyle w:val="Heading2"/>
       </w:pPr>
-      <w:bookmarkStart w:id="7" w:name="_Toc26455025"/>
+      <w:bookmarkStart w:id="8" w:name="_Toc26550065"/>
       <w:r>
         <w:t>2.1. Introduction</w:t>
       </w:r>
-      <w:bookmarkEnd w:id="7"/>
+      <w:bookmarkEnd w:id="8"/>
     </w:p>
     <w:p/>
     <w:p>
@@ -4120,11 +4635,11 @@
       <w:pPr>
         <w:pStyle w:val="Heading2"/>
       </w:pPr>
-      <w:bookmarkStart w:id="8" w:name="_Toc26455026"/>
+      <w:bookmarkStart w:id="9" w:name="_Toc26550066"/>
       <w:r>
         <w:t>Artificial Neural Networks</w:t>
       </w:r>
-      <w:bookmarkEnd w:id="8"/>
+      <w:bookmarkEnd w:id="9"/>
     </w:p>
     <w:p>
       <w:r>
@@ -4228,11 +4743,11 @@
       <w:pPr>
         <w:pStyle w:val="Heading2"/>
       </w:pPr>
-      <w:bookmarkStart w:id="9" w:name="_Toc26455027"/>
+      <w:bookmarkStart w:id="10" w:name="_Toc26550067"/>
       <w:r>
         <w:t>Data Mining</w:t>
       </w:r>
-      <w:bookmarkEnd w:id="9"/>
+      <w:bookmarkEnd w:id="10"/>
     </w:p>
     <w:p>
       <w:pPr>
@@ -4264,14 +4779,14 @@
       <w:pPr>
         <w:pStyle w:val="Heading2"/>
       </w:pPr>
-      <w:bookmarkStart w:id="10" w:name="_Toc26455028"/>
+      <w:bookmarkStart w:id="11" w:name="_Toc26550068"/>
       <w:r>
         <w:t xml:space="preserve">2.2. </w:t>
       </w:r>
       <w:r>
         <w:t>Alternative Existing Solutions to Your Problem</w:t>
       </w:r>
-      <w:bookmarkEnd w:id="10"/>
+      <w:bookmarkEnd w:id="11"/>
     </w:p>
     <w:p>
       <w:pPr>
@@ -4302,12 +4817,14 @@
       <w:pPr>
         <w:pStyle w:val="Heading2"/>
       </w:pPr>
-      <w:bookmarkStart w:id="11" w:name="_Hlk26455977"/>
+      <w:bookmarkStart w:id="12" w:name="_Hlk26455977"/>
+      <w:bookmarkStart w:id="13" w:name="_Toc26550069"/>
       <w:r>
         <w:t>Cinelytic</w:t>
       </w:r>
-    </w:p>
-    <w:bookmarkEnd w:id="11"/>
+      <w:bookmarkEnd w:id="13"/>
+    </w:p>
+    <w:bookmarkEnd w:id="12"/>
     <w:p>
       <w:r>
         <w:t xml:space="preserve">Cinelytic is a software platform which uses artificial intelligence to provide analytic insight for movie studio and independent film makers on possible success and profit for the movie they plan to produce. Cinelytic uses data that is both proprietary and licensed by third parties to create prediction models that allow the users to evaluate the project value and minimised risks. </w:t>
@@ -4333,15 +4850,7 @@
         <w:t>, said “</w:t>
       </w:r>
       <w:r>
-        <w:t>we want to bring the ‘gut’ part of the decision down to 60%. The creative part should probably still override, but in order to create a better product, execute and market it better, and find a more financially satisfying outcome, it helps to use a more methodical approach</w:t>
-      </w:r>
-      <w:bookmarkStart w:id="12" w:name="_GoBack"/>
-      <w:bookmarkEnd w:id="12"/>
-      <w:r>
-        <w:t xml:space="preserve"> to project evaluation and risk </w:t>
-      </w:r>
-      <w:r>
-        <w:t>assessment</w:t>
+        <w:t>we want to bring the ‘gut’ part of the decision down to 60%. The creative part should probably still override, but in order to create a better product, execute and market it better, and find a more financially satisfying outcome, it helps to use a more methodical approach to project evaluation and risk assessment</w:t>
       </w:r>
       <w:r>
         <w:t>” [6].</w:t>
@@ -4408,192 +4917,538 @@
     </w:p>
     <w:p>
       <w:pPr>
+        <w:jc w:val="center"/>
+      </w:pPr>
+    </w:p>
+    <w:p>
+      <w:pPr>
         <w:pStyle w:val="Heading2"/>
       </w:pPr>
+      <w:bookmarkStart w:id="14" w:name="_Toc26550070"/>
       <w:r>
         <w:t>Vault</w:t>
       </w:r>
       <w:r>
         <w:t xml:space="preserve"> AI</w:t>
       </w:r>
+      <w:bookmarkEnd w:id="14"/>
+    </w:p>
+    <w:p>
+      <w:r>
+        <w:t xml:space="preserve">Vault AI is an Israeli company that uses artificial intelligence that analyses the actual content of movies. Vault “reads” the screenplay and analyses the script, things that happen in the scene, character development and even plot structure. It then </w:t>
+      </w:r>
+      <w:proofErr w:type="gramStart"/>
+      <w:r>
+        <w:t>is able to</w:t>
+      </w:r>
+      <w:proofErr w:type="gramEnd"/>
+      <w:r>
+        <w:t xml:space="preserve"> make a prediction of the box office income of the movie [7]. Vault AI have several products that offer different type of analysis of movies. One of them is “RealAudience” which uses artificial intelligence to predict who will be the main global demographic who will watch the movie, and how much tractions the movie will get from these audiences, even suggest improvements for the movie to attract even more people of a specific demographic</w:t>
+      </w:r>
+      <w:r>
+        <w:t>. [8]</w:t>
+      </w:r>
+    </w:p>
+    <w:p>
+      <w:pPr>
+        <w:jc w:val="center"/>
+      </w:pPr>
+      <w:r>
+        <w:drawing>
+          <wp:inline distT="0" distB="0" distL="0" distR="0" wp14:anchorId="40F68015" wp14:editId="4C32C113">
+            <wp:extent cx="5731510" cy="2021205"/>
+            <wp:effectExtent l="0" t="0" r="2540" b="0"/>
+            <wp:docPr id="5" name="Picture 5"/>
+            <wp:cNvGraphicFramePr>
+              <a:graphicFrameLocks xmlns:a="http://schemas.openxmlformats.org/drawingml/2006/main" noChangeAspect="1"/>
+            </wp:cNvGraphicFramePr>
+            <a:graphic xmlns:a="http://schemas.openxmlformats.org/drawingml/2006/main">
+              <a:graphicData uri="http://schemas.openxmlformats.org/drawingml/2006/picture">
+                <pic:pic xmlns:pic="http://schemas.openxmlformats.org/drawingml/2006/picture">
+                  <pic:nvPicPr>
+                    <pic:cNvPr id="1" name=""/>
+                    <pic:cNvPicPr/>
+                  </pic:nvPicPr>
+                  <pic:blipFill>
+                    <a:blip r:embed="rId14"/>
+                    <a:stretch>
+                      <a:fillRect/>
+                    </a:stretch>
+                  </pic:blipFill>
+                  <pic:spPr>
+                    <a:xfrm>
+                      <a:off x="0" y="0"/>
+                      <a:ext cx="5731510" cy="2021205"/>
+                    </a:xfrm>
+                    <a:prstGeom prst="rect">
+                      <a:avLst/>
+                    </a:prstGeom>
+                  </pic:spPr>
+                </pic:pic>
+              </a:graphicData>
+            </a:graphic>
+          </wp:inline>
+        </w:drawing>
+      </w:r>
+    </w:p>
+    <w:p>
+      <w:r>
+        <w:br w:type="page"/>
+      </w:r>
+    </w:p>
+    <w:p>
+      <w:pPr>
+        <w:pStyle w:val="Heading2"/>
+      </w:pPr>
+      <w:bookmarkStart w:id="15" w:name="_Toc26550071"/>
+      <w:r>
+        <w:lastRenderedPageBreak/>
+        <w:t>ScriptBook</w:t>
+      </w:r>
+      <w:bookmarkEnd w:id="15"/>
+    </w:p>
+    <w:p>
+      <w:r>
+        <w:t xml:space="preserve">ScriptBook </w:t>
+      </w:r>
+      <w:r>
+        <w:t>is a company that uses artificial intelligence with natural language processing to analyse the script and story of the movie. It analyses the characters and story of the movie script and makes predictions of what the audience ratings will be like, which characters are likeable, the genre of the script and even to which audience does the script appeals to most. This doesn’t make box office predictions like the previous software do but provides deeper insights into the story itself</w:t>
+      </w:r>
+      <w:r>
+        <w:t xml:space="preserve"> [9]. ScriptBook</w:t>
+      </w:r>
+      <w:r>
+        <w:t xml:space="preserve"> have another very interesting product based on artificial intelligence called DeepStory. Having analysed thousands of movie scripts, DeepStory can generate </w:t>
+      </w:r>
+      <w:r>
+        <w:t>compelling stories</w:t>
+      </w:r>
+      <w:r>
+        <w:t xml:space="preserve"> and scripts by itself. </w:t>
+      </w:r>
+      <w:r>
+        <w:t>DeepStory has advanced character awareness, creating characters with their own personalities and traits. [10]</w:t>
+      </w:r>
+    </w:p>
+    <w:p>
+      <w:pPr>
+        <w:jc w:val="center"/>
+      </w:pPr>
+      <w:r>
+        <w:rPr>
+          <w:noProof/>
+        </w:rPr>
+        <w:drawing>
+          <wp:inline distT="0" distB="0" distL="0" distR="0" wp14:anchorId="343B9E5B" wp14:editId="18F89F11">
+            <wp:extent cx="5731510" cy="3223895"/>
+            <wp:effectExtent l="0" t="0" r="2540" b="0"/>
+            <wp:docPr id="6" name="Picture 6"/>
+            <wp:cNvGraphicFramePr>
+              <a:graphicFrameLocks xmlns:a="http://schemas.openxmlformats.org/drawingml/2006/main" noChangeAspect="1"/>
+            </wp:cNvGraphicFramePr>
+            <a:graphic xmlns:a="http://schemas.openxmlformats.org/drawingml/2006/main">
+              <a:graphicData uri="http://schemas.openxmlformats.org/drawingml/2006/picture">
+                <pic:pic xmlns:pic="http://schemas.openxmlformats.org/drawingml/2006/picture">
+                  <pic:nvPicPr>
+                    <pic:cNvPr id="0" name="Picture 1"/>
+                    <pic:cNvPicPr>
+                      <a:picLocks noChangeAspect="1" noChangeArrowheads="1"/>
+                    </pic:cNvPicPr>
+                  </pic:nvPicPr>
+                  <pic:blipFill>
+                    <a:blip r:embed="rId15">
+                      <a:extLst>
+                        <a:ext uri="{28A0092B-C50C-407E-A947-70E740481C1C}">
+                          <a14:useLocalDpi xmlns:a14="http://schemas.microsoft.com/office/drawing/2010/main" val="0"/>
+                        </a:ext>
+                      </a:extLst>
+                    </a:blip>
+                    <a:srcRect/>
+                    <a:stretch>
+                      <a:fillRect/>
+                    </a:stretch>
+                  </pic:blipFill>
+                  <pic:spPr bwMode="auto">
+                    <a:xfrm>
+                      <a:off x="0" y="0"/>
+                      <a:ext cx="5731510" cy="3223895"/>
+                    </a:xfrm>
+                    <a:prstGeom prst="rect">
+                      <a:avLst/>
+                    </a:prstGeom>
+                    <a:noFill/>
+                    <a:ln>
+                      <a:noFill/>
+                    </a:ln>
+                  </pic:spPr>
+                </pic:pic>
+              </a:graphicData>
+            </a:graphic>
+          </wp:inline>
+        </w:drawing>
+      </w:r>
+    </w:p>
+    <w:p>
+      <w:pPr>
+        <w:jc w:val="center"/>
+      </w:pPr>
+    </w:p>
+    <w:p>
+      <w:pPr>
+        <w:pStyle w:val="Heading2"/>
+      </w:pPr>
+      <w:bookmarkStart w:id="16" w:name="_Toc26550072"/>
+      <w:r>
+        <w:t xml:space="preserve">2.3. </w:t>
+      </w:r>
+      <w:r>
+        <w:t>Technologies you’ve researched</w:t>
+      </w:r>
+      <w:bookmarkEnd w:id="16"/>
+    </w:p>
+    <w:p>
+      <w:pPr>
+        <w:pStyle w:val="Heading2"/>
+      </w:pPr>
+    </w:p>
+    <w:p>
+      <w:pPr>
+        <w:pStyle w:val="Heading2"/>
+      </w:pPr>
+      <w:bookmarkStart w:id="17" w:name="_Toc26550073"/>
+      <w:r>
+        <w:t>Machine Learning Technologies</w:t>
+      </w:r>
+      <w:bookmarkEnd w:id="17"/>
+    </w:p>
+    <w:p>
+      <w:r>
+        <w:t xml:space="preserve">There are </w:t>
+      </w:r>
+      <w:r>
+        <w:t xml:space="preserve">several machine learning technologies that implement artificial neural networks. </w:t>
+      </w:r>
+      <w:r>
+        <w:t>It’s is possible to implement an artificial neural network with most object-oriented programming languages such Java and C++. Instead of trying to build an artificial neural network from scratch, it was a better to option to use programming language libraries that allow easy set up and utilisation of artificial neural networks. Python is very popular today due to its simplicity, flexibility and available libraries to be used. This project will use python with third-party python libraries to create, train and use artificial neural networks.</w:t>
+      </w:r>
+    </w:p>
+    <w:p>
+      <w:r>
+        <w:t>TensorFlow</w:t>
+      </w:r>
+      <w:r>
+        <w:t xml:space="preserve"> is a python library that provides all machine learning capabilities. </w:t>
+      </w:r>
+      <w:r>
+        <w:t xml:space="preserve">TensorFlow is a free and open source library. </w:t>
+      </w:r>
+      <w:r>
+        <w:t>TensorFlow can be used to implement any type of machine learning technique such as deep learning.</w:t>
+      </w:r>
+      <w:r>
+        <w:t xml:space="preserve"> Due to this, TensorFlow has a very flexible architecture making this library applicable to most artificial intelligence projects.</w:t>
+      </w:r>
+      <w:r>
+        <w:t xml:space="preserve"> </w:t>
+      </w:r>
+      <w:r>
+        <w:t>TensorFlow was chosen for this project due to its wide application and its popularity online means there is a lot of support and documentation for this library.</w:t>
+      </w:r>
+      <w:r>
+        <w:t>[11]</w:t>
+      </w:r>
+    </w:p>
+    <w:p>
+      <w:r>
+        <w:lastRenderedPageBreak/>
+        <w:t>Keras is another open source python library that implements artificial neural networks. The main advantage of Keras is the ease of use. Keras has a very simple and straight API functions to allow for fast creation of neural networks and testing.</w:t>
+      </w:r>
+      <w:r>
+        <w:t xml:space="preserve"> Even thought Keras is a standalone package, TensorFlow uses Keras as a submodule in its architecture. Keras is the front end of the TensorFlow library. This combination provides a powerful library, with user-friendly API functions to create and train neural networks with the impressive capabilities of the TensorFlow backend giving the library wide application and flexibility. This high level of abstraction allows the focus to remain on the high-level design and implementation of the neural network without having to worry about the </w:t>
+      </w:r>
+      <w:r>
+        <w:t>low-level</w:t>
+      </w:r>
+      <w:r>
+        <w:t xml:space="preserve"> technicalities of neural networks. </w:t>
+      </w:r>
+      <w:r>
+        <w:t>[12]</w:t>
+      </w:r>
+    </w:p>
+    <w:p>
+      <w:r>
+        <w:t>I have chosen TensorFlow and Keras as technologies to be used in creating and training movie success prediction models.</w:t>
+      </w:r>
+    </w:p>
+    <w:p>
+      <w:pPr>
+        <w:pStyle w:val="Heading2"/>
+      </w:pPr>
+      <w:bookmarkStart w:id="18" w:name="_Toc26550074"/>
+      <w:r>
+        <w:t>Web Application Technologies</w:t>
+      </w:r>
+      <w:bookmarkEnd w:id="18"/>
+    </w:p>
+    <w:p>
+      <w:r>
+        <w:t>My goal is creating a web application as the front end for my project.</w:t>
+      </w:r>
+      <w:r>
+        <w:t xml:space="preserve"> Everyone has access to the internet and hosting </w:t>
+      </w:r>
+      <w:r>
+        <w:t xml:space="preserve">my prediction model </w:t>
+      </w:r>
+      <w:r>
+        <w:t>online gives it wide availability and ease of use.</w:t>
+      </w:r>
+      <w:r>
+        <w:t xml:space="preserve"> I have chosen python as the programming language of choice for this project, due it the simplicity of use and fast development</w:t>
+      </w:r>
+      <w:r>
+        <w:t>, this project will also use python-based web framework to host my web application.</w:t>
+      </w:r>
+    </w:p>
+    <w:p>
+      <w:r>
+        <w:t>Django</w:t>
+      </w:r>
+      <w:r>
+        <w:t xml:space="preserve"> is a python based free open source web framework.</w:t>
+      </w:r>
+      <w:r>
+        <w:t xml:space="preserve"> The main advantage of using Django is due to its simplicity of use, plug-and-play architecture and flexibility. This allows for faster design and creation of website without having to deal with the technical low-level details associated with web frame servers. It implements website secure as core of its design allow the developer to avoid the most common security flaws in website design. Django is lightweight and highly configurable. It is compatible with most common sever technologies such as Apache and Nginx. </w:t>
+      </w:r>
+      <w:r>
+        <w:t xml:space="preserve">It supports </w:t>
+      </w:r>
+      <w:r>
+        <w:t xml:space="preserve">a database backend for most common database technologies as well, such MySQL and MongoDB. Django is highly extensible and allowed for configuration of third-party application and packages. This project will use Django as the web frame to create the web </w:t>
+      </w:r>
+      <w:r>
+        <w:t>application due</w:t>
+      </w:r>
+      <w:r>
+        <w:t xml:space="preserve"> to the many benefits stated above, especially ease of use and rapid development.</w:t>
+      </w:r>
+    </w:p>
+    <w:p>
+      <w:r>
+        <w:t xml:space="preserve">As part of the website, I will use JavaScript to create an interactive and dynamic website. JavaScript is most widely used and well documented technology, there is no reason to use anything unorthodox. </w:t>
+      </w:r>
+    </w:p>
+    <w:p>
+      <w:pPr>
+        <w:pStyle w:val="Heading2"/>
+      </w:pPr>
+      <w:bookmarkStart w:id="19" w:name="_Toc26550075"/>
+      <w:r>
+        <w:t>2.4. Other Research you’ve done</w:t>
+      </w:r>
+      <w:bookmarkEnd w:id="19"/>
+    </w:p>
+    <w:p>
+      <w:pPr>
+        <w:pStyle w:val="Heading2"/>
+      </w:pPr>
+    </w:p>
+    <w:p>
+      <w:r>
+        <w:t>Domain specific research</w:t>
+      </w:r>
+      <w:r>
+        <w:t xml:space="preserve"> (how many papers should I review?</w:t>
+      </w:r>
+      <w:r>
+        <w:t xml:space="preserve"> I just reviewed 1 so far, I will come back and add more research reviews later</w:t>
+      </w:r>
+      <w:r>
+        <w:t>)</w:t>
+      </w:r>
+    </w:p>
+    <w:p>
+      <w:r>
+        <w:t>There are several research papers online that have experimented with using data mining to predict movie success. They are very similar in approach</w:t>
+      </w:r>
+      <w:r>
+        <w:t xml:space="preserve"> to this project. This project uses some of the ideas presented in these research papers.</w:t>
+      </w:r>
+    </w:p>
+    <w:p>
+      <w:r>
+        <w:t xml:space="preserve">The most recent paper talking about movie success prediction is </w:t>
+      </w:r>
+      <w:r>
+        <w:t xml:space="preserve">by Saurabh Kumar from VIT University. In that project, a dataset was downloaded from Kaggle.com that had 651 rows, meaning 651 movies. Additional data about the movie such as it’s run time was acquired by web scraping IMDb pages with the relevant movie. Movie’s success was measured by IMDb ratings, number of votes, critic and audience ratings, critic and audience scores for the movies. </w:t>
+      </w:r>
+      <w:r>
+        <w:t xml:space="preserve">After cleaning the dataset, the data was used to train a naïve Bayes classifier model with supervised learning method </w:t>
+      </w:r>
+      <w:r>
+        <w:lastRenderedPageBreak/>
+        <w:t xml:space="preserve">like stochastic gradient decent. Using input variables like budget, number of Oscars won by the cast playing in the movie, </w:t>
+      </w:r>
+      <w:r>
+        <w:t>and</w:t>
+      </w:r>
+      <w:r>
+        <w:t xml:space="preserve"> using audience score of the movie, made predictions of the </w:t>
+      </w:r>
+      <w:r>
+        <w:t>IMDb</w:t>
+      </w:r>
+      <w:r>
+        <w:t xml:space="preserve"> ratings with almost 80% accuracy. [13]</w:t>
+      </w:r>
     </w:p>
     <w:p/>
     <w:p>
       <w:pPr>
         <w:pStyle w:val="Heading2"/>
       </w:pPr>
-      <w:r>
-        <w:t>ScriptBook</w:t>
-      </w:r>
+      <w:bookmarkStart w:id="20" w:name="_Toc26550076"/>
+      <w:r>
+        <w:t>2.5</w:t>
+      </w:r>
+      <w:r>
+        <w:t xml:space="preserve">. </w:t>
+      </w:r>
+      <w:r>
+        <w:t>Existing Final Year Projects</w:t>
+      </w:r>
+      <w:bookmarkEnd w:id="20"/>
     </w:p>
     <w:p/>
+    <w:p>
+      <w:pPr>
+        <w:rPr>
+          <w:rStyle w:val="IntenseEmphasis"/>
+        </w:rPr>
+      </w:pPr>
+      <w:r>
+        <w:rPr>
+          <w:rStyle w:val="IntenseEmphasis"/>
+        </w:rPr>
+        <w:t>Secure Document Sharing - Owen Kane</w:t>
+      </w:r>
+    </w:p>
+    <w:p>
+      <w:r>
+        <w:t>This project creates a secure online system to create, edit and share documents over the internet. It uses client-side AES encryption algorithm to encrypt the files before they are sent over the internet. This way the data will never be sent in plain text format for any man-in-the-middle to see the contents of the data in case where they are sniffing and capturing passing packets online.</w:t>
+      </w:r>
+    </w:p>
+    <w:p>
+      <w:r>
+        <w:t>This is a good approach to file sharing. This increases the privacy and security of data from being access by unauthorized users. The technologies used are also like what I want use, like Python and JavaScript, in a client-server architecture. Any transition of data between the tiers in the architecture use a secure encrypted transfer protocol, SSL/TLS. SSL is used when data is retrieved from the database to the server, and again when data is sent from server to client and vice versa. This a good approach, with I’ll have do the same in my own project.</w:t>
+      </w:r>
+    </w:p>
+    <w:p>
+      <w:r>
+        <w:t>The project was very well tested. Used multiple types of tests, such as ad-hoc testing, unit testing and integration testing. Testing is vital to any coding project, but more so to project with computer security as possible bugs in the guys can expose vulnerabilities and opportunities for hackers to steal confidential or sensitive data.</w:t>
+      </w:r>
+    </w:p>
+    <w:p>
+      <w:pPr>
+        <w:rPr>
+          <w:rStyle w:val="IntenseEmphasis"/>
+        </w:rPr>
+      </w:pPr>
+      <w:r>
+        <w:rPr>
+          <w:rStyle w:val="IntenseEmphasis"/>
+        </w:rPr>
+        <w:t>Education Tool for Web-Based Vulnerabilities - Cormac Kelly</w:t>
+      </w:r>
+    </w:p>
+    <w:p>
+      <w:pPr>
+        <w:rPr>
+          <w:lang w:val="en-GB"/>
+        </w:rPr>
+      </w:pPr>
+      <w:r>
+        <w:rPr>
+          <w:lang w:val="en-GB"/>
+        </w:rPr>
+        <w:t xml:space="preserve">Interesting project scans your Java files for possible SQ L Injection vulnerabilities. It is designed as an education tool. I like the way it is a web application, making it accessible and easy by the user. It encourages to design code with security in mind and using this tool as quick test for any obvious security flaws pertaining to SQL Injection. I like the idea behind the project, to raise awareness about computer security and encouraging to write secure code. </w:t>
+      </w:r>
+    </w:p>
+    <w:p>
+      <w:pPr>
+        <w:rPr>
+          <w:lang w:val="en-GB"/>
+        </w:rPr>
+      </w:pPr>
+      <w:r>
+        <w:rPr>
+          <w:lang w:val="en-GB"/>
+        </w:rPr>
+        <w:t xml:space="preserve">The project used many technologies and languages. For the code base, Python, Java and JavaScript were used. These are well suited and straightforward languages to use to make a web application and the server back end. These languages also have graphical user interface libraries to make the program easily accessible. </w:t>
+      </w:r>
+    </w:p>
+    <w:p>
+      <w:pPr>
+        <w:rPr>
+          <w:rStyle w:val="IntenseEmphasis"/>
+        </w:rPr>
+      </w:pPr>
+      <w:r>
+        <w:rPr>
+          <w:lang w:val="en-GB"/>
+        </w:rPr>
+        <w:t xml:space="preserve">I like this project due to its emphasis on the user interface. It’s perhaps the most important aspect of any software because that’s all the user is going to see. It’s important that is comprehensive and easy to use. As I will also need a user interface for my web application that doesn’t look confusing or bland. </w:t>
+      </w:r>
+    </w:p>
     <w:p/>
     <w:p>
       <w:pPr>
         <w:pStyle w:val="Heading2"/>
       </w:pPr>
-      <w:bookmarkStart w:id="13" w:name="_Toc26455029"/>
-      <w:r>
-        <w:t xml:space="preserve">2.3. </w:t>
-      </w:r>
-      <w:r>
-        <w:t>Technologies you’ve researched</w:t>
-      </w:r>
-      <w:bookmarkEnd w:id="13"/>
-    </w:p>
-    <w:p>
-      <w:pPr>
-        <w:pStyle w:val="Heading2"/>
-      </w:pPr>
-    </w:p>
-    <w:p>
-      <w:r>
-        <w:t>Programming languages, operating systems, etc.</w:t>
-      </w:r>
-    </w:p>
-    <w:p/>
-    <w:p>
-      <w:pPr>
-        <w:pStyle w:val="Heading2"/>
-      </w:pPr>
-      <w:bookmarkStart w:id="14" w:name="_Toc26455030"/>
-      <w:r>
-        <w:t>2.4. Other Research you’ve done</w:t>
-      </w:r>
-      <w:bookmarkEnd w:id="14"/>
-    </w:p>
-    <w:p>
-      <w:pPr>
-        <w:pStyle w:val="Heading2"/>
-      </w:pPr>
-    </w:p>
-    <w:p>
-      <w:r>
-        <w:t>Domain specific research</w:t>
-      </w:r>
-    </w:p>
-    <w:p/>
-    <w:p>
-      <w:pPr>
-        <w:pStyle w:val="Heading2"/>
-      </w:pPr>
-      <w:bookmarkStart w:id="15" w:name="_Toc26455031"/>
-      <w:r>
-        <w:t>2.5</w:t>
-      </w:r>
-      <w:r>
-        <w:t xml:space="preserve">. </w:t>
-      </w:r>
-      <w:r>
-        <w:t>Existing Final Year Projects</w:t>
-      </w:r>
-      <w:bookmarkEnd w:id="15"/>
-    </w:p>
-    <w:p/>
-    <w:p>
-      <w:pPr>
-        <w:rPr>
-          <w:rStyle w:val="IntenseEmphasis"/>
-        </w:rPr>
-      </w:pPr>
-      <w:r>
-        <w:rPr>
-          <w:rStyle w:val="IntenseEmphasis"/>
-        </w:rPr>
-        <w:t>Secure Document Sharing - Owen Kane</w:t>
-      </w:r>
-    </w:p>
-    <w:p>
-      <w:r>
-        <w:t>This project creates a secure online system to create, edit and share documents over the internet. It uses client-side AES encryption algorithm to encrypt the files before they are sent over the internet. This way the data will never be sent in plain text format for any man-in-the-middle to see the contents of the data in case where they are sniffing and capturing passing packets online.</w:t>
-      </w:r>
-    </w:p>
-    <w:p>
-      <w:r>
-        <w:t xml:space="preserve">This is a good approach to file sharing. This increases the privacy and security of data from being access by unauthorized users. The technologies used are also like what I want use, like Python and JavaScript, in a client-server architecture. Any transition of data between the tiers in the architecture </w:t>
+      <w:bookmarkStart w:id="21" w:name="_Toc26550077"/>
+      <w:r>
+        <w:t>2.6</w:t>
+      </w:r>
+      <w:r>
+        <w:t>. Conclusions</w:t>
+      </w:r>
+      <w:bookmarkEnd w:id="21"/>
+    </w:p>
+    <w:p>
+      <w:r>
+        <w:t>(What should I include in the conclusions section?)</w:t>
+      </w:r>
+    </w:p>
+    <w:p>
+      <w:r>
+        <w:t>With the current research available, it provides a good guideline of what is a good approach to the problem of trying to predict movie success</w:t>
+      </w:r>
+      <w:r>
+        <w:t>, and w</w:t>
+      </w:r>
+      <w:r>
+        <w:t xml:space="preserve">hich variables are highly correlated to the movie </w:t>
       </w:r>
       <w:r>
         <w:lastRenderedPageBreak/>
-        <w:t>use a secure encrypted transfer protocol, SSL/TLS. SSL is used when data is retrieved from the database to the server, and again when data is sent from server to client and vice versa. This a good approach, with I’ll have do the same in my own project.</w:t>
-      </w:r>
-    </w:p>
-    <w:p>
-      <w:r>
-        <w:t>The project was very well tested. Used multiple types of tests, such as ad-hoc testing, unit testing and integration testing. Testing is vital to any coding project, but more so to project with computer security as possible bugs in the guys can expose vulnerabilities and opportunities for hackers to steal confidential or sensitive data.</w:t>
-      </w:r>
-    </w:p>
-    <w:p>
-      <w:pPr>
-        <w:rPr>
-          <w:rStyle w:val="IntenseEmphasis"/>
-        </w:rPr>
-      </w:pPr>
-      <w:r>
-        <w:rPr>
-          <w:rStyle w:val="IntenseEmphasis"/>
-        </w:rPr>
-        <w:t>Education Tool for Web-Based Vulnerabilities - Cormac Kelly</w:t>
-      </w:r>
-    </w:p>
-    <w:p>
-      <w:pPr>
-        <w:rPr>
-          <w:lang w:val="en-GB"/>
-        </w:rPr>
-      </w:pPr>
-      <w:r>
-        <w:rPr>
-          <w:lang w:val="en-GB"/>
-        </w:rPr>
-        <w:t xml:space="preserve">Interesting project scans your Java files for possible SQ L Injection vulnerabilities. It is designed as an education tool. I like the way it is a web application, making it accessible and easy by the user. It encourages to design code with security in mind and using this tool as quick test for any obvious security flaws pertaining to SQL Injection. I like the idea behind the project, to raise awareness about computer security and encouraging to write secure code. </w:t>
-      </w:r>
-    </w:p>
-    <w:p>
-      <w:pPr>
-        <w:rPr>
-          <w:lang w:val="en-GB"/>
-        </w:rPr>
-      </w:pPr>
-      <w:r>
-        <w:rPr>
-          <w:lang w:val="en-GB"/>
-        </w:rPr>
-        <w:t xml:space="preserve">The project used many technologies and languages. For the code base, Python, Java and JavaScript were used. These are well suited and straightforward languages to use to make a web application and the server back end. These languages also have graphical user interface libraries to make the program easily accessible. </w:t>
-      </w:r>
-    </w:p>
-    <w:p>
-      <w:pPr>
-        <w:rPr>
-          <w:rStyle w:val="IntenseEmphasis"/>
-        </w:rPr>
-      </w:pPr>
-      <w:r>
-        <w:rPr>
-          <w:lang w:val="en-GB"/>
-        </w:rPr>
-        <w:t xml:space="preserve">I like this project due to its emphasis on the user interface. It’s perhaps the most important aspect of any software because that’s all the user is going to see. It’s important that is comprehensive and easy to use. As I will also need a user interface for my web application that doesn’t look confusing or bland. </w:t>
-      </w:r>
-    </w:p>
-    <w:p>
-      <w:pPr>
-        <w:pStyle w:val="Heading2"/>
-      </w:pPr>
-    </w:p>
-    <w:p>
-      <w:pPr>
-        <w:pStyle w:val="Heading2"/>
-      </w:pPr>
-      <w:bookmarkStart w:id="16" w:name="_Toc26455032"/>
-      <w:r>
-        <w:t>2.6</w:t>
-      </w:r>
-      <w:r>
-        <w:t>. Conclusions</w:t>
-      </w:r>
-      <w:bookmarkEnd w:id="16"/>
-    </w:p>
-    <w:p/>
-    <w:p/>
+        <w:t xml:space="preserve">ratings and which are correlated to movie box office. The research shows that it is indeed possible </w:t>
+      </w:r>
+      <w:r>
+        <w:t xml:space="preserve">to have a good estimate of around 70% accuracy what the movie ratings will be just by </w:t>
+      </w:r>
+      <w:proofErr w:type="gramStart"/>
+      <w:r>
+        <w:t>taking into account</w:t>
+      </w:r>
+      <w:proofErr w:type="gramEnd"/>
+      <w:r>
+        <w:t xml:space="preserve"> production variables such as budget, runtime, genre and the awards and success of the actors in the movie. </w:t>
+      </w:r>
+      <w:r>
+        <w:t>Based on the successful use of different machine learning techniques, it seems that a neural network would work well and provide similar level of accuracy as the prediction models that did not use artificial neural networks.</w:t>
+      </w:r>
+    </w:p>
     <w:p>
       <w:pPr>
         <w:rPr>
@@ -4611,7 +5466,7 @@
       <w:pPr>
         <w:pStyle w:val="Heading1"/>
       </w:pPr>
-      <w:bookmarkStart w:id="17" w:name="_Toc26455033"/>
+      <w:bookmarkStart w:id="22" w:name="_Toc26550078"/>
       <w:r>
         <w:lastRenderedPageBreak/>
         <w:t xml:space="preserve">3. Prototype </w:t>
@@ -4619,7 +5474,7 @@
       <w:r>
         <w:t>Design</w:t>
       </w:r>
-      <w:bookmarkEnd w:id="17"/>
+      <w:bookmarkEnd w:id="22"/>
       <w:r>
         <w:t xml:space="preserve"> </w:t>
       </w:r>
@@ -4659,18 +5514,29 @@
       <w:pPr>
         <w:pStyle w:val="Heading2"/>
       </w:pPr>
-      <w:bookmarkStart w:id="18" w:name="_Toc26455034"/>
+      <w:bookmarkStart w:id="23" w:name="_Toc26550079"/>
       <w:r>
         <w:t>3.1 Introduction</w:t>
       </w:r>
-      <w:bookmarkEnd w:id="18"/>
+      <w:bookmarkEnd w:id="23"/>
     </w:p>
     <w:p/>
     <w:p>
+      <w:r>
+        <w:t xml:space="preserve">Following on from the previous chapter, this chapter will discuss how those technologies will be implemented in this project and what the over all design of the project is going to look like. This chapter will discuss </w:t>
+      </w:r>
+      <w:r>
+        <w:t xml:space="preserve">software development methodology which will be used during the development of this </w:t>
+      </w:r>
+      <w:r>
+        <w:t>project and the architecture design of the web application. This will include diagrams of system design, class diagrams of code, diagrams of web application architecture and use case diagrams. The final section in the chapter will discuss the type of testing that will be used and how this projected will be evaluated.</w:t>
+      </w:r>
+    </w:p>
+    <w:p>
       <w:pPr>
         <w:pStyle w:val="Heading2"/>
       </w:pPr>
-      <w:bookmarkStart w:id="19" w:name="_Toc26455035"/>
+      <w:bookmarkStart w:id="24" w:name="_Toc26550080"/>
       <w:r>
         <w:t>3.2</w:t>
       </w:r>
@@ -4680,14 +5546,191 @@
       <w:r>
         <w:t xml:space="preserve"> Methodology</w:t>
       </w:r>
-      <w:bookmarkEnd w:id="19"/>
+      <w:bookmarkEnd w:id="24"/>
     </w:p>
     <w:p/>
     <w:p>
       <w:pPr>
         <w:pStyle w:val="Heading2"/>
       </w:pPr>
-      <w:bookmarkStart w:id="20" w:name="_Toc26455036"/>
+      <w:bookmarkStart w:id="25" w:name="_Toc26550081"/>
+      <w:r>
+        <w:t>Agile Methodology</w:t>
+      </w:r>
+      <w:bookmarkEnd w:id="25"/>
+    </w:p>
+    <w:p>
+      <w:r>
+        <w:t xml:space="preserve">Agile methodology is a type of software development. Agile uses an incremental approach in developing software. It is a fast approach to writing software whilst remaining flexible to any changes in the requirements of the software. With Agile, the work is split up into time periods called “Sprints”, usually about 2 weeks, where the development and testing of the software is done. At the start of each sprint, the team, called a “scrum team” have a meeting to plan out what tasks and features of the software should be developed over the course of sprint. The team discusses the plans with a product manger who relays any requests from the product customers, </w:t>
+      </w:r>
+      <w:proofErr w:type="gramStart"/>
+      <w:r>
+        <w:t>takes into account</w:t>
+      </w:r>
+      <w:proofErr w:type="gramEnd"/>
+      <w:r>
+        <w:t xml:space="preserve"> any needed changes in the software requirements and plans out the work to be carried out. The team then works to achieves the set-up goals and complete the software development tasks laid out in the meeting. This makes Agile mythology into a cyclical development method, where the work done is reviewed and taking into consideration when planning the next steps in development.  </w:t>
+      </w:r>
+    </w:p>
+    <w:p>
+      <w:pPr>
+        <w:jc w:val="center"/>
+      </w:pPr>
+      <w:r>
+        <w:rPr>
+          <w:noProof/>
+        </w:rPr>
+        <w:drawing>
+          <wp:inline distT="0" distB="0" distL="0" distR="0" wp14:anchorId="09EF9F45" wp14:editId="46C5342A">
+            <wp:extent cx="3200400" cy="2349228"/>
+            <wp:effectExtent l="0" t="0" r="0" b="0"/>
+            <wp:docPr id="7" name="Picture 7" descr="How to Manage Modern Software Projects: Waterfall vs. Agile"/>
+            <wp:cNvGraphicFramePr>
+              <a:graphicFrameLocks xmlns:a="http://schemas.openxmlformats.org/drawingml/2006/main" noChangeAspect="1"/>
+            </wp:cNvGraphicFramePr>
+            <a:graphic xmlns:a="http://schemas.openxmlformats.org/drawingml/2006/main">
+              <a:graphicData uri="http://schemas.openxmlformats.org/drawingml/2006/picture">
+                <pic:pic xmlns:pic="http://schemas.openxmlformats.org/drawingml/2006/picture">
+                  <pic:nvPicPr>
+                    <pic:cNvPr id="0" name="Picture 3" descr="How to Manage Modern Software Projects: Waterfall vs. Agile"/>
+                    <pic:cNvPicPr>
+                      <a:picLocks noChangeAspect="1" noChangeArrowheads="1"/>
+                    </pic:cNvPicPr>
+                  </pic:nvPicPr>
+                  <pic:blipFill>
+                    <a:blip r:embed="rId16">
+                      <a:extLst>
+                        <a:ext uri="{28A0092B-C50C-407E-A947-70E740481C1C}">
+                          <a14:useLocalDpi xmlns:a14="http://schemas.microsoft.com/office/drawing/2010/main" val="0"/>
+                        </a:ext>
+                      </a:extLst>
+                    </a:blip>
+                    <a:srcRect/>
+                    <a:stretch>
+                      <a:fillRect/>
+                    </a:stretch>
+                  </pic:blipFill>
+                  <pic:spPr bwMode="auto">
+                    <a:xfrm>
+                      <a:off x="0" y="0"/>
+                      <a:ext cx="3216868" cy="2361316"/>
+                    </a:xfrm>
+                    <a:prstGeom prst="rect">
+                      <a:avLst/>
+                    </a:prstGeom>
+                    <a:noFill/>
+                    <a:ln>
+                      <a:noFill/>
+                    </a:ln>
+                  </pic:spPr>
+                </pic:pic>
+              </a:graphicData>
+            </a:graphic>
+          </wp:inline>
+        </w:drawing>
+      </w:r>
+    </w:p>
+    <w:p>
+      <w:pPr>
+        <w:pStyle w:val="Heading2"/>
+      </w:pPr>
+      <w:bookmarkStart w:id="26" w:name="_Toc26550082"/>
+      <w:r>
+        <w:lastRenderedPageBreak/>
+        <w:t>Feature-driven development</w:t>
+      </w:r>
+      <w:bookmarkEnd w:id="26"/>
+    </w:p>
+    <w:p>
+      <w:r>
+        <w:t>Feature</w:t>
+      </w:r>
+      <w:r>
+        <w:t xml:space="preserve">-driven development (FDD) is a type of software development methodology </w:t>
+      </w:r>
+      <w:proofErr w:type="gramStart"/>
+      <w:r>
+        <w:t>similar to</w:t>
+      </w:r>
+      <w:proofErr w:type="gramEnd"/>
+      <w:r>
+        <w:t xml:space="preserve"> Agile methodology. FDD is also an iterative and incremental approach to software development. FDD </w:t>
+      </w:r>
+      <w:proofErr w:type="gramStart"/>
+      <w:r>
+        <w:t>main focus</w:t>
+      </w:r>
+      <w:proofErr w:type="gramEnd"/>
+      <w:r>
+        <w:t xml:space="preserve"> is creating feature for the software, focusing one feature at a time before moving on to the next feature. This is where it differs from Agile methodology, Agile do not focus on individual feature as much as they focus on breaking up the project development plan into small to-d0 tasks and plan to implement a certain number of tasks in a Sprint. FDD instead focus on developing fully working individual features in accordance to the principles outlined in the “Agile Manifesto”. With this, FDD combined the best industry practices of software development into one cohesive whole. The main advantage of using FDD is that it’s simple </w:t>
+      </w:r>
+      <w:r>
+        <w:t>5 step process makes it easy to fast develop and deliver tangible results of the software, present working software features to the costumer. Just like agile, FDD also remains very flexible to any change in software requirements and rapidly adapts does changes.</w:t>
+      </w:r>
+    </w:p>
+    <w:p>
+      <w:pPr>
+        <w:jc w:val="center"/>
+      </w:pPr>
+      <w:r>
+        <w:rPr>
+          <w:noProof/>
+        </w:rPr>
+        <w:drawing>
+          <wp:inline distT="0" distB="0" distL="0" distR="0" wp14:anchorId="4EE0F901" wp14:editId="4DA50BF2">
+            <wp:extent cx="5936187" cy="3152775"/>
+            <wp:effectExtent l="0" t="0" r="7620" b="0"/>
+            <wp:docPr id="8" name="Picture 8" descr="Image result for feature driven development"/>
+            <wp:cNvGraphicFramePr>
+              <a:graphicFrameLocks xmlns:a="http://schemas.openxmlformats.org/drawingml/2006/main" noChangeAspect="1"/>
+            </wp:cNvGraphicFramePr>
+            <a:graphic xmlns:a="http://schemas.openxmlformats.org/drawingml/2006/main">
+              <a:graphicData uri="http://schemas.openxmlformats.org/drawingml/2006/picture">
+                <pic:pic xmlns:pic="http://schemas.openxmlformats.org/drawingml/2006/picture">
+                  <pic:nvPicPr>
+                    <pic:cNvPr id="0" name="Picture 5" descr="Image result for feature driven development"/>
+                    <pic:cNvPicPr>
+                      <a:picLocks noChangeAspect="1" noChangeArrowheads="1"/>
+                    </pic:cNvPicPr>
+                  </pic:nvPicPr>
+                  <pic:blipFill>
+                    <a:blip r:embed="rId17">
+                      <a:extLst>
+                        <a:ext uri="{28A0092B-C50C-407E-A947-70E740481C1C}">
+                          <a14:useLocalDpi xmlns:a14="http://schemas.microsoft.com/office/drawing/2010/main" val="0"/>
+                        </a:ext>
+                      </a:extLst>
+                    </a:blip>
+                    <a:srcRect/>
+                    <a:stretch>
+                      <a:fillRect/>
+                    </a:stretch>
+                  </pic:blipFill>
+                  <pic:spPr bwMode="auto">
+                    <a:xfrm>
+                      <a:off x="0" y="0"/>
+                      <a:ext cx="5956422" cy="3163522"/>
+                    </a:xfrm>
+                    <a:prstGeom prst="rect">
+                      <a:avLst/>
+                    </a:prstGeom>
+                    <a:noFill/>
+                    <a:ln>
+                      <a:noFill/>
+                    </a:ln>
+                  </pic:spPr>
+                </pic:pic>
+              </a:graphicData>
+            </a:graphic>
+          </wp:inline>
+        </w:drawing>
+      </w:r>
+    </w:p>
+    <w:p>
+      <w:pPr>
+        <w:pStyle w:val="Heading2"/>
+      </w:pPr>
+      <w:bookmarkStart w:id="27" w:name="_Toc26550083"/>
       <w:r>
         <w:t>3.3</w:t>
       </w:r>
@@ -4697,7 +5740,7 @@
       <w:r>
         <w:t>Overview of System</w:t>
       </w:r>
-      <w:bookmarkEnd w:id="20"/>
+      <w:bookmarkEnd w:id="27"/>
     </w:p>
     <w:p/>
     <w:p>
@@ -4710,11 +5753,11 @@
       <w:pPr>
         <w:pStyle w:val="Heading2"/>
       </w:pPr>
-      <w:bookmarkStart w:id="21" w:name="_Toc26455037"/>
+      <w:bookmarkStart w:id="28" w:name="_Toc26550084"/>
       <w:r>
         <w:t>3.4. Front-End</w:t>
       </w:r>
-      <w:bookmarkEnd w:id="21"/>
+      <w:bookmarkEnd w:id="28"/>
     </w:p>
     <w:p/>
     <w:p>
@@ -4727,26 +5770,27 @@
       <w:pPr>
         <w:pStyle w:val="Heading2"/>
       </w:pPr>
-      <w:bookmarkStart w:id="22" w:name="_Toc26455038"/>
+      <w:bookmarkStart w:id="29" w:name="_Toc26550085"/>
       <w:r>
         <w:t>3.5. Middle-Tier</w:t>
       </w:r>
-      <w:bookmarkEnd w:id="22"/>
+      <w:bookmarkEnd w:id="29"/>
     </w:p>
     <w:p/>
     <w:p>
       <w:pPr>
         <w:pStyle w:val="Heading2"/>
       </w:pPr>
-      <w:bookmarkStart w:id="23" w:name="_Toc26455039"/>
+      <w:bookmarkStart w:id="30" w:name="_Toc26550086"/>
       <w:r>
         <w:t>3.6. Back-End</w:t>
       </w:r>
-      <w:bookmarkEnd w:id="23"/>
+      <w:bookmarkEnd w:id="30"/>
     </w:p>
     <w:p/>
     <w:p>
       <w:r>
+        <w:lastRenderedPageBreak/>
         <w:t>Including ERDs, and maybe ISDs</w:t>
       </w:r>
     </w:p>
@@ -4755,14 +5799,14 @@
       <w:pPr>
         <w:pStyle w:val="Heading2"/>
       </w:pPr>
-      <w:bookmarkStart w:id="24" w:name="_Toc26455040"/>
+      <w:bookmarkStart w:id="31" w:name="_Toc26550087"/>
       <w:r>
         <w:t>3.7</w:t>
       </w:r>
       <w:r>
         <w:t>. Conclusions</w:t>
       </w:r>
-      <w:bookmarkEnd w:id="24"/>
+      <w:bookmarkEnd w:id="31"/>
     </w:p>
     <w:p/>
     <w:p>
@@ -4782,7 +5826,7 @@
       <w:pPr>
         <w:pStyle w:val="Heading1"/>
       </w:pPr>
-      <w:bookmarkStart w:id="25" w:name="_Toc26455041"/>
+      <w:bookmarkStart w:id="32" w:name="_Toc26550088"/>
       <w:r>
         <w:lastRenderedPageBreak/>
         <w:t xml:space="preserve">4. </w:t>
@@ -4796,7 +5840,7 @@
       <w:r>
         <w:t>velopment</w:t>
       </w:r>
-      <w:bookmarkEnd w:id="25"/>
+      <w:bookmarkEnd w:id="32"/>
     </w:p>
     <w:p/>
     <w:p>
@@ -4833,18 +5877,18 @@
       <w:pPr>
         <w:pStyle w:val="Heading2"/>
       </w:pPr>
-      <w:bookmarkStart w:id="26" w:name="_Toc26455042"/>
+      <w:bookmarkStart w:id="33" w:name="_Toc26550089"/>
       <w:r>
         <w:t>4.1. Introduction</w:t>
       </w:r>
-      <w:bookmarkEnd w:id="26"/>
+      <w:bookmarkEnd w:id="33"/>
     </w:p>
     <w:p/>
     <w:p>
       <w:pPr>
         <w:pStyle w:val="Heading2"/>
       </w:pPr>
-      <w:bookmarkStart w:id="27" w:name="_Toc26455043"/>
+      <w:bookmarkStart w:id="34" w:name="_Toc26550090"/>
       <w:r>
         <w:t xml:space="preserve">4.2. </w:t>
       </w:r>
@@ -4854,60 +5898,60 @@
       <w:r>
         <w:t xml:space="preserve"> Development</w:t>
       </w:r>
-      <w:bookmarkEnd w:id="27"/>
+      <w:bookmarkEnd w:id="34"/>
     </w:p>
     <w:p/>
     <w:p>
       <w:pPr>
         <w:pStyle w:val="Heading2"/>
       </w:pPr>
-      <w:bookmarkStart w:id="28" w:name="_Toc26455044"/>
+      <w:bookmarkStart w:id="35" w:name="_Toc26550091"/>
       <w:r>
         <w:t xml:space="preserve">4.3. </w:t>
       </w:r>
       <w:r>
         <w:t>Front-End</w:t>
       </w:r>
-      <w:bookmarkEnd w:id="28"/>
+      <w:bookmarkEnd w:id="35"/>
     </w:p>
     <w:p/>
     <w:p>
       <w:pPr>
         <w:pStyle w:val="Heading2"/>
       </w:pPr>
-      <w:bookmarkStart w:id="29" w:name="_Toc26455045"/>
+      <w:bookmarkStart w:id="36" w:name="_Toc26550092"/>
       <w:r>
         <w:t xml:space="preserve">4.4. </w:t>
       </w:r>
       <w:r>
         <w:t>Middle-Tier</w:t>
       </w:r>
-      <w:bookmarkEnd w:id="29"/>
+      <w:bookmarkEnd w:id="36"/>
     </w:p>
     <w:p/>
     <w:p>
       <w:pPr>
         <w:pStyle w:val="Heading2"/>
       </w:pPr>
-      <w:bookmarkStart w:id="30" w:name="_Toc26455046"/>
+      <w:bookmarkStart w:id="37" w:name="_Toc26550093"/>
       <w:r>
         <w:t xml:space="preserve">4.5. </w:t>
       </w:r>
       <w:r>
         <w:t>Back-End</w:t>
       </w:r>
-      <w:bookmarkEnd w:id="30"/>
+      <w:bookmarkEnd w:id="37"/>
     </w:p>
     <w:p/>
     <w:p>
       <w:pPr>
         <w:pStyle w:val="Heading2"/>
       </w:pPr>
-      <w:bookmarkStart w:id="31" w:name="_Toc26455047"/>
+      <w:bookmarkStart w:id="38" w:name="_Toc26550094"/>
       <w:r>
         <w:t>4.6. Conclusions</w:t>
       </w:r>
-      <w:bookmarkEnd w:id="31"/>
+      <w:bookmarkEnd w:id="38"/>
     </w:p>
     <w:p/>
     <w:p>
@@ -4927,7 +5971,7 @@
       <w:pPr>
         <w:pStyle w:val="Heading1"/>
       </w:pPr>
-      <w:bookmarkStart w:id="32" w:name="_Toc26455048"/>
+      <w:bookmarkStart w:id="39" w:name="_Toc26550095"/>
       <w:r>
         <w:lastRenderedPageBreak/>
         <w:t xml:space="preserve">5. </w:t>
@@ -4938,7 +5982,7 @@
       <w:r>
         <w:t>Evaluation</w:t>
       </w:r>
-      <w:bookmarkEnd w:id="32"/>
+      <w:bookmarkEnd w:id="39"/>
     </w:p>
     <w:p/>
     <w:p>
@@ -4968,11 +6012,11 @@
       <w:pPr>
         <w:pStyle w:val="Heading2"/>
       </w:pPr>
-      <w:bookmarkStart w:id="33" w:name="_Toc26455049"/>
+      <w:bookmarkStart w:id="40" w:name="_Toc26550096"/>
       <w:r>
         <w:t>5.1. Introduction</w:t>
       </w:r>
-      <w:bookmarkEnd w:id="33"/>
+      <w:bookmarkEnd w:id="40"/>
     </w:p>
     <w:p>
       <w:pPr>
@@ -4983,14 +6027,14 @@
       <w:pPr>
         <w:pStyle w:val="Heading2"/>
       </w:pPr>
-      <w:bookmarkStart w:id="34" w:name="_Toc26455050"/>
+      <w:bookmarkStart w:id="41" w:name="_Toc26550097"/>
       <w:r>
         <w:t xml:space="preserve">5.2. </w:t>
       </w:r>
       <w:r>
         <w:t>Plan for Testing</w:t>
       </w:r>
-      <w:bookmarkEnd w:id="34"/>
+      <w:bookmarkEnd w:id="41"/>
     </w:p>
     <w:p>
       <w:pPr>
@@ -5001,7 +6045,7 @@
       <w:pPr>
         <w:pStyle w:val="Heading2"/>
       </w:pPr>
-      <w:bookmarkStart w:id="35" w:name="_Toc26455051"/>
+      <w:bookmarkStart w:id="42" w:name="_Toc26550098"/>
       <w:r>
         <w:t xml:space="preserve">5.3. </w:t>
       </w:r>
@@ -5011,7 +6055,7 @@
       <w:r>
         <w:t xml:space="preserve"> Evaluation</w:t>
       </w:r>
-      <w:bookmarkEnd w:id="35"/>
+      <w:bookmarkEnd w:id="42"/>
     </w:p>
     <w:p>
       <w:pPr>
@@ -5022,14 +6066,14 @@
       <w:pPr>
         <w:pStyle w:val="Heading2"/>
       </w:pPr>
-      <w:bookmarkStart w:id="36" w:name="_Toc26455052"/>
+      <w:bookmarkStart w:id="43" w:name="_Toc26550099"/>
       <w:r>
         <w:t>5.4.</w:t>
       </w:r>
       <w:r>
         <w:t xml:space="preserve"> Conclusions</w:t>
       </w:r>
-      <w:bookmarkEnd w:id="36"/>
+      <w:bookmarkEnd w:id="43"/>
     </w:p>
     <w:p/>
     <w:p>
@@ -5049,7 +6093,7 @@
       <w:pPr>
         <w:pStyle w:val="Heading1"/>
       </w:pPr>
-      <w:bookmarkStart w:id="37" w:name="_Toc26455053"/>
+      <w:bookmarkStart w:id="44" w:name="_Toc26550100"/>
       <w:r>
         <w:lastRenderedPageBreak/>
         <w:t xml:space="preserve">6. </w:t>
@@ -5060,7 +6104,7 @@
       <w:r>
         <w:t xml:space="preserve"> and Future Work</w:t>
       </w:r>
-      <w:bookmarkEnd w:id="37"/>
+      <w:bookmarkEnd w:id="44"/>
     </w:p>
     <w:p/>
     <w:p>
@@ -5090,25 +6134,25 @@
       <w:pPr>
         <w:pStyle w:val="Heading2"/>
       </w:pPr>
-      <w:bookmarkStart w:id="38" w:name="_Toc26455054"/>
+      <w:bookmarkStart w:id="45" w:name="_Toc26550101"/>
       <w:r>
         <w:t>6.1. Introduction</w:t>
       </w:r>
-      <w:bookmarkEnd w:id="38"/>
+      <w:bookmarkEnd w:id="45"/>
     </w:p>
     <w:p/>
     <w:p>
       <w:pPr>
         <w:pStyle w:val="Heading2"/>
       </w:pPr>
-      <w:bookmarkStart w:id="39" w:name="_Toc26455055"/>
+      <w:bookmarkStart w:id="46" w:name="_Toc26550102"/>
       <w:r>
         <w:t xml:space="preserve">6.2. </w:t>
       </w:r>
       <w:r>
         <w:t>Issues and Risks</w:t>
       </w:r>
-      <w:bookmarkEnd w:id="39"/>
+      <w:bookmarkEnd w:id="46"/>
     </w:p>
     <w:p>
       <w:pPr>
@@ -5119,25 +6163,25 @@
       <w:pPr>
         <w:pStyle w:val="Heading2"/>
       </w:pPr>
-      <w:bookmarkStart w:id="40" w:name="_Toc26455056"/>
+      <w:bookmarkStart w:id="47" w:name="_Toc26550103"/>
       <w:r>
         <w:t xml:space="preserve">6.3. </w:t>
       </w:r>
       <w:r>
         <w:t>Plans and Future Work</w:t>
       </w:r>
-      <w:bookmarkEnd w:id="40"/>
+      <w:bookmarkEnd w:id="47"/>
     </w:p>
     <w:p/>
     <w:p>
       <w:pPr>
         <w:pStyle w:val="Heading3"/>
       </w:pPr>
-      <w:bookmarkStart w:id="41" w:name="_Toc26455057"/>
+      <w:bookmarkStart w:id="48" w:name="_Toc26550104"/>
       <w:r>
         <w:t>6.3.1. GANTT Chart</w:t>
       </w:r>
-      <w:bookmarkEnd w:id="41"/>
+      <w:bookmarkEnd w:id="48"/>
     </w:p>
     <w:p/>
     <w:p>
@@ -5149,15 +6193,378 @@
       <w:pPr>
         <w:pStyle w:val="Heading1"/>
       </w:pPr>
-      <w:bookmarkStart w:id="42" w:name="_Toc26455058"/>
+      <w:bookmarkStart w:id="49" w:name="_Toc26550105"/>
       <w:r>
         <w:lastRenderedPageBreak/>
         <w:t>Bibliography</w:t>
       </w:r>
-      <w:bookmarkEnd w:id="42"/>
+      <w:bookmarkEnd w:id="49"/>
     </w:p>
     <w:p/>
-    <w:p/>
+    <w:p>
+      <w:r>
+        <w:t xml:space="preserve">[1] </w:t>
+      </w:r>
+      <w:r>
+        <w:t xml:space="preserve">Storytellingday.net. (2019). History Of Storytelling – How Did Storytelling </w:t>
+      </w:r>
+      <w:proofErr w:type="gramStart"/>
+      <w:r>
+        <w:t>Begin?.</w:t>
+      </w:r>
+      <w:proofErr w:type="gramEnd"/>
+      <w:r>
+        <w:t xml:space="preserve"> [online] Available at: </w:t>
+      </w:r>
+      <w:hyperlink r:id="rId18" w:history="1">
+        <w:r>
+          <w:rPr>
+            <w:rStyle w:val="Hyperlink"/>
+          </w:rPr>
+          <w:t>http://www.storytellingday.net/history-of-storytelling-how-did-storytelling.html</w:t>
+        </w:r>
+      </w:hyperlink>
+      <w:r>
+        <w:t>.</w:t>
+      </w:r>
+    </w:p>
+    <w:p>
+      <w:r>
+        <w:t>[2]</w:t>
+      </w:r>
+      <w:r>
+        <w:t xml:space="preserve"> </w:t>
+      </w:r>
+      <w:r>
+        <w:t xml:space="preserve">Miller, L. (2019). The oldest story ever written. [online] Salon. Available at: </w:t>
+      </w:r>
+      <w:hyperlink r:id="rId19" w:history="1">
+        <w:r>
+          <w:rPr>
+            <w:rStyle w:val="Hyperlink"/>
+          </w:rPr>
+          <w:t>https://www.salon.com/2007/04/24/</w:t>
+        </w:r>
+        <w:r>
+          <w:rPr>
+            <w:rStyle w:val="Hyperlink"/>
+          </w:rPr>
+          <w:t>g</w:t>
+        </w:r>
+        <w:r>
+          <w:rPr>
+            <w:rStyle w:val="Hyperlink"/>
+          </w:rPr>
+          <w:t>ilgamesh/</w:t>
+        </w:r>
+      </w:hyperlink>
+      <w:r>
+        <w:t>.</w:t>
+      </w:r>
+    </w:p>
+    <w:p>
+      <w:r>
+        <w:t>[3]</w:t>
+      </w:r>
+      <w:r>
+        <w:t xml:space="preserve"> </w:t>
+      </w:r>
+      <w:r>
+        <w:t xml:space="preserve">Mark, J. (2019). The Pyramid Texts: Guide to the Afterlife. [online] Ancient History </w:t>
+      </w:r>
+      <w:r>
+        <w:t>Encyclopaedia</w:t>
+      </w:r>
+      <w:r>
+        <w:t xml:space="preserve">. Available at: </w:t>
+      </w:r>
+      <w:hyperlink r:id="rId20" w:history="1">
+        <w:r>
+          <w:rPr>
+            <w:rStyle w:val="Hyperlink"/>
+          </w:rPr>
+          <w:t>https://www.ancient.eu/article/148/the-pyramid-texts-guide-to-the-afterlife/</w:t>
+        </w:r>
+      </w:hyperlink>
+      <w:r>
+        <w:t>.</w:t>
+      </w:r>
+    </w:p>
+    <w:p>
+      <w:r>
+        <w:t>[4]</w:t>
+      </w:r>
+      <w:r>
+        <w:t xml:space="preserve"> </w:t>
+      </w:r>
+      <w:r>
+        <w:t xml:space="preserve">Vincent, J. (2019). Hollywood is quietly using AI to help decide which movies to make. [online] The Verge. Available at: </w:t>
+      </w:r>
+      <w:hyperlink r:id="rId21" w:history="1">
+        <w:r>
+          <w:rPr>
+            <w:rStyle w:val="Hyperlink"/>
+          </w:rPr>
+          <w:t>https://www.theverge.com/2019/5/28/18637135/hollywood-ai-film-decision-script-analysis-data-machine-learning</w:t>
+        </w:r>
+      </w:hyperlink>
+      <w:r>
+        <w:t>.</w:t>
+      </w:r>
+    </w:p>
+    <w:p>
+      <w:r>
+        <w:t>[5]</w:t>
+      </w:r>
+      <w:r>
+        <w:t xml:space="preserve"> </w:t>
+      </w:r>
+      <w:r>
+        <w:t xml:space="preserve">Cinelytic.com. (2019). </w:t>
+      </w:r>
+      <w:proofErr w:type="spellStart"/>
+      <w:r>
+        <w:t>Cinelytic</w:t>
+      </w:r>
+      <w:proofErr w:type="spellEnd"/>
+      <w:r>
+        <w:t xml:space="preserve"> | Built for a Better Film Business. [online] Available at: </w:t>
+      </w:r>
+      <w:hyperlink r:id="rId22" w:history="1">
+        <w:r>
+          <w:rPr>
+            <w:rStyle w:val="Hyperlink"/>
+          </w:rPr>
+          <w:t>https://www.cinelytic.com</w:t>
+        </w:r>
+      </w:hyperlink>
+      <w:r>
+        <w:t>.</w:t>
+      </w:r>
+    </w:p>
+    <w:p>
+      <w:r>
+        <w:t>[6]</w:t>
+      </w:r>
+      <w:r>
+        <w:t xml:space="preserve"> </w:t>
+      </w:r>
+      <w:r>
+        <w:t xml:space="preserve">Kay, J. (2019). How data company </w:t>
+      </w:r>
+      <w:proofErr w:type="spellStart"/>
+      <w:r>
+        <w:t>Cinelytic</w:t>
+      </w:r>
+      <w:proofErr w:type="spellEnd"/>
+      <w:r>
+        <w:t xml:space="preserve"> aims to reduce risk in the film business. [online] Screen. Available at: </w:t>
+      </w:r>
+      <w:hyperlink r:id="rId23" w:history="1">
+        <w:r>
+          <w:rPr>
+            <w:rStyle w:val="Hyperlink"/>
+          </w:rPr>
+          <w:t>https://www.screendaily.com/features/how-data-company-cinelytic-aims-to-reduce-risk-in-the-film-business/5136245.article</w:t>
+        </w:r>
+      </w:hyperlink>
+      <w:r>
+        <w:t>.</w:t>
+      </w:r>
+    </w:p>
+    <w:p>
+      <w:r>
+        <w:t>[7]</w:t>
+      </w:r>
+      <w:r>
+        <w:t xml:space="preserve"> </w:t>
+      </w:r>
+      <w:r>
+        <w:t xml:space="preserve">En.wikipedia.org. (2019). </w:t>
+      </w:r>
+      <w:proofErr w:type="spellStart"/>
+      <w:r>
+        <w:t>VaultML</w:t>
+      </w:r>
+      <w:proofErr w:type="spellEnd"/>
+      <w:r>
+        <w:t xml:space="preserve">. [online] Available at: </w:t>
+      </w:r>
+      <w:hyperlink r:id="rId24" w:history="1">
+        <w:r>
+          <w:rPr>
+            <w:rStyle w:val="Hyperlink"/>
+          </w:rPr>
+          <w:t>https://en.wikipedia.org/wiki/VaultML</w:t>
+        </w:r>
+      </w:hyperlink>
+      <w:r>
+        <w:t>.</w:t>
+      </w:r>
+    </w:p>
+    <w:p>
+      <w:r>
+        <w:t>[8]</w:t>
+      </w:r>
+      <w:r>
+        <w:t xml:space="preserve"> </w:t>
+      </w:r>
+      <w:r>
+        <w:t xml:space="preserve">Vault-ai.com. (2019). </w:t>
+      </w:r>
+      <w:proofErr w:type="spellStart"/>
+      <w:r>
+        <w:t>RealDemand</w:t>
+      </w:r>
+      <w:proofErr w:type="spellEnd"/>
+      <w:r>
+        <w:t xml:space="preserve">™ Market Intelligence. [online] Available at: </w:t>
+      </w:r>
+      <w:hyperlink r:id="rId25" w:history="1">
+        <w:r>
+          <w:rPr>
+            <w:rStyle w:val="Hyperlink"/>
+          </w:rPr>
+          <w:t>https://www.vault-ai.com/RealDemand-market-intelligence.html</w:t>
+        </w:r>
+      </w:hyperlink>
+      <w:r>
+        <w:t>.</w:t>
+      </w:r>
+    </w:p>
+    <w:p>
+      <w:r>
+        <w:t>[9]</w:t>
+      </w:r>
+      <w:r>
+        <w:t xml:space="preserve"> </w:t>
+      </w:r>
+      <w:r>
+        <w:t xml:space="preserve">ScriptBook. (2019). ScriptBook. [online] Available at: </w:t>
+      </w:r>
+      <w:hyperlink r:id="rId26" w:history="1">
+        <w:r>
+          <w:rPr>
+            <w:rStyle w:val="Hyperlink"/>
+          </w:rPr>
+          <w:t>https://www.scriptbook.io</w:t>
+        </w:r>
+      </w:hyperlink>
+      <w:r>
+        <w:t>.</w:t>
+      </w:r>
+    </w:p>
+    <w:p>
+      <w:r>
+        <w:t>[10]</w:t>
+      </w:r>
+      <w:r>
+        <w:t xml:space="preserve"> </w:t>
+      </w:r>
+      <w:r>
+        <w:t xml:space="preserve">ScriptBook. (2019). ScriptBook. [online] Available at: </w:t>
+      </w:r>
+      <w:hyperlink r:id="rId27" w:history="1">
+        <w:r>
+          <w:rPr>
+            <w:rStyle w:val="Hyperlink"/>
+          </w:rPr>
+          <w:t>https://www.scriptbook.io/#!/deepstory</w:t>
+        </w:r>
+      </w:hyperlink>
+      <w:r>
+        <w:t>.</w:t>
+      </w:r>
+    </w:p>
+    <w:p>
+      <w:r>
+        <w:t>[11]</w:t>
+      </w:r>
+      <w:r>
+        <w:t xml:space="preserve"> </w:t>
+      </w:r>
+      <w:r>
+        <w:t xml:space="preserve">TensorFlow. (2019). TensorFlow. [online] Available at: </w:t>
+      </w:r>
+      <w:hyperlink r:id="rId28" w:history="1">
+        <w:r>
+          <w:rPr>
+            <w:rStyle w:val="Hyperlink"/>
+          </w:rPr>
+          <w:t>https://www.tensorflow.org/</w:t>
+        </w:r>
+      </w:hyperlink>
+      <w:r>
+        <w:t>.</w:t>
+      </w:r>
+    </w:p>
+    <w:p>
+      <w:r>
+        <w:t>[12]</w:t>
+      </w:r>
+      <w:r>
+        <w:t xml:space="preserve"> </w:t>
+      </w:r>
+      <w:r>
+        <w:t xml:space="preserve">Keras.io. (2019). Home - Keras Documentation. [online] Available at: </w:t>
+      </w:r>
+      <w:hyperlink r:id="rId29" w:history="1">
+        <w:r>
+          <w:rPr>
+            <w:rStyle w:val="Hyperlink"/>
+          </w:rPr>
+          <w:t>https://keras.io/</w:t>
+        </w:r>
+      </w:hyperlink>
+      <w:r>
+        <w:t>.</w:t>
+      </w:r>
+    </w:p>
+    <w:p>
+      <w:r>
+        <w:t>[13]</w:t>
+      </w:r>
+      <w:r>
+        <w:t xml:space="preserve"> </w:t>
+      </w:r>
+      <w:r>
+        <w:t xml:space="preserve">Kumar, Saurabh. (2019). Movie Success Prediction using Data Mining </w:t>
+      </w:r>
+      <w:proofErr w:type="gramStart"/>
+      <w:r>
+        <w:t>For</w:t>
+      </w:r>
+      <w:proofErr w:type="gramEnd"/>
+      <w:r>
+        <w:t xml:space="preserve"> Data Mining and Business </w:t>
+      </w:r>
+      <w:r>
+        <w:t>Intelligence (</w:t>
+      </w:r>
+      <w:r>
+        <w:t>ITA5007) of Master of Computer Application School Of Information Technology and Engineering.</w:t>
+      </w:r>
+      <w:r>
+        <w:t xml:space="preserve"> [</w:t>
+      </w:r>
+      <w:r>
+        <w:t>online] Available at:</w:t>
+      </w:r>
+      <w:r>
+        <w:t xml:space="preserve"> </w:t>
+      </w:r>
+      <w:hyperlink r:id="rId30" w:history="1">
+        <w:r>
+          <w:rPr>
+            <w:rStyle w:val="Hyperlink"/>
+          </w:rPr>
+          <w:t>https://www.researchgate.net/publication/332396741_Movie_Success_Prediction_using_Data_Mining_For_Data_Mining_and_Business_IntelligenceITA5007_of_Master_of_Computer_Application_School_Of_Information_Technology_and_Engineering</w:t>
+        </w:r>
+      </w:hyperlink>
+      <w:r>
+        <w:t>.</w:t>
+      </w:r>
+    </w:p>
     <w:sectPr>
       <w:pgSz w:w="11906" w:h="16838"/>
       <w:pgMar w:top="1440" w:right="1440" w:bottom="1440" w:left="1440" w:header="708" w:footer="708" w:gutter="0"/>
@@ -6309,6 +7716,38 @@
       <w:lang w:val="en-GB"/>
     </w:rPr>
   </w:style>
+  <w:style w:type="character" w:styleId="UnresolvedMention">
+    <w:name w:val="Unresolved Mention"/>
+    <w:basedOn w:val="DefaultParagraphFont"/>
+    <w:uiPriority w:val="99"/>
+    <w:semiHidden/>
+    <w:unhideWhenUsed/>
+    <w:rsid w:val="00F55791"/>
+    <w:rPr>
+      <w:color w:val="605E5C"/>
+      <w:shd w:val="clear" w:color="auto" w:fill="E1DFDD"/>
+    </w:rPr>
+  </w:style>
+  <w:style w:type="paragraph" w:styleId="Bibliography">
+    <w:name w:val="Bibliography"/>
+    <w:basedOn w:val="Normal"/>
+    <w:next w:val="Normal"/>
+    <w:uiPriority w:val="37"/>
+    <w:unhideWhenUsed/>
+    <w:rsid w:val="00F55791"/>
+  </w:style>
+  <w:style w:type="character" w:styleId="FollowedHyperlink">
+    <w:name w:val="FollowedHyperlink"/>
+    <w:basedOn w:val="DefaultParagraphFont"/>
+    <w:uiPriority w:val="99"/>
+    <w:semiHidden/>
+    <w:unhideWhenUsed/>
+    <w:rsid w:val="002977C2"/>
+    <w:rPr>
+      <w:color w:val="954F72" w:themeColor="followedHyperlink"/>
+      <w:u w:val="single"/>
+    </w:rPr>
+  </w:style>
 </w:styles>
 </file>
 
@@ -6574,11 +8013,51 @@
 </file>
 
 <file path=customXml/item1.xml><?xml version="1.0" encoding="utf-8"?>
-<b:Sources xmlns:b="http://schemas.openxmlformats.org/officeDocument/2006/bibliography" xmlns="http://schemas.openxmlformats.org/officeDocument/2006/bibliography" SelectedStyle="\APASixthEditionOfficeOnline.xsl" StyleName="APA" Version="6"/>
+<b:Sources xmlns:b="http://schemas.openxmlformats.org/officeDocument/2006/bibliography" xmlns="http://schemas.openxmlformats.org/officeDocument/2006/bibliography" SelectedStyle="\HarvardAnglia2008OfficeOnline.xsl" StyleName="Harvard - Anglia" Version="2008">
+  <b:Source>
+    <b:Tag>Lau07</b:Tag>
+    <b:SourceType>InternetSite</b:SourceType>
+    <b:Guid>{EA5018AD-C93A-4325-AEE4-EE44DEF35074}</b:Guid>
+    <b:Title>Salon</b:Title>
+    <b:Year>2007</b:Year>
+    <b:Author>
+      <b:Author>
+        <b:NameList>
+          <b:Person>
+            <b:Last>Miller</b:Last>
+            <b:First>Laura</b:First>
+          </b:Person>
+        </b:NameList>
+      </b:Author>
+    </b:Author>
+    <b:URL>https://www.salon.com/2007/04/24/gilgamesh/</b:URL>
+    <b:RefOrder>1</b:RefOrder>
+  </b:Source>
+  <b:Source>
+    <b:Tag>Jos12</b:Tag>
+    <b:SourceType>InternetSite</b:SourceType>
+    <b:Guid>{8A1D64F6-85E7-4245-AC8B-063F52EE3080}</b:Guid>
+    <b:Author>
+      <b:Author>
+        <b:NameList>
+          <b:Person>
+            <b:Last>Mark</b:Last>
+            <b:First>Joshua</b:First>
+            <b:Middle>J.</b:Middle>
+          </b:Person>
+        </b:NameList>
+      </b:Author>
+    </b:Author>
+    <b:Title>Ancient</b:Title>
+    <b:Year>2012</b:Year>
+    <b:URL>https://www.ancient.eu/article/148/the-pyramid-texts-guide-to-the-afterlife/</b:URL>
+    <b:RefOrder>2</b:RefOrder>
+  </b:Source>
+</b:Sources>
 </file>
 
 <file path=customXml/itemProps1.xml><?xml version="1.0" encoding="utf-8"?>
-<ds:datastoreItem xmlns:ds="http://schemas.openxmlformats.org/officeDocument/2006/customXml" ds:itemID="{0DE493F6-6732-43F6-BA59-A6DCFF9E57C7}">
+<ds:datastoreItem xmlns:ds="http://schemas.openxmlformats.org/officeDocument/2006/customXml" ds:itemID="{6A804556-EBE0-40B5-9A7A-CDE9A09A4317}">
   <ds:schemaRefs>
     <ds:schemaRef ds:uri="http://schemas.openxmlformats.org/officeDocument/2006/bibliography"/>
   </ds:schemaRefs>

</xml_diff>